<commit_message>
Resume and job desc. change
</commit_message>
<xml_diff>
--- a/misc/Resume.docx
+++ b/misc/Resume.docx
@@ -517,7 +517,51 @@
           <w:szCs w:val="20"/>
           <w14:ligatures w14:val="none"/>
         </w:rPr>
-        <w:t>Developing a Python-based automation tool to streamline complex data analysis workflows, reducing analysis time by over 50% and minimizing human error.</w:t>
+        <w:t xml:space="preserve">Leading a team </w:t>
+      </w:r>
+      <w:r>
+        <w:rPr>
+          <w:rFonts w:ascii="Arial" w:eastAsia="Times New Roman" w:hAnsi="Arial" w:cs="Arial"/>
+          <w:color w:val="000000"/>
+          <w:kern w:val="0"/>
+          <w:sz w:val="20"/>
+          <w:szCs w:val="20"/>
+          <w14:ligatures w14:val="none"/>
+        </w:rPr>
+        <w:t>in</w:t>
+      </w:r>
+      <w:r>
+        <w:rPr>
+          <w:rFonts w:ascii="Arial" w:eastAsia="Times New Roman" w:hAnsi="Arial" w:cs="Arial"/>
+          <w:color w:val="000000"/>
+          <w:kern w:val="0"/>
+          <w:sz w:val="20"/>
+          <w:szCs w:val="20"/>
+          <w14:ligatures w14:val="none"/>
+        </w:rPr>
+        <w:t xml:space="preserve"> develop</w:t>
+      </w:r>
+      <w:r>
+        <w:rPr>
+          <w:rFonts w:ascii="Arial" w:eastAsia="Times New Roman" w:hAnsi="Arial" w:cs="Arial"/>
+          <w:color w:val="000000"/>
+          <w:kern w:val="0"/>
+          <w:sz w:val="20"/>
+          <w:szCs w:val="20"/>
+          <w14:ligatures w14:val="none"/>
+        </w:rPr>
+        <w:t>ing</w:t>
+      </w:r>
+      <w:r>
+        <w:rPr>
+          <w:rFonts w:ascii="Arial" w:eastAsia="Times New Roman" w:hAnsi="Arial" w:cs="Arial"/>
+          <w:color w:val="000000"/>
+          <w:kern w:val="0"/>
+          <w:sz w:val="20"/>
+          <w:szCs w:val="20"/>
+          <w14:ligatures w14:val="none"/>
+        </w:rPr>
+        <w:t xml:space="preserve"> a Python-based automation tool to streamline complex data analysis workflows, reducing analysis time by over 50% and minimizing human error.</w:t>
       </w:r>
     </w:p>
     <w:p>
@@ -3572,6 +3616,18 @@
   </w:num>
   <w:num w:numId="12" w16cid:durableId="1003775366">
     <w:abstractNumId w:val="0"/>
+  </w:num>
+  <w:num w:numId="13" w16cid:durableId="340398318">
+    <w:abstractNumId w:val="6"/>
+    <w:lvlOverride w:ilvl="0"/>
+    <w:lvlOverride w:ilvl="1"/>
+    <w:lvlOverride w:ilvl="2"/>
+    <w:lvlOverride w:ilvl="3"/>
+    <w:lvlOverride w:ilvl="4"/>
+    <w:lvlOverride w:ilvl="5"/>
+    <w:lvlOverride w:ilvl="6"/>
+    <w:lvlOverride w:ilvl="7"/>
+    <w:lvlOverride w:ilvl="8"/>
   </w:num>
 </w:numbering>
 </file>

</xml_diff>

<commit_message>
Resume change and testing neater urls
</commit_message>
<xml_diff>
--- a/misc/Resume.docx
+++ b/misc/Resume.docx
@@ -8,25 +8,25 @@
         <w:spacing w:after="0" w:line="360" w:lineRule="atLeast"/>
         <w:jc w:val="center"/>
         <w:rPr>
-          <w:rFonts w:ascii="Arial" w:eastAsia="Times New Roman" w:hAnsi="Arial" w:cs="Arial"/>
+          <w:rFonts w:ascii="Times New Roman" w:eastAsia="Times New Roman" w:hAnsi="Times New Roman" w:cs="Times New Roman"/>
           <w:b/>
           <w:bCs/>
           <w:color w:val="000000"/>
           <w:kern w:val="0"/>
-          <w:sz w:val="32"/>
-          <w:szCs w:val="32"/>
-          <w14:ligatures w14:val="none"/>
-        </w:rPr>
-      </w:pPr>
-      <w:r>
-        <w:rPr>
-          <w:rFonts w:ascii="Arial" w:eastAsia="Times New Roman" w:hAnsi="Arial" w:cs="Arial"/>
+          <w:sz w:val="33"/>
+          <w:szCs w:val="33"/>
+          <w14:ligatures w14:val="none"/>
+        </w:rPr>
+      </w:pPr>
+      <w:r>
+        <w:rPr>
+          <w:rFonts w:ascii="Times New Roman" w:eastAsia="Times New Roman" w:hAnsi="Times New Roman" w:cs="Times New Roman"/>
           <w:b/>
           <w:bCs/>
           <w:color w:val="000000"/>
           <w:kern w:val="0"/>
-          <w:sz w:val="32"/>
-          <w:szCs w:val="32"/>
+          <w:sz w:val="33"/>
+          <w:szCs w:val="33"/>
           <w14:ligatures w14:val="none"/>
         </w:rPr>
         <w:t>Zeid Aldaas</w:t>
@@ -38,21 +38,21 @@
         <w:spacing w:line="240" w:lineRule="atLeast"/>
         <w:jc w:val="center"/>
         <w:rPr>
-          <w:rFonts w:ascii="Arial" w:eastAsia="Times New Roman" w:hAnsi="Arial" w:cs="Arial"/>
-          <w:color w:val="000000"/>
-          <w:kern w:val="0"/>
-          <w:sz w:val="20"/>
-          <w:szCs w:val="20"/>
-          <w14:ligatures w14:val="none"/>
-        </w:rPr>
-      </w:pPr>
-      <w:r>
-        <w:rPr>
-          <w:rFonts w:ascii="Arial" w:eastAsia="Times New Roman" w:hAnsi="Arial" w:cs="Arial"/>
-          <w:color w:val="000000"/>
-          <w:kern w:val="0"/>
-          <w:sz w:val="20"/>
-          <w:szCs w:val="20"/>
+          <w:rFonts w:ascii="Times New Roman" w:eastAsia="Times New Roman" w:hAnsi="Times New Roman" w:cs="Times New Roman"/>
+          <w:color w:val="000000"/>
+          <w:kern w:val="0"/>
+          <w:sz w:val="21"/>
+          <w:szCs w:val="21"/>
+          <w14:ligatures w14:val="none"/>
+        </w:rPr>
+      </w:pPr>
+      <w:r>
+        <w:rPr>
+          <w:rFonts w:ascii="Times New Roman" w:eastAsia="Times New Roman" w:hAnsi="Times New Roman" w:cs="Times New Roman"/>
+          <w:color w:val="000000"/>
+          <w:kern w:val="0"/>
+          <w:sz w:val="21"/>
+          <w:szCs w:val="21"/>
           <w14:ligatures w14:val="none"/>
         </w:rPr>
         <w:t>(951) 410-7430 | aldaaszeid@yahoo.com | </w:t>
@@ -61,10 +61,10 @@
         <w:r>
           <w:rPr>
             <w:rStyle w:val="Hyperlink"/>
-            <w:rFonts w:ascii="Arial" w:eastAsia="Times New Roman" w:hAnsi="Arial" w:cs="Arial"/>
+            <w:rFonts w:ascii="Times New Roman" w:eastAsia="Times New Roman" w:hAnsi="Times New Roman" w:cs="Times New Roman"/>
             <w:kern w:val="0"/>
-            <w:sz w:val="20"/>
-            <w:szCs w:val="20"/>
+            <w:sz w:val="21"/>
+            <w:szCs w:val="21"/>
             <w14:ligatures w14:val="none"/>
           </w:rPr>
           <w:t>zaldaas.com</w:t>
@@ -72,11 +72,11 @@
       </w:hyperlink>
       <w:r>
         <w:rPr>
-          <w:rFonts w:ascii="Arial" w:eastAsia="Times New Roman" w:hAnsi="Arial" w:cs="Arial"/>
-          <w:color w:val="000000"/>
-          <w:kern w:val="0"/>
-          <w:sz w:val="20"/>
-          <w:szCs w:val="20"/>
+          <w:rFonts w:ascii="Times New Roman" w:eastAsia="Times New Roman" w:hAnsi="Times New Roman" w:cs="Times New Roman"/>
+          <w:color w:val="000000"/>
+          <w:kern w:val="0"/>
+          <w:sz w:val="21"/>
+          <w:szCs w:val="21"/>
           <w14:ligatures w14:val="none"/>
         </w:rPr>
         <w:t xml:space="preserve"> | </w:t>
@@ -85,10 +85,10 @@
         <w:r>
           <w:rPr>
             <w:rStyle w:val="Hyperlink"/>
-            <w:rFonts w:ascii="Arial" w:eastAsia="Times New Roman" w:hAnsi="Arial" w:cs="Arial"/>
+            <w:rFonts w:ascii="Times New Roman" w:eastAsia="Times New Roman" w:hAnsi="Times New Roman" w:cs="Times New Roman"/>
             <w:kern w:val="0"/>
-            <w:sz w:val="20"/>
-            <w:szCs w:val="20"/>
+            <w:sz w:val="21"/>
+            <w:szCs w:val="21"/>
             <w14:ligatures w14:val="none"/>
           </w:rPr>
           <w:t>linkedin.com/in/zeid-aldaas1111</w:t>
@@ -96,11 +96,11 @@
       </w:hyperlink>
       <w:r>
         <w:rPr>
-          <w:rFonts w:ascii="Arial" w:eastAsia="Times New Roman" w:hAnsi="Arial" w:cs="Arial"/>
-          <w:color w:val="000000"/>
-          <w:kern w:val="0"/>
-          <w:sz w:val="20"/>
-          <w:szCs w:val="20"/>
+          <w:rFonts w:ascii="Times New Roman" w:eastAsia="Times New Roman" w:hAnsi="Times New Roman" w:cs="Times New Roman"/>
+          <w:color w:val="000000"/>
+          <w:kern w:val="0"/>
+          <w:sz w:val="21"/>
+          <w:szCs w:val="21"/>
           <w14:ligatures w14:val="none"/>
         </w:rPr>
         <w:t xml:space="preserve"> | </w:t>
@@ -109,10 +109,10 @@
         <w:r>
           <w:rPr>
             <w:rStyle w:val="Hyperlink"/>
-            <w:rFonts w:ascii="Arial" w:eastAsia="Times New Roman" w:hAnsi="Arial" w:cs="Arial"/>
+            <w:rFonts w:ascii="Times New Roman" w:eastAsia="Times New Roman" w:hAnsi="Times New Roman" w:cs="Times New Roman"/>
             <w:kern w:val="0"/>
-            <w:sz w:val="20"/>
-            <w:szCs w:val="20"/>
+            <w:sz w:val="21"/>
+            <w:szCs w:val="21"/>
             <w14:ligatures w14:val="none"/>
           </w:rPr>
           <w:t>github.com/</w:t>
@@ -122,10 +122,10 @@
       <w:r>
         <w:rPr>
           <w:rStyle w:val="Hyperlink"/>
-          <w:rFonts w:ascii="Arial" w:eastAsia="Times New Roman" w:hAnsi="Arial" w:cs="Arial"/>
-          <w:kern w:val="0"/>
-          <w:sz w:val="20"/>
-          <w:szCs w:val="20"/>
+          <w:rFonts w:ascii="Times New Roman" w:eastAsia="Times New Roman" w:hAnsi="Times New Roman" w:cs="Times New Roman"/>
+          <w:kern w:val="0"/>
+          <w:sz w:val="21"/>
+          <w:szCs w:val="21"/>
           <w14:ligatures w14:val="none"/>
         </w:rPr>
         <w:t>Zaldaas</w:t>
@@ -137,13 +137,13 @@
         <w:shd w:val="clear" w:color="auto" w:fill="FFFFFF"/>
         <w:spacing w:after="0" w:line="240" w:lineRule="atLeast"/>
         <w:rPr>
-          <w:rFonts w:ascii="Arial" w:eastAsia="Times New Roman" w:hAnsi="Arial" w:cs="Arial"/>
+          <w:rFonts w:ascii="Times New Roman" w:eastAsia="Times New Roman" w:hAnsi="Times New Roman" w:cs="Times New Roman"/>
           <w:b/>
           <w:bCs/>
           <w:color w:val="000000"/>
           <w:kern w:val="0"/>
-          <w:sz w:val="20"/>
-          <w:szCs w:val="20"/>
+          <w:sz w:val="21"/>
+          <w:szCs w:val="21"/>
           <w14:ligatures w14:val="none"/>
         </w:rPr>
       </w:pPr>
@@ -156,25 +156,25 @@
         <w:shd w:val="clear" w:color="auto" w:fill="FFFFFF"/>
         <w:spacing w:after="0" w:line="240" w:lineRule="atLeast"/>
         <w:rPr>
-          <w:rFonts w:ascii="Arial" w:eastAsia="Times New Roman" w:hAnsi="Arial" w:cs="Arial"/>
+          <w:rFonts w:ascii="Times New Roman" w:eastAsia="Times New Roman" w:hAnsi="Times New Roman" w:cs="Times New Roman"/>
           <w:b/>
           <w:bCs/>
           <w:color w:val="000000"/>
           <w:kern w:val="0"/>
-          <w:sz w:val="23"/>
-          <w:szCs w:val="23"/>
-          <w14:ligatures w14:val="none"/>
-        </w:rPr>
-      </w:pPr>
-      <w:r>
-        <w:rPr>
-          <w:rFonts w:ascii="Arial" w:eastAsia="Times New Roman" w:hAnsi="Arial" w:cs="Arial"/>
+          <w:sz w:val="24"/>
+          <w:szCs w:val="24"/>
+          <w14:ligatures w14:val="none"/>
+        </w:rPr>
+      </w:pPr>
+      <w:r>
+        <w:rPr>
+          <w:rFonts w:ascii="Times New Roman" w:eastAsia="Times New Roman" w:hAnsi="Times New Roman" w:cs="Times New Roman"/>
           <w:b/>
           <w:bCs/>
           <w:color w:val="000000"/>
           <w:kern w:val="0"/>
-          <w:sz w:val="23"/>
-          <w:szCs w:val="23"/>
+          <w:sz w:val="24"/>
+          <w:szCs w:val="24"/>
           <w14:ligatures w14:val="none"/>
         </w:rPr>
         <w:t>Education</w:t>
@@ -188,9 +188,11 @@
         <w:shd w:val="clear" w:color="auto" w:fill="FFFFFF"/>
         <w:spacing w:after="0" w:line="240" w:lineRule="atLeast"/>
         <w:rPr>
-          <w:rFonts w:ascii="Arial" w:eastAsia="Times New Roman" w:hAnsi="Arial" w:cs="Arial"/>
-          <w:color w:val="000000"/>
-          <w:kern w:val="0"/>
+          <w:rFonts w:ascii="Times New Roman" w:eastAsia="Times New Roman" w:hAnsi="Times New Roman" w:cs="Times New Roman"/>
+          <w:color w:val="000000"/>
+          <w:kern w:val="0"/>
+          <w:sz w:val="21"/>
+          <w:szCs w:val="21"/>
           <w14:ligatures w14:val="none"/>
         </w:rPr>
       </w:pPr>
@@ -200,13 +202,13 @@
         <w:shd w:val="clear" w:color="auto" w:fill="FFFFFF"/>
         <w:spacing w:after="0" w:line="240" w:lineRule="atLeast"/>
         <w:rPr>
-          <w:rFonts w:ascii="Arial" w:eastAsia="Times New Roman" w:hAnsi="Arial" w:cs="Arial"/>
+          <w:rFonts w:ascii="Times New Roman" w:eastAsia="Times New Roman" w:hAnsi="Times New Roman" w:cs="Times New Roman"/>
           <w:b/>
           <w:bCs/>
           <w:color w:val="000000"/>
           <w:kern w:val="0"/>
-          <w:sz w:val="20"/>
-          <w:szCs w:val="20"/>
+          <w:sz w:val="21"/>
+          <w:szCs w:val="21"/>
           <w14:ligatures w14:val="none"/>
         </w:rPr>
       </w:pPr>
@@ -216,87 +218,65 @@
         <w:shd w:val="clear" w:color="auto" w:fill="FFFFFF"/>
         <w:spacing w:after="0" w:line="240" w:lineRule="atLeast"/>
         <w:rPr>
-          <w:rFonts w:ascii="Arial" w:eastAsia="Times New Roman" w:hAnsi="Arial" w:cs="Arial"/>
+          <w:rFonts w:ascii="Times New Roman" w:eastAsia="Times New Roman" w:hAnsi="Times New Roman" w:cs="Times New Roman"/>
           <w:b/>
           <w:bCs/>
           <w:color w:val="000000"/>
           <w:kern w:val="0"/>
-          <w:sz w:val="20"/>
-          <w:szCs w:val="20"/>
-          <w14:ligatures w14:val="none"/>
-        </w:rPr>
-      </w:pPr>
-      <w:r>
-        <w:rPr>
-          <w:rFonts w:ascii="Arial" w:eastAsia="Times New Roman" w:hAnsi="Arial" w:cs="Arial"/>
+          <w:sz w:val="21"/>
+          <w:szCs w:val="21"/>
+          <w14:ligatures w14:val="none"/>
+        </w:rPr>
+      </w:pPr>
+      <w:r>
+        <w:rPr>
+          <w:rFonts w:ascii="Times New Roman" w:eastAsia="Times New Roman" w:hAnsi="Times New Roman" w:cs="Times New Roman"/>
           <w:b/>
           <w:bCs/>
           <w:color w:val="000000"/>
           <w:kern w:val="0"/>
-          <w:sz w:val="20"/>
-          <w:szCs w:val="20"/>
+          <w:sz w:val="21"/>
+          <w:szCs w:val="21"/>
           <w14:ligatures w14:val="none"/>
         </w:rPr>
         <w:t>California State University, Fullerton</w:t>
       </w:r>
       <w:r>
         <w:rPr>
-          <w:rFonts w:ascii="Arial" w:eastAsia="Times New Roman" w:hAnsi="Arial" w:cs="Arial"/>
+          <w:rFonts w:ascii="Times New Roman" w:eastAsia="Times New Roman" w:hAnsi="Times New Roman" w:cs="Times New Roman"/>
           <w:b/>
           <w:bCs/>
           <w:color w:val="000000"/>
           <w:kern w:val="0"/>
-          <w:sz w:val="20"/>
-          <w:szCs w:val="20"/>
+          <w:sz w:val="21"/>
+          <w:szCs w:val="21"/>
           <w14:ligatures w14:val="none"/>
         </w:rPr>
         <w:br/>
       </w:r>
       <w:r>
         <w:rPr>
-          <w:rFonts w:ascii="Arial" w:eastAsia="Times New Roman" w:hAnsi="Arial" w:cs="Arial"/>
+          <w:rFonts w:ascii="Times New Roman" w:eastAsia="Times New Roman" w:hAnsi="Times New Roman" w:cs="Times New Roman"/>
           <w:i/>
           <w:iCs/>
           <w:color w:val="000000"/>
           <w:kern w:val="0"/>
-          <w:sz w:val="20"/>
-          <w:szCs w:val="20"/>
+          <w:sz w:val="21"/>
+          <w:szCs w:val="21"/>
           <w14:ligatures w14:val="none"/>
         </w:rPr>
         <w:t>B.S. Computer Science</w:t>
       </w:r>
       <w:r>
         <w:rPr>
-          <w:rFonts w:ascii="Arial" w:eastAsia="Times New Roman" w:hAnsi="Arial" w:cs="Arial"/>
-          <w:color w:val="000000"/>
-          <w:kern w:val="0"/>
-          <w:sz w:val="20"/>
-          <w:szCs w:val="20"/>
-          <w14:ligatures w14:val="none"/>
-        </w:rPr>
-        <w:t> | Current GPA: 3.</w:t>
-      </w:r>
-      <w:r>
-        <w:rPr>
-          <w:rFonts w:ascii="Arial" w:eastAsia="Times New Roman" w:hAnsi="Arial" w:cs="Arial"/>
-          <w:color w:val="000000"/>
-          <w:kern w:val="0"/>
-          <w:sz w:val="20"/>
-          <w:szCs w:val="20"/>
-          <w14:ligatures w14:val="none"/>
-        </w:rPr>
-        <w:t>76</w:t>
-      </w:r>
-      <w:r>
-        <w:rPr>
-          <w:rFonts w:ascii="Arial" w:eastAsia="Times New Roman" w:hAnsi="Arial" w:cs="Arial"/>
-          <w:color w:val="000000"/>
-          <w:kern w:val="0"/>
-          <w:sz w:val="20"/>
-          <w:szCs w:val="20"/>
-          <w14:ligatures w14:val="none"/>
-        </w:rPr>
-        <w:t xml:space="preserve"> | Expected Graduation: May 2025</w:t>
+          <w:rFonts w:ascii="Times New Roman" w:eastAsia="Times New Roman" w:hAnsi="Times New Roman" w:cs="Times New Roman"/>
+          <w:color w:val="000000"/>
+          <w:kern w:val="0"/>
+          <w:sz w:val="21"/>
+          <w:szCs w:val="21"/>
+          <w14:ligatures w14:val="none"/>
+        </w:rPr>
+        <w:t> | Current GPA: 3.76 | Expected Graduation: May 2025</w:t>
       </w:r>
     </w:p>
     <w:p>
@@ -307,38 +287,38 @@
         <w:shd w:val="clear" w:color="auto" w:fill="FFFFFF"/>
         <w:spacing w:before="100" w:beforeAutospacing="1" w:line="240" w:lineRule="atLeast"/>
         <w:rPr>
-          <w:rFonts w:ascii="Arial" w:eastAsia="Times New Roman" w:hAnsi="Arial" w:cs="Arial"/>
+          <w:rFonts w:ascii="Times New Roman" w:eastAsia="Times New Roman" w:hAnsi="Times New Roman" w:cs="Times New Roman"/>
           <w:b/>
           <w:bCs/>
           <w:color w:val="000000"/>
           <w:kern w:val="0"/>
-          <w:sz w:val="23"/>
-          <w:szCs w:val="23"/>
-          <w14:ligatures w14:val="none"/>
-        </w:rPr>
-      </w:pPr>
-      <w:r>
-        <w:rPr>
-          <w:rFonts w:ascii="Arial" w:eastAsia="Times New Roman" w:hAnsi="Arial" w:cs="Arial"/>
+          <w:sz w:val="24"/>
+          <w:szCs w:val="24"/>
+          <w14:ligatures w14:val="none"/>
+        </w:rPr>
+      </w:pPr>
+      <w:r>
+        <w:rPr>
+          <w:rFonts w:ascii="Times New Roman" w:eastAsia="Times New Roman" w:hAnsi="Times New Roman" w:cs="Times New Roman"/>
           <w:b/>
           <w:bCs/>
           <w:color w:val="000000"/>
           <w:kern w:val="0"/>
-          <w:sz w:val="23"/>
-          <w:szCs w:val="23"/>
+          <w:sz w:val="24"/>
+          <w:szCs w:val="24"/>
           <w14:ligatures w14:val="none"/>
         </w:rPr>
         <w:t>Experience</w:t>
       </w:r>
       <w:r>
         <w:rPr>
-          <w:rFonts w:ascii="Arial" w:eastAsia="Times New Roman" w:hAnsi="Arial" w:cs="Arial"/>
+          <w:rFonts w:ascii="Times New Roman" w:eastAsia="Times New Roman" w:hAnsi="Times New Roman" w:cs="Times New Roman"/>
           <w:b/>
           <w:bCs/>
           <w:color w:val="000000"/>
           <w:kern w:val="0"/>
-          <w:sz w:val="23"/>
-          <w:szCs w:val="23"/>
+          <w:sz w:val="24"/>
+          <w:szCs w:val="24"/>
           <w14:ligatures w14:val="none"/>
         </w:rPr>
         <w:br/>
@@ -349,28 +329,41 @@
         <w:shd w:val="clear" w:color="auto" w:fill="FFFFFF"/>
         <w:spacing w:before="100" w:beforeAutospacing="1" w:after="0" w:line="240" w:lineRule="atLeast"/>
         <w:rPr>
-          <w:rFonts w:ascii="Arial" w:eastAsia="Times New Roman" w:hAnsi="Arial" w:cs="Arial"/>
+          <w:rFonts w:ascii="Times New Roman" w:eastAsia="Times New Roman" w:hAnsi="Times New Roman" w:cs="Times New Roman"/>
           <w:b/>
           <w:bCs/>
           <w:color w:val="000000"/>
           <w:kern w:val="0"/>
-          <w:sz w:val="20"/>
-          <w:szCs w:val="20"/>
-          <w14:ligatures w14:val="none"/>
-        </w:rPr>
-      </w:pPr>
-      <w:r>
-        <w:rPr>
-          <w:rFonts w:ascii="Arial" w:eastAsia="Times New Roman" w:hAnsi="Arial" w:cs="Arial"/>
+          <w:sz w:val="21"/>
+          <w:szCs w:val="21"/>
+          <w14:ligatures w14:val="none"/>
+        </w:rPr>
+      </w:pPr>
+      <w:r>
+        <w:rPr>
+          <w:rFonts w:ascii="Times New Roman" w:eastAsia="Times New Roman" w:hAnsi="Times New Roman" w:cs="Times New Roman"/>
           <w:b/>
           <w:bCs/>
           <w:color w:val="000000"/>
           <w:kern w:val="0"/>
-          <w:sz w:val="20"/>
-          <w:szCs w:val="20"/>
-          <w14:ligatures w14:val="none"/>
-        </w:rPr>
-        <w:t>Data Automation Developer</w:t>
+          <w:sz w:val="21"/>
+          <w:szCs w:val="21"/>
+          <w14:ligatures w14:val="none"/>
+        </w:rPr>
+        <w:t xml:space="preserve">Data Automation </w:t>
+      </w:r>
+      <w:r>
+        <w:rPr>
+          <w:rFonts w:ascii="Times New Roman" w:eastAsia="Times New Roman" w:hAnsi="Times New Roman" w:cs="Times New Roman"/>
+          <w:b/>
+          <w:bCs/>
+          <w:color w:val="000000"/>
+          <w:kern w:val="0"/>
+          <w:sz w:val="21"/>
+          <w:szCs w:val="21"/>
+          <w14:ligatures w14:val="none"/>
+        </w:rPr>
+        <w:t>Developer</w:t>
       </w:r>
     </w:p>
     <w:p>
@@ -378,92 +371,37 @@
         <w:shd w:val="clear" w:color="auto" w:fill="FFFFFF"/>
         <w:spacing w:after="0" w:line="240" w:lineRule="atLeast"/>
         <w:rPr>
-          <w:rFonts w:ascii="Arial" w:eastAsia="Times New Roman" w:hAnsi="Arial" w:cs="Arial"/>
-          <w:color w:val="000000"/>
-          <w:kern w:val="0"/>
-          <w:sz w:val="20"/>
-          <w:szCs w:val="20"/>
-          <w14:ligatures w14:val="none"/>
-        </w:rPr>
-      </w:pPr>
-      <w:r>
-        <w:rPr>
-          <w:rFonts w:ascii="Arial" w:eastAsia="Times New Roman" w:hAnsi="Arial" w:cs="Arial"/>
+          <w:rFonts w:ascii="Times New Roman" w:eastAsia="Times New Roman" w:hAnsi="Times New Roman" w:cs="Times New Roman"/>
+          <w:color w:val="000000"/>
+          <w:kern w:val="0"/>
+          <w:sz w:val="21"/>
+          <w:szCs w:val="21"/>
+          <w14:ligatures w14:val="none"/>
+        </w:rPr>
+      </w:pPr>
+      <w:r>
+        <w:rPr>
+          <w:rFonts w:ascii="Times New Roman" w:eastAsia="Times New Roman" w:hAnsi="Times New Roman" w:cs="Times New Roman"/>
           <w:i/>
           <w:iCs/>
           <w:color w:val="000000"/>
           <w:kern w:val="0"/>
-          <w:sz w:val="20"/>
-          <w:szCs w:val="20"/>
+          <w:sz w:val="21"/>
+          <w:szCs w:val="21"/>
           <w14:ligatures w14:val="none"/>
         </w:rPr>
         <w:t>Edwards Lifesciences</w:t>
       </w:r>
       <w:r>
         <w:rPr>
-          <w:rFonts w:ascii="Arial" w:eastAsia="Times New Roman" w:hAnsi="Arial" w:cs="Arial"/>
-          <w:color w:val="000000"/>
-          <w:kern w:val="0"/>
-          <w:sz w:val="20"/>
-          <w:szCs w:val="20"/>
-          <w14:ligatures w14:val="none"/>
-        </w:rPr>
-        <w:t xml:space="preserve"> | </w:t>
-      </w:r>
-      <w:r>
-        <w:rPr>
-          <w:rFonts w:ascii="Arial" w:eastAsia="Times New Roman" w:hAnsi="Arial" w:cs="Arial"/>
-          <w:color w:val="000000"/>
-          <w:kern w:val="0"/>
-          <w:sz w:val="20"/>
-          <w:szCs w:val="20"/>
-          <w14:ligatures w14:val="none"/>
-        </w:rPr>
-        <w:t>Irvine, CA</w:t>
-      </w:r>
-      <w:r>
-        <w:rPr>
-          <w:rFonts w:ascii="Arial" w:eastAsia="Times New Roman" w:hAnsi="Arial" w:cs="Arial"/>
-          <w:color w:val="000000"/>
-          <w:kern w:val="0"/>
-          <w:sz w:val="20"/>
-          <w:szCs w:val="20"/>
-          <w14:ligatures w14:val="none"/>
-        </w:rPr>
-        <w:t xml:space="preserve"> | </w:t>
-      </w:r>
-      <w:r>
-        <w:rPr>
-          <w:rFonts w:ascii="Arial" w:eastAsia="Times New Roman" w:hAnsi="Arial" w:cs="Arial"/>
-          <w:color w:val="000000"/>
-          <w:kern w:val="0"/>
-          <w:sz w:val="20"/>
-          <w:szCs w:val="20"/>
-          <w14:ligatures w14:val="none"/>
-        </w:rPr>
-        <w:t>September 2024</w:t>
-      </w:r>
-      <w:r>
-        <w:rPr>
-          <w:rFonts w:ascii="Arial" w:eastAsia="Times New Roman" w:hAnsi="Arial" w:cs="Arial"/>
-          <w:color w:val="000000"/>
-          <w:kern w:val="0"/>
-          <w:sz w:val="20"/>
-          <w:szCs w:val="20"/>
-          <w14:ligatures w14:val="none"/>
-        </w:rPr>
-        <w:t xml:space="preserve"> </w:t>
-      </w:r>
-      <w:r>
-        <w:rPr>
-          <w:rFonts w:ascii="Arial" w:eastAsia="Times New Roman" w:hAnsi="Arial" w:cs="Arial"/>
-          <w:color w:val="000000"/>
-          <w:kern w:val="0"/>
-          <w:sz w:val="20"/>
-          <w:szCs w:val="20"/>
-          <w14:ligatures w14:val="none"/>
-        </w:rPr>
-        <w:t>- Present</w:t>
+          <w:rFonts w:ascii="Times New Roman" w:eastAsia="Times New Roman" w:hAnsi="Times New Roman" w:cs="Times New Roman"/>
+          <w:color w:val="000000"/>
+          <w:kern w:val="0"/>
+          <w:sz w:val="21"/>
+          <w:szCs w:val="21"/>
+          <w14:ligatures w14:val="none"/>
+        </w:rPr>
+        <w:t> | Irvine, CA | September 2024 - Present</w:t>
       </w:r>
     </w:p>
     <w:p>
@@ -476,54 +414,87 @@
         <w:shd w:val="clear" w:color="auto" w:fill="FFFFFF"/>
         <w:spacing w:after="0" w:line="240" w:lineRule="atLeast"/>
         <w:rPr>
-          <w:rFonts w:ascii="Arial" w:eastAsia="Times New Roman" w:hAnsi="Arial" w:cs="Arial"/>
-          <w:color w:val="000000"/>
-          <w:kern w:val="0"/>
-          <w:sz w:val="20"/>
-          <w:szCs w:val="20"/>
-          <w14:ligatures w14:val="none"/>
-        </w:rPr>
-      </w:pPr>
-      <w:r>
-        <w:rPr>
-          <w:rFonts w:ascii="Arial" w:eastAsia="Times New Roman" w:hAnsi="Arial" w:cs="Arial"/>
-          <w:color w:val="000000"/>
-          <w:kern w:val="0"/>
-          <w:sz w:val="20"/>
-          <w:szCs w:val="20"/>
-          <w14:ligatures w14:val="none"/>
-        </w:rPr>
-        <w:t>Leading a team in d</w:t>
-      </w:r>
-      <w:r>
-        <w:rPr>
-          <w:rFonts w:ascii="Arial" w:eastAsia="Times New Roman" w:hAnsi="Arial" w:cs="Arial"/>
-          <w:color w:val="000000"/>
-          <w:kern w:val="0"/>
-          <w:sz w:val="20"/>
-          <w:szCs w:val="20"/>
+          <w:rFonts w:ascii="Times New Roman" w:eastAsia="Times New Roman" w:hAnsi="Times New Roman" w:cs="Times New Roman"/>
+          <w:color w:val="000000"/>
+          <w:kern w:val="0"/>
+          <w:sz w:val="21"/>
+          <w:szCs w:val="21"/>
+          <w14:ligatures w14:val="none"/>
+        </w:rPr>
+      </w:pPr>
+      <w:r>
+        <w:rPr>
+          <w:rFonts w:ascii="Times New Roman" w:eastAsia="Times New Roman" w:hAnsi="Times New Roman" w:cs="Times New Roman"/>
+          <w:color w:val="000000"/>
+          <w:kern w:val="0"/>
+          <w:sz w:val="21"/>
+          <w:szCs w:val="21"/>
+          <w14:ligatures w14:val="none"/>
+        </w:rPr>
+        <w:t>Leading</w:t>
+      </w:r>
+      <w:r>
+        <w:rPr>
+          <w:rFonts w:ascii="Times New Roman" w:eastAsia="Times New Roman" w:hAnsi="Times New Roman" w:cs="Times New Roman"/>
+          <w:color w:val="000000"/>
+          <w:kern w:val="0"/>
+          <w:sz w:val="21"/>
+          <w:szCs w:val="21"/>
+          <w14:ligatures w14:val="none"/>
+        </w:rPr>
+        <w:t xml:space="preserve"> a team </w:t>
+      </w:r>
+      <w:r>
+        <w:rPr>
+          <w:rFonts w:ascii="Times New Roman" w:eastAsia="Times New Roman" w:hAnsi="Times New Roman" w:cs="Times New Roman"/>
+          <w:color w:val="000000"/>
+          <w:kern w:val="0"/>
+          <w:sz w:val="21"/>
+          <w:szCs w:val="21"/>
+          <w14:ligatures w14:val="none"/>
+        </w:rPr>
+        <w:t>in</w:t>
+      </w:r>
+      <w:r>
+        <w:rPr>
+          <w:rFonts w:ascii="Times New Roman" w:eastAsia="Times New Roman" w:hAnsi="Times New Roman" w:cs="Times New Roman"/>
+          <w:color w:val="000000"/>
+          <w:kern w:val="0"/>
+          <w:sz w:val="21"/>
+          <w:szCs w:val="21"/>
+          <w14:ligatures w14:val="none"/>
+        </w:rPr>
+        <w:t xml:space="preserve"> d</w:t>
+      </w:r>
+      <w:r>
+        <w:rPr>
+          <w:rFonts w:ascii="Times New Roman" w:eastAsia="Times New Roman" w:hAnsi="Times New Roman" w:cs="Times New Roman"/>
+          <w:color w:val="000000"/>
+          <w:kern w:val="0"/>
+          <w:sz w:val="21"/>
+          <w:szCs w:val="21"/>
           <w14:ligatures w14:val="none"/>
         </w:rPr>
         <w:t>evelop</w:t>
       </w:r>
       <w:r>
         <w:rPr>
-          <w:rFonts w:ascii="Arial" w:eastAsia="Times New Roman" w:hAnsi="Arial" w:cs="Arial"/>
-          <w:color w:val="000000"/>
-          <w:kern w:val="0"/>
-          <w:sz w:val="20"/>
-          <w:szCs w:val="20"/>
+          <w:rFonts w:ascii="Times New Roman" w:eastAsia="Times New Roman" w:hAnsi="Times New Roman" w:cs="Times New Roman"/>
+          <w:color w:val="000000"/>
+          <w:kern w:val="0"/>
+          <w:sz w:val="21"/>
+          <w:szCs w:val="21"/>
           <w14:ligatures w14:val="none"/>
         </w:rPr>
         <w:t>ing</w:t>
       </w:r>
       <w:r>
         <w:rPr>
-          <w:rFonts w:ascii="Arial" w:eastAsia="Times New Roman" w:hAnsi="Arial" w:cs="Arial"/>
-          <w:color w:val="000000"/>
-          <w:kern w:val="0"/>
-          <w:sz w:val="20"/>
-          <w:szCs w:val="20"/>
+          <w:rFonts w:ascii="Times New Roman" w:eastAsia="Times New Roman" w:hAnsi="Times New Roman" w:cs="Times New Roman"/>
+          <w:color w:val="000000"/>
+          <w:kern w:val="0"/>
+          <w:sz w:val="21"/>
+          <w:szCs w:val="21"/>
           <w14:ligatures w14:val="none"/>
         </w:rPr>
         <w:t xml:space="preserve"> a Python-based automation tool to streamline complex data analysis workflows, reducing analysis time by over 50% and minimizing human error.</w:t>
@@ -539,79 +510,24 @@
         <w:shd w:val="clear" w:color="auto" w:fill="FFFFFF"/>
         <w:spacing w:after="0" w:line="240" w:lineRule="atLeast"/>
         <w:rPr>
-          <w:rFonts w:ascii="Arial" w:eastAsia="Times New Roman" w:hAnsi="Arial" w:cs="Arial"/>
-          <w:color w:val="000000"/>
-          <w:kern w:val="0"/>
-          <w:sz w:val="20"/>
-          <w:szCs w:val="20"/>
-          <w14:ligatures w14:val="none"/>
-        </w:rPr>
-      </w:pPr>
-      <w:r>
-        <w:rPr>
-          <w:rFonts w:ascii="Arial" w:eastAsia="Times New Roman" w:hAnsi="Arial" w:cs="Arial"/>
-          <w:color w:val="000000"/>
-          <w:kern w:val="0"/>
-          <w:sz w:val="20"/>
-          <w:szCs w:val="20"/>
-          <w14:ligatures w14:val="none"/>
-        </w:rPr>
-        <w:t>Implement</w:t>
-      </w:r>
-      <w:r>
-        <w:rPr>
-          <w:rFonts w:ascii="Arial" w:eastAsia="Times New Roman" w:hAnsi="Arial" w:cs="Arial"/>
-          <w:color w:val="000000"/>
-          <w:kern w:val="0"/>
-          <w:sz w:val="20"/>
-          <w:szCs w:val="20"/>
-          <w14:ligatures w14:val="none"/>
-        </w:rPr>
-        <w:t>ing</w:t>
-      </w:r>
-      <w:r>
-        <w:rPr>
-          <w:rFonts w:ascii="Arial" w:eastAsia="Times New Roman" w:hAnsi="Arial" w:cs="Arial"/>
-          <w:color w:val="000000"/>
-          <w:kern w:val="0"/>
-          <w:sz w:val="20"/>
-          <w:szCs w:val="20"/>
-          <w14:ligatures w14:val="none"/>
-        </w:rPr>
-        <w:t xml:space="preserve"> advanced algorithms to </w:t>
-      </w:r>
-      <w:r>
-        <w:rPr>
-          <w:rFonts w:ascii="Arial" w:eastAsia="Times New Roman" w:hAnsi="Arial" w:cs="Arial"/>
-          <w:color w:val="000000"/>
-          <w:kern w:val="0"/>
-          <w:sz w:val="20"/>
-          <w:szCs w:val="20"/>
-          <w14:ligatures w14:val="none"/>
-        </w:rPr>
-        <w:t xml:space="preserve">accurately </w:t>
-      </w:r>
-      <w:r>
-        <w:rPr>
-          <w:rFonts w:ascii="Arial" w:eastAsia="Times New Roman" w:hAnsi="Arial" w:cs="Arial"/>
-          <w:color w:val="000000"/>
-          <w:kern w:val="0"/>
-          <w:sz w:val="20"/>
-          <w:szCs w:val="20"/>
-          <w14:ligatures w14:val="none"/>
-        </w:rPr>
-        <w:t>extract critical metrics, ensuring high precision and reproducibility</w:t>
-      </w:r>
-      <w:r>
-        <w:rPr>
-          <w:rFonts w:ascii="Arial" w:eastAsia="Times New Roman" w:hAnsi="Arial" w:cs="Arial"/>
-          <w:color w:val="000000"/>
-          <w:kern w:val="0"/>
-          <w:sz w:val="20"/>
-          <w:szCs w:val="20"/>
-          <w14:ligatures w14:val="none"/>
-        </w:rPr>
-        <w:t>.</w:t>
+          <w:rFonts w:ascii="Times New Roman" w:eastAsia="Times New Roman" w:hAnsi="Times New Roman" w:cs="Times New Roman"/>
+          <w:color w:val="000000"/>
+          <w:kern w:val="0"/>
+          <w:sz w:val="21"/>
+          <w:szCs w:val="21"/>
+          <w14:ligatures w14:val="none"/>
+        </w:rPr>
+      </w:pPr>
+      <w:r>
+        <w:rPr>
+          <w:rFonts w:ascii="Times New Roman" w:eastAsia="Times New Roman" w:hAnsi="Times New Roman" w:cs="Times New Roman"/>
+          <w:color w:val="000000"/>
+          <w:kern w:val="0"/>
+          <w:sz w:val="21"/>
+          <w:szCs w:val="21"/>
+          <w14:ligatures w14:val="none"/>
+        </w:rPr>
+        <w:t>Implementing advanced algorithms to accurately extract critical metrics, ensuring high precision and reproducibility.</w:t>
       </w:r>
     </w:p>
     <w:p>
@@ -624,46 +540,24 @@
         <w:shd w:val="clear" w:color="auto" w:fill="FFFFFF"/>
         <w:spacing w:after="0" w:line="240" w:lineRule="atLeast"/>
         <w:rPr>
-          <w:rFonts w:ascii="Arial" w:eastAsia="Times New Roman" w:hAnsi="Arial" w:cs="Arial"/>
-          <w:color w:val="000000"/>
-          <w:kern w:val="0"/>
-          <w:sz w:val="20"/>
-          <w:szCs w:val="20"/>
-          <w14:ligatures w14:val="none"/>
-        </w:rPr>
-      </w:pPr>
-      <w:r>
-        <w:rPr>
-          <w:rFonts w:ascii="Arial" w:eastAsia="Times New Roman" w:hAnsi="Arial" w:cs="Arial"/>
-          <w:color w:val="000000"/>
-          <w:kern w:val="0"/>
-          <w:sz w:val="20"/>
-          <w:szCs w:val="20"/>
-          <w14:ligatures w14:val="none"/>
-        </w:rPr>
-        <w:t>Design</w:t>
-      </w:r>
-      <w:r>
-        <w:rPr>
-          <w:rFonts w:ascii="Arial" w:eastAsia="Times New Roman" w:hAnsi="Arial" w:cs="Arial"/>
-          <w:color w:val="000000"/>
-          <w:kern w:val="0"/>
-          <w:sz w:val="20"/>
-          <w:szCs w:val="20"/>
-          <w14:ligatures w14:val="none"/>
-        </w:rPr>
-        <w:t>ing</w:t>
-      </w:r>
-      <w:r>
-        <w:rPr>
-          <w:rFonts w:ascii="Arial" w:eastAsia="Times New Roman" w:hAnsi="Arial" w:cs="Arial"/>
-          <w:color w:val="000000"/>
-          <w:kern w:val="0"/>
-          <w:sz w:val="20"/>
-          <w:szCs w:val="20"/>
-          <w14:ligatures w14:val="none"/>
-        </w:rPr>
-        <w:t xml:space="preserve"> a user-friendly interface, enabling seamless integration into existing workflows and facilitating ease of use for diverse technical teams.</w:t>
+          <w:rFonts w:ascii="Times New Roman" w:eastAsia="Times New Roman" w:hAnsi="Times New Roman" w:cs="Times New Roman"/>
+          <w:color w:val="000000"/>
+          <w:kern w:val="0"/>
+          <w:sz w:val="21"/>
+          <w:szCs w:val="21"/>
+          <w14:ligatures w14:val="none"/>
+        </w:rPr>
+      </w:pPr>
+      <w:r>
+        <w:rPr>
+          <w:rFonts w:ascii="Times New Roman" w:eastAsia="Times New Roman" w:hAnsi="Times New Roman" w:cs="Times New Roman"/>
+          <w:color w:val="000000"/>
+          <w:kern w:val="0"/>
+          <w:sz w:val="21"/>
+          <w:szCs w:val="21"/>
+          <w14:ligatures w14:val="none"/>
+        </w:rPr>
+        <w:t>Designing a user-friendly interface, enabling seamless integration into existing workflows and facilitating ease of use for diverse technical teams.</w:t>
       </w:r>
     </w:p>
     <w:p>
@@ -671,25 +565,25 @@
         <w:shd w:val="clear" w:color="auto" w:fill="FFFFFF"/>
         <w:spacing w:before="100" w:beforeAutospacing="1" w:after="0" w:line="240" w:lineRule="atLeast"/>
         <w:rPr>
-          <w:rFonts w:ascii="Arial" w:eastAsia="Times New Roman" w:hAnsi="Arial" w:cs="Arial"/>
+          <w:rFonts w:ascii="Times New Roman" w:eastAsia="Times New Roman" w:hAnsi="Times New Roman" w:cs="Times New Roman"/>
           <w:b/>
           <w:bCs/>
           <w:color w:val="000000"/>
           <w:kern w:val="0"/>
-          <w:sz w:val="20"/>
-          <w:szCs w:val="20"/>
-          <w14:ligatures w14:val="none"/>
-        </w:rPr>
-      </w:pPr>
-      <w:r>
-        <w:rPr>
-          <w:rFonts w:ascii="Arial" w:eastAsia="Times New Roman" w:hAnsi="Arial" w:cs="Arial"/>
+          <w:sz w:val="21"/>
+          <w:szCs w:val="21"/>
+          <w14:ligatures w14:val="none"/>
+        </w:rPr>
+      </w:pPr>
+      <w:r>
+        <w:rPr>
+          <w:rFonts w:ascii="Times New Roman" w:eastAsia="Times New Roman" w:hAnsi="Times New Roman" w:cs="Times New Roman"/>
           <w:b/>
           <w:bCs/>
           <w:color w:val="000000"/>
           <w:kern w:val="0"/>
-          <w:sz w:val="20"/>
-          <w:szCs w:val="20"/>
+          <w:sz w:val="21"/>
+          <w:szCs w:val="21"/>
           <w14:ligatures w14:val="none"/>
         </w:rPr>
         <w:t>Software Engineering Fellow</w:t>
@@ -700,24 +594,24 @@
         <w:shd w:val="clear" w:color="auto" w:fill="FFFFFF"/>
         <w:spacing w:after="0" w:line="240" w:lineRule="atLeast"/>
         <w:rPr>
-          <w:rFonts w:ascii="Arial" w:eastAsia="Times New Roman" w:hAnsi="Arial" w:cs="Arial"/>
-          <w:color w:val="000000"/>
-          <w:kern w:val="0"/>
-          <w:sz w:val="20"/>
-          <w:szCs w:val="20"/>
+          <w:rFonts w:ascii="Times New Roman" w:eastAsia="Times New Roman" w:hAnsi="Times New Roman" w:cs="Times New Roman"/>
+          <w:color w:val="000000"/>
+          <w:kern w:val="0"/>
+          <w:sz w:val="21"/>
+          <w:szCs w:val="21"/>
           <w14:ligatures w14:val="none"/>
         </w:rPr>
       </w:pPr>
       <w:proofErr w:type="spellStart"/>
       <w:r>
         <w:rPr>
-          <w:rFonts w:ascii="Arial" w:eastAsia="Times New Roman" w:hAnsi="Arial" w:cs="Arial"/>
+          <w:rFonts w:ascii="Times New Roman" w:eastAsia="Times New Roman" w:hAnsi="Times New Roman" w:cs="Times New Roman"/>
           <w:i/>
           <w:iCs/>
           <w:color w:val="000000"/>
           <w:kern w:val="0"/>
-          <w:sz w:val="20"/>
-          <w:szCs w:val="20"/>
+          <w:sz w:val="21"/>
+          <w:szCs w:val="21"/>
           <w14:ligatures w14:val="none"/>
         </w:rPr>
         <w:t>Headstarter</w:t>
@@ -725,104 +619,27 @@
       <w:proofErr w:type="spellEnd"/>
       <w:r>
         <w:rPr>
-          <w:rFonts w:ascii="Arial" w:eastAsia="Times New Roman" w:hAnsi="Arial" w:cs="Arial"/>
+          <w:rFonts w:ascii="Times New Roman" w:eastAsia="Times New Roman" w:hAnsi="Times New Roman" w:cs="Times New Roman"/>
           <w:i/>
           <w:iCs/>
           <w:color w:val="000000"/>
           <w:kern w:val="0"/>
-          <w:sz w:val="20"/>
-          <w:szCs w:val="20"/>
+          <w:sz w:val="21"/>
+          <w:szCs w:val="21"/>
           <w14:ligatures w14:val="none"/>
         </w:rPr>
         <w:t xml:space="preserve"> AI</w:t>
       </w:r>
       <w:r>
         <w:rPr>
-          <w:rFonts w:ascii="Arial" w:eastAsia="Times New Roman" w:hAnsi="Arial" w:cs="Arial"/>
-          <w:color w:val="000000"/>
-          <w:kern w:val="0"/>
-          <w:sz w:val="20"/>
-          <w:szCs w:val="20"/>
-          <w14:ligatures w14:val="none"/>
-        </w:rPr>
-        <w:t xml:space="preserve"> | </w:t>
-      </w:r>
-      <w:r>
-        <w:rPr>
-          <w:rFonts w:ascii="Arial" w:eastAsia="Times New Roman" w:hAnsi="Arial" w:cs="Arial"/>
-          <w:color w:val="000000"/>
-          <w:kern w:val="0"/>
-          <w:sz w:val="20"/>
-          <w:szCs w:val="20"/>
-          <w14:ligatures w14:val="none"/>
-        </w:rPr>
-        <w:t>Remote</w:t>
-      </w:r>
-      <w:r>
-        <w:rPr>
-          <w:rFonts w:ascii="Arial" w:eastAsia="Times New Roman" w:hAnsi="Arial" w:cs="Arial"/>
-          <w:color w:val="000000"/>
-          <w:kern w:val="0"/>
-          <w:sz w:val="20"/>
-          <w:szCs w:val="20"/>
-          <w14:ligatures w14:val="none"/>
-        </w:rPr>
-        <w:t xml:space="preserve"> | </w:t>
-      </w:r>
-      <w:r>
-        <w:rPr>
-          <w:rFonts w:ascii="Arial" w:eastAsia="Times New Roman" w:hAnsi="Arial" w:cs="Arial"/>
-          <w:color w:val="000000"/>
-          <w:kern w:val="0"/>
-          <w:sz w:val="20"/>
-          <w:szCs w:val="20"/>
-          <w14:ligatures w14:val="none"/>
-        </w:rPr>
-        <w:t>July</w:t>
-      </w:r>
-      <w:r>
-        <w:rPr>
-          <w:rFonts w:ascii="Arial" w:eastAsia="Times New Roman" w:hAnsi="Arial" w:cs="Arial"/>
-          <w:color w:val="000000"/>
-          <w:kern w:val="0"/>
-          <w:sz w:val="20"/>
-          <w:szCs w:val="20"/>
-          <w14:ligatures w14:val="none"/>
-        </w:rPr>
-        <w:t xml:space="preserve"> 202</w:t>
-      </w:r>
-      <w:r>
-        <w:rPr>
-          <w:rFonts w:ascii="Arial" w:eastAsia="Times New Roman" w:hAnsi="Arial" w:cs="Arial"/>
-          <w:color w:val="000000"/>
-          <w:kern w:val="0"/>
-          <w:sz w:val="20"/>
-          <w:szCs w:val="20"/>
-          <w14:ligatures w14:val="none"/>
-        </w:rPr>
-        <w:t>4</w:t>
-      </w:r>
-      <w:r>
-        <w:rPr>
-          <w:rFonts w:ascii="Arial" w:eastAsia="Times New Roman" w:hAnsi="Arial" w:cs="Arial"/>
-          <w:color w:val="000000"/>
-          <w:kern w:val="0"/>
-          <w:sz w:val="20"/>
-          <w:szCs w:val="20"/>
-          <w14:ligatures w14:val="none"/>
-        </w:rPr>
-        <w:t xml:space="preserve"> </w:t>
-      </w:r>
-      <w:r>
-        <w:rPr>
-          <w:rFonts w:ascii="Arial" w:eastAsia="Times New Roman" w:hAnsi="Arial" w:cs="Arial"/>
-          <w:color w:val="000000"/>
-          <w:kern w:val="0"/>
-          <w:sz w:val="20"/>
-          <w:szCs w:val="20"/>
-          <w14:ligatures w14:val="none"/>
-        </w:rPr>
-        <w:t>- September 2024</w:t>
+          <w:rFonts w:ascii="Times New Roman" w:eastAsia="Times New Roman" w:hAnsi="Times New Roman" w:cs="Times New Roman"/>
+          <w:color w:val="000000"/>
+          <w:kern w:val="0"/>
+          <w:sz w:val="21"/>
+          <w:szCs w:val="21"/>
+          <w14:ligatures w14:val="none"/>
+        </w:rPr>
+        <w:t> | Remote | July 2024 - September 2024</w:t>
       </w:r>
     </w:p>
     <w:p>
@@ -835,21 +652,21 @@
         <w:shd w:val="clear" w:color="auto" w:fill="FFFFFF"/>
         <w:spacing w:after="0" w:line="240" w:lineRule="atLeast"/>
         <w:rPr>
-          <w:rFonts w:ascii="Arial" w:eastAsia="Times New Roman" w:hAnsi="Arial" w:cs="Arial"/>
-          <w:color w:val="000000"/>
-          <w:kern w:val="0"/>
-          <w:sz w:val="20"/>
-          <w:szCs w:val="20"/>
-          <w14:ligatures w14:val="none"/>
-        </w:rPr>
-      </w:pPr>
-      <w:r>
-        <w:rPr>
-          <w:rFonts w:ascii="Arial" w:eastAsia="Times New Roman" w:hAnsi="Arial" w:cs="Arial"/>
-          <w:color w:val="000000"/>
-          <w:kern w:val="0"/>
-          <w:sz w:val="20"/>
-          <w:szCs w:val="20"/>
+          <w:rFonts w:ascii="Times New Roman" w:eastAsia="Times New Roman" w:hAnsi="Times New Roman" w:cs="Times New Roman"/>
+          <w:color w:val="000000"/>
+          <w:kern w:val="0"/>
+          <w:sz w:val="21"/>
+          <w:szCs w:val="21"/>
+          <w14:ligatures w14:val="none"/>
+        </w:rPr>
+      </w:pPr>
+      <w:r>
+        <w:rPr>
+          <w:rFonts w:ascii="Times New Roman" w:eastAsia="Times New Roman" w:hAnsi="Times New Roman" w:cs="Times New Roman"/>
+          <w:color w:val="000000"/>
+          <w:kern w:val="0"/>
+          <w:sz w:val="21"/>
+          <w:szCs w:val="21"/>
           <w14:ligatures w14:val="none"/>
         </w:rPr>
         <w:t xml:space="preserve">Developed key projects using technologies such as HTML, CSS, DNS, ReactJS, </w:t>
@@ -857,11 +674,11 @@
       <w:proofErr w:type="spellStart"/>
       <w:r>
         <w:rPr>
-          <w:rFonts w:ascii="Arial" w:eastAsia="Times New Roman" w:hAnsi="Arial" w:cs="Arial"/>
-          <w:color w:val="000000"/>
-          <w:kern w:val="0"/>
-          <w:sz w:val="20"/>
-          <w:szCs w:val="20"/>
+          <w:rFonts w:ascii="Times New Roman" w:eastAsia="Times New Roman" w:hAnsi="Times New Roman" w:cs="Times New Roman"/>
+          <w:color w:val="000000"/>
+          <w:kern w:val="0"/>
+          <w:sz w:val="21"/>
+          <w:szCs w:val="21"/>
           <w14:ligatures w14:val="none"/>
         </w:rPr>
         <w:t>NextJS</w:t>
@@ -869,11 +686,11 @@
       <w:proofErr w:type="spellEnd"/>
       <w:r>
         <w:rPr>
-          <w:rFonts w:ascii="Arial" w:eastAsia="Times New Roman" w:hAnsi="Arial" w:cs="Arial"/>
-          <w:color w:val="000000"/>
-          <w:kern w:val="0"/>
-          <w:sz w:val="20"/>
-          <w:szCs w:val="20"/>
+          <w:rFonts w:ascii="Times New Roman" w:eastAsia="Times New Roman" w:hAnsi="Times New Roman" w:cs="Times New Roman"/>
+          <w:color w:val="000000"/>
+          <w:kern w:val="0"/>
+          <w:sz w:val="21"/>
+          <w:szCs w:val="21"/>
           <w14:ligatures w14:val="none"/>
         </w:rPr>
         <w:t>, Firebase, OpenAI, AWS, Authentication, Stripe API, RAG, and Vectors.</w:t>
@@ -889,48 +706,26 @@
         <w:shd w:val="clear" w:color="auto" w:fill="FFFFFF"/>
         <w:spacing w:after="0" w:line="240" w:lineRule="atLeast"/>
         <w:rPr>
-          <w:rFonts w:ascii="Arial" w:eastAsia="Times New Roman" w:hAnsi="Arial" w:cs="Arial"/>
+          <w:rFonts w:ascii="Times New Roman" w:eastAsia="Times New Roman" w:hAnsi="Times New Roman" w:cs="Times New Roman"/>
           <w:b/>
           <w:bCs/>
           <w:color w:val="000000"/>
           <w:kern w:val="0"/>
-          <w:sz w:val="20"/>
-          <w:szCs w:val="20"/>
-          <w14:ligatures w14:val="none"/>
-        </w:rPr>
-      </w:pPr>
-      <w:r>
-        <w:rPr>
-          <w:rFonts w:ascii="Arial" w:eastAsia="Times New Roman" w:hAnsi="Arial" w:cs="Arial"/>
-          <w:color w:val="000000"/>
-          <w:kern w:val="0"/>
-          <w:sz w:val="20"/>
-          <w:szCs w:val="20"/>
-          <w14:ligatures w14:val="none"/>
-        </w:rPr>
-        <w:t xml:space="preserve">Acquired </w:t>
-      </w:r>
-      <w:r>
-        <w:rPr>
-          <w:rFonts w:ascii="Arial" w:eastAsia="Times New Roman" w:hAnsi="Arial" w:cs="Arial"/>
-          <w:color w:val="000000"/>
-          <w:kern w:val="0"/>
-          <w:sz w:val="20"/>
-          <w:szCs w:val="20"/>
-          <w14:ligatures w14:val="none"/>
-        </w:rPr>
-        <w:t xml:space="preserve">practical </w:t>
-      </w:r>
-      <w:r>
-        <w:rPr>
-          <w:rFonts w:ascii="Arial" w:eastAsia="Times New Roman" w:hAnsi="Arial" w:cs="Arial"/>
-          <w:color w:val="000000"/>
-          <w:kern w:val="0"/>
-          <w:sz w:val="20"/>
-          <w:szCs w:val="20"/>
-          <w14:ligatures w14:val="none"/>
-        </w:rPr>
-        <w:t>experience in AI-driven solutions, web development, and the integration of cutting-edge technologies.</w:t>
+          <w:sz w:val="21"/>
+          <w:szCs w:val="21"/>
+          <w14:ligatures w14:val="none"/>
+        </w:rPr>
+      </w:pPr>
+      <w:r>
+        <w:rPr>
+          <w:rFonts w:ascii="Times New Roman" w:eastAsia="Times New Roman" w:hAnsi="Times New Roman" w:cs="Times New Roman"/>
+          <w:color w:val="000000"/>
+          <w:kern w:val="0"/>
+          <w:sz w:val="21"/>
+          <w:szCs w:val="21"/>
+          <w14:ligatures w14:val="none"/>
+        </w:rPr>
+        <w:t>Acquired practical experience in AI-driven solutions, web development, and the integration of cutting-edge technologies.</w:t>
       </w:r>
     </w:p>
     <w:p>
@@ -943,21 +738,21 @@
         <w:shd w:val="clear" w:color="auto" w:fill="FFFFFF"/>
         <w:spacing w:after="0" w:line="240" w:lineRule="atLeast"/>
         <w:rPr>
-          <w:rFonts w:ascii="Arial" w:eastAsia="Times New Roman" w:hAnsi="Arial" w:cs="Arial"/>
-          <w:color w:val="000000"/>
-          <w:kern w:val="0"/>
-          <w:sz w:val="20"/>
-          <w:szCs w:val="20"/>
-          <w14:ligatures w14:val="none"/>
-        </w:rPr>
-      </w:pPr>
-      <w:r>
-        <w:rPr>
-          <w:rFonts w:ascii="Arial" w:eastAsia="Times New Roman" w:hAnsi="Arial" w:cs="Arial"/>
-          <w:color w:val="000000"/>
-          <w:kern w:val="0"/>
-          <w:sz w:val="20"/>
-          <w:szCs w:val="20"/>
+          <w:rFonts w:ascii="Times New Roman" w:eastAsia="Times New Roman" w:hAnsi="Times New Roman" w:cs="Times New Roman"/>
+          <w:color w:val="000000"/>
+          <w:kern w:val="0"/>
+          <w:sz w:val="21"/>
+          <w:szCs w:val="21"/>
+          <w14:ligatures w14:val="none"/>
+        </w:rPr>
+      </w:pPr>
+      <w:r>
+        <w:rPr>
+          <w:rFonts w:ascii="Times New Roman" w:eastAsia="Times New Roman" w:hAnsi="Times New Roman" w:cs="Times New Roman"/>
+          <w:color w:val="000000"/>
+          <w:kern w:val="0"/>
+          <w:sz w:val="21"/>
+          <w:szCs w:val="21"/>
           <w14:ligatures w14:val="none"/>
         </w:rPr>
         <w:t>Created AI-powered web applications leveraging RAG, utilizing API integrations with Llama, OpenAI, and Gemini models.</w:t>
@@ -971,38 +766,38 @@
         <w:shd w:val="clear" w:color="auto" w:fill="FFFFFF"/>
         <w:spacing w:before="100" w:beforeAutospacing="1" w:line="240" w:lineRule="atLeast"/>
         <w:rPr>
-          <w:rFonts w:ascii="Arial" w:eastAsia="Times New Roman" w:hAnsi="Arial" w:cs="Arial"/>
+          <w:rFonts w:ascii="Times New Roman" w:eastAsia="Times New Roman" w:hAnsi="Times New Roman" w:cs="Times New Roman"/>
           <w:b/>
           <w:bCs/>
           <w:color w:val="000000"/>
           <w:kern w:val="0"/>
-          <w:sz w:val="23"/>
-          <w:szCs w:val="23"/>
-          <w14:ligatures w14:val="none"/>
-        </w:rPr>
-      </w:pPr>
-      <w:r>
-        <w:rPr>
-          <w:rFonts w:ascii="Arial" w:eastAsia="Times New Roman" w:hAnsi="Arial" w:cs="Arial"/>
+          <w:sz w:val="24"/>
+          <w:szCs w:val="24"/>
+          <w14:ligatures w14:val="none"/>
+        </w:rPr>
+      </w:pPr>
+      <w:r>
+        <w:rPr>
+          <w:rFonts w:ascii="Times New Roman" w:eastAsia="Times New Roman" w:hAnsi="Times New Roman" w:cs="Times New Roman"/>
           <w:b/>
           <w:bCs/>
           <w:color w:val="000000"/>
           <w:kern w:val="0"/>
-          <w:sz w:val="23"/>
-          <w:szCs w:val="23"/>
+          <w:sz w:val="24"/>
+          <w:szCs w:val="24"/>
           <w14:ligatures w14:val="none"/>
         </w:rPr>
         <w:t>Projects</w:t>
       </w:r>
       <w:r>
         <w:rPr>
-          <w:rFonts w:ascii="Arial" w:eastAsia="Times New Roman" w:hAnsi="Arial" w:cs="Arial"/>
+          <w:rFonts w:ascii="Times New Roman" w:eastAsia="Times New Roman" w:hAnsi="Times New Roman" w:cs="Times New Roman"/>
           <w:b/>
           <w:bCs/>
           <w:color w:val="000000"/>
           <w:kern w:val="0"/>
-          <w:sz w:val="23"/>
-          <w:szCs w:val="23"/>
+          <w:sz w:val="24"/>
+          <w:szCs w:val="24"/>
           <w14:ligatures w14:val="none"/>
         </w:rPr>
         <w:br/>
@@ -1013,58 +808,58 @@
         <w:shd w:val="clear" w:color="auto" w:fill="FFFFFF"/>
         <w:spacing w:before="100" w:beforeAutospacing="1" w:after="0" w:line="240" w:lineRule="atLeast"/>
         <w:rPr>
-          <w:rFonts w:ascii="Arial" w:eastAsia="Times New Roman" w:hAnsi="Arial" w:cs="Arial"/>
-          <w:color w:val="000000"/>
-          <w:kern w:val="0"/>
-          <w:sz w:val="20"/>
-          <w:szCs w:val="20"/>
-          <w14:ligatures w14:val="none"/>
-        </w:rPr>
-      </w:pPr>
-      <w:r>
-        <w:rPr>
-          <w:rFonts w:ascii="Arial" w:eastAsia="Times New Roman" w:hAnsi="Arial" w:cs="Arial"/>
+          <w:rFonts w:ascii="Times New Roman" w:eastAsia="Times New Roman" w:hAnsi="Times New Roman" w:cs="Times New Roman"/>
+          <w:color w:val="000000"/>
+          <w:kern w:val="0"/>
+          <w:sz w:val="21"/>
+          <w:szCs w:val="21"/>
+          <w14:ligatures w14:val="none"/>
+        </w:rPr>
+      </w:pPr>
+      <w:r>
+        <w:rPr>
+          <w:rFonts w:ascii="Times New Roman" w:eastAsia="Times New Roman" w:hAnsi="Times New Roman" w:cs="Times New Roman"/>
           <w:b/>
           <w:bCs/>
           <w:color w:val="000000"/>
           <w:kern w:val="0"/>
-          <w:sz w:val="20"/>
-          <w:szCs w:val="20"/>
+          <w:sz w:val="21"/>
+          <w:szCs w:val="21"/>
           <w14:ligatures w14:val="none"/>
         </w:rPr>
         <w:t>Knight's Quest</w:t>
       </w:r>
       <w:r>
         <w:rPr>
-          <w:rFonts w:ascii="Arial" w:eastAsia="Times New Roman" w:hAnsi="Arial" w:cs="Arial"/>
-          <w:color w:val="000000"/>
-          <w:kern w:val="0"/>
-          <w:sz w:val="20"/>
-          <w:szCs w:val="20"/>
+          <w:rFonts w:ascii="Times New Roman" w:eastAsia="Times New Roman" w:hAnsi="Times New Roman" w:cs="Times New Roman"/>
+          <w:color w:val="000000"/>
+          <w:kern w:val="0"/>
+          <w:sz w:val="21"/>
+          <w:szCs w:val="21"/>
           <w14:ligatures w14:val="none"/>
         </w:rPr>
         <w:t xml:space="preserve"> | </w:t>
       </w:r>
       <w:r>
         <w:rPr>
-          <w:rFonts w:ascii="Arial" w:eastAsia="Times New Roman" w:hAnsi="Arial" w:cs="Arial"/>
+          <w:rFonts w:ascii="Times New Roman" w:eastAsia="Times New Roman" w:hAnsi="Times New Roman" w:cs="Times New Roman"/>
           <w:i/>
           <w:iCs/>
           <w:color w:val="000000"/>
           <w:kern w:val="0"/>
-          <w:sz w:val="20"/>
-          <w:szCs w:val="20"/>
+          <w:sz w:val="21"/>
+          <w:szCs w:val="21"/>
           <w14:ligatures w14:val="none"/>
         </w:rPr>
         <w:t>C#, Unity, AI</w:t>
       </w:r>
       <w:r>
         <w:rPr>
-          <w:rFonts w:ascii="Arial" w:eastAsia="Times New Roman" w:hAnsi="Arial" w:cs="Arial"/>
-          <w:color w:val="000000"/>
-          <w:kern w:val="0"/>
-          <w:sz w:val="20"/>
-          <w:szCs w:val="20"/>
+          <w:rFonts w:ascii="Times New Roman" w:eastAsia="Times New Roman" w:hAnsi="Times New Roman" w:cs="Times New Roman"/>
+          <w:color w:val="000000"/>
+          <w:kern w:val="0"/>
+          <w:sz w:val="21"/>
+          <w:szCs w:val="21"/>
           <w14:ligatures w14:val="none"/>
         </w:rPr>
         <w:t xml:space="preserve"> | </w:t>
@@ -1073,10 +868,10 @@
         <w:r>
           <w:rPr>
             <w:rStyle w:val="Hyperlink"/>
-            <w:rFonts w:ascii="Arial" w:eastAsia="Times New Roman" w:hAnsi="Arial" w:cs="Arial"/>
+            <w:rFonts w:ascii="Times New Roman" w:eastAsia="Times New Roman" w:hAnsi="Times New Roman" w:cs="Times New Roman"/>
             <w:kern w:val="0"/>
-            <w:sz w:val="20"/>
-            <w:szCs w:val="20"/>
+            <w:sz w:val="21"/>
+            <w:szCs w:val="21"/>
             <w14:ligatures w14:val="none"/>
           </w:rPr>
           <w:t>View Demo</w:t>
@@ -1084,11 +879,11 @@
       </w:hyperlink>
       <w:r>
         <w:rPr>
-          <w:rFonts w:ascii="Arial" w:eastAsia="Times New Roman" w:hAnsi="Arial" w:cs="Arial"/>
-          <w:color w:val="000000"/>
-          <w:kern w:val="0"/>
-          <w:sz w:val="20"/>
-          <w:szCs w:val="20"/>
+          <w:rFonts w:ascii="Times New Roman" w:eastAsia="Times New Roman" w:hAnsi="Times New Roman" w:cs="Times New Roman"/>
+          <w:color w:val="000000"/>
+          <w:kern w:val="0"/>
+          <w:sz w:val="21"/>
+          <w:szCs w:val="21"/>
           <w14:ligatures w14:val="none"/>
         </w:rPr>
         <w:t xml:space="preserve">, </w:t>
@@ -1097,10 +892,10 @@
         <w:r>
           <w:rPr>
             <w:rStyle w:val="Hyperlink"/>
-            <w:rFonts w:ascii="Arial" w:eastAsia="Times New Roman" w:hAnsi="Arial" w:cs="Arial"/>
+            <w:rFonts w:ascii="Times New Roman" w:eastAsia="Times New Roman" w:hAnsi="Times New Roman" w:cs="Times New Roman"/>
             <w:kern w:val="0"/>
-            <w:sz w:val="20"/>
-            <w:szCs w:val="20"/>
+            <w:sz w:val="21"/>
+            <w:szCs w:val="21"/>
             <w14:ligatures w14:val="none"/>
           </w:rPr>
           <w:t>View Code</w:t>
@@ -1116,57 +911,24 @@
         <w:shd w:val="clear" w:color="auto" w:fill="FFFFFF"/>
         <w:spacing w:after="0" w:line="240" w:lineRule="atLeast"/>
         <w:rPr>
-          <w:rFonts w:ascii="Arial" w:eastAsia="Times New Roman" w:hAnsi="Arial" w:cs="Arial"/>
-          <w:color w:val="000000"/>
-          <w:kern w:val="0"/>
-          <w:sz w:val="20"/>
-          <w:szCs w:val="20"/>
-          <w14:ligatures w14:val="none"/>
-        </w:rPr>
-      </w:pPr>
-      <w:r>
-        <w:rPr>
-          <w:rFonts w:ascii="Arial" w:eastAsia="Times New Roman" w:hAnsi="Arial" w:cs="Arial"/>
-          <w:color w:val="000000"/>
-          <w:kern w:val="0"/>
-          <w:sz w:val="20"/>
-          <w:szCs w:val="20"/>
-          <w14:ligatures w14:val="none"/>
-        </w:rPr>
-        <w:t xml:space="preserve">2D </w:t>
-      </w:r>
-      <w:r>
-        <w:rPr>
-          <w:rFonts w:ascii="Arial" w:eastAsia="Times New Roman" w:hAnsi="Arial" w:cs="Arial"/>
-          <w:color w:val="000000"/>
-          <w:kern w:val="0"/>
-          <w:sz w:val="20"/>
-          <w:szCs w:val="20"/>
-          <w14:ligatures w14:val="none"/>
-        </w:rPr>
-        <w:t>p</w:t>
-      </w:r>
-      <w:r>
-        <w:rPr>
-          <w:rFonts w:ascii="Arial" w:eastAsia="Times New Roman" w:hAnsi="Arial" w:cs="Arial"/>
-          <w:color w:val="000000"/>
-          <w:kern w:val="0"/>
-          <w:sz w:val="20"/>
-          <w:szCs w:val="20"/>
-          <w14:ligatures w14:val="none"/>
-        </w:rPr>
-        <w:t>latformer video game project developed in Unity</w:t>
-      </w:r>
-      <w:r>
-        <w:rPr>
-          <w:rFonts w:ascii="Arial" w:eastAsia="Times New Roman" w:hAnsi="Arial" w:cs="Arial"/>
-          <w:color w:val="000000"/>
-          <w:kern w:val="0"/>
-          <w:sz w:val="20"/>
-          <w:szCs w:val="20"/>
-          <w14:ligatures w14:val="none"/>
-        </w:rPr>
-        <w:t xml:space="preserve"> containing 3 levels with varying mechanics, from platform jumping, to hazard dodging, to combat with a final boss intelligently trained with a neural network.</w:t>
+          <w:rFonts w:ascii="Times New Roman" w:eastAsia="Times New Roman" w:hAnsi="Times New Roman" w:cs="Times New Roman"/>
+          <w:color w:val="000000"/>
+          <w:kern w:val="0"/>
+          <w:sz w:val="21"/>
+          <w:szCs w:val="21"/>
+          <w14:ligatures w14:val="none"/>
+        </w:rPr>
+      </w:pPr>
+      <w:r>
+        <w:rPr>
+          <w:rFonts w:ascii="Times New Roman" w:eastAsia="Times New Roman" w:hAnsi="Times New Roman" w:cs="Times New Roman"/>
+          <w:color w:val="000000"/>
+          <w:kern w:val="0"/>
+          <w:sz w:val="21"/>
+          <w:szCs w:val="21"/>
+          <w14:ligatures w14:val="none"/>
+        </w:rPr>
+        <w:t>2D platformer video game project developed in Unity containing 3 levels with varying mechanics, from platform jumping, to hazard dodging, to combat with a final boss intelligently trained with a neural network.</w:t>
       </w:r>
     </w:p>
     <w:p>
@@ -1174,11 +936,11 @@
         <w:shd w:val="clear" w:color="auto" w:fill="FFFFFF"/>
         <w:spacing w:after="0" w:line="240" w:lineRule="atLeast"/>
         <w:rPr>
-          <w:rFonts w:ascii="Arial" w:eastAsia="Times New Roman" w:hAnsi="Arial" w:cs="Arial"/>
-          <w:color w:val="000000"/>
-          <w:kern w:val="0"/>
-          <w:sz w:val="20"/>
-          <w:szCs w:val="20"/>
+          <w:rFonts w:ascii="Times New Roman" w:eastAsia="Times New Roman" w:hAnsi="Times New Roman" w:cs="Times New Roman"/>
+          <w:color w:val="000000"/>
+          <w:kern w:val="0"/>
+          <w:sz w:val="21"/>
+          <w:szCs w:val="21"/>
           <w14:ligatures w14:val="none"/>
         </w:rPr>
       </w:pPr>
@@ -1188,23 +950,23 @@
         <w:shd w:val="clear" w:color="auto" w:fill="FFFFFF"/>
         <w:spacing w:after="0" w:line="240" w:lineRule="atLeast"/>
         <w:rPr>
-          <w:rFonts w:ascii="Arial" w:eastAsia="Times New Roman" w:hAnsi="Arial" w:cs="Arial"/>
-          <w:kern w:val="0"/>
-          <w:sz w:val="20"/>
-          <w:szCs w:val="20"/>
+          <w:rFonts w:ascii="Times New Roman" w:eastAsia="Times New Roman" w:hAnsi="Times New Roman" w:cs="Times New Roman"/>
+          <w:kern w:val="0"/>
+          <w:sz w:val="21"/>
+          <w:szCs w:val="21"/>
           <w14:ligatures w14:val="none"/>
         </w:rPr>
       </w:pPr>
       <w:proofErr w:type="spellStart"/>
       <w:r>
         <w:rPr>
-          <w:rFonts w:ascii="Arial" w:eastAsia="Times New Roman" w:hAnsi="Arial" w:cs="Arial"/>
+          <w:rFonts w:ascii="Times New Roman" w:eastAsia="Times New Roman" w:hAnsi="Times New Roman" w:cs="Times New Roman"/>
           <w:b/>
           <w:bCs/>
           <w:color w:val="000000"/>
           <w:kern w:val="0"/>
-          <w:sz w:val="20"/>
-          <w:szCs w:val="20"/>
+          <w:sz w:val="21"/>
+          <w:szCs w:val="21"/>
           <w14:ligatures w14:val="none"/>
         </w:rPr>
         <w:t>SportSpot</w:t>
@@ -1212,69 +974,47 @@
       <w:proofErr w:type="spellEnd"/>
       <w:r>
         <w:rPr>
-          <w:rFonts w:ascii="Arial" w:eastAsia="Times New Roman" w:hAnsi="Arial" w:cs="Arial"/>
-          <w:color w:val="000000"/>
-          <w:kern w:val="0"/>
-          <w:sz w:val="20"/>
-          <w:szCs w:val="20"/>
-          <w14:ligatures w14:val="none"/>
-        </w:rPr>
-        <w:t> |</w:t>
-      </w:r>
-      <w:r>
-        <w:rPr>
-          <w:rFonts w:ascii="Arial" w:eastAsia="Times New Roman" w:hAnsi="Arial" w:cs="Arial"/>
-          <w:color w:val="000000"/>
-          <w:kern w:val="0"/>
-          <w:sz w:val="20"/>
-          <w:szCs w:val="20"/>
-          <w14:ligatures w14:val="none"/>
-        </w:rPr>
-        <w:t xml:space="preserve"> </w:t>
-      </w:r>
-      <w:r>
-        <w:rPr>
-          <w:rFonts w:ascii="Arial" w:eastAsia="Times New Roman" w:hAnsi="Arial" w:cs="Arial"/>
+          <w:rFonts w:ascii="Times New Roman" w:eastAsia="Times New Roman" w:hAnsi="Times New Roman" w:cs="Times New Roman"/>
+          <w:color w:val="000000"/>
+          <w:kern w:val="0"/>
+          <w:sz w:val="21"/>
+          <w:szCs w:val="21"/>
+          <w14:ligatures w14:val="none"/>
+        </w:rPr>
+        <w:t xml:space="preserve"> | </w:t>
+      </w:r>
+      <w:r>
+        <w:rPr>
+          <w:rFonts w:ascii="Times New Roman" w:eastAsia="Times New Roman" w:hAnsi="Times New Roman" w:cs="Times New Roman"/>
           <w:i/>
           <w:iCs/>
           <w:color w:val="000000"/>
           <w:kern w:val="0"/>
-          <w:sz w:val="20"/>
-          <w:szCs w:val="20"/>
+          <w:sz w:val="21"/>
+          <w:szCs w:val="21"/>
           <w14:ligatures w14:val="none"/>
         </w:rPr>
         <w:t>Java, XML, Firebase, Git, Android Studio, Agile Methodology</w:t>
       </w:r>
       <w:r>
         <w:rPr>
-          <w:rFonts w:ascii="Arial" w:eastAsia="Times New Roman" w:hAnsi="Arial" w:cs="Arial"/>
-          <w:color w:val="000000"/>
-          <w:kern w:val="0"/>
-          <w:sz w:val="20"/>
-          <w:szCs w:val="20"/>
-          <w14:ligatures w14:val="none"/>
-        </w:rPr>
-        <w:t xml:space="preserve"> |</w:t>
-      </w:r>
-      <w:r>
-        <w:rPr>
-          <w:rFonts w:ascii="Arial" w:eastAsia="Times New Roman" w:hAnsi="Arial" w:cs="Arial"/>
-          <w:color w:val="000000"/>
-          <w:kern w:val="0"/>
-          <w:sz w:val="20"/>
-          <w:szCs w:val="20"/>
-          <w14:ligatures w14:val="none"/>
-        </w:rPr>
-        <w:t xml:space="preserve"> </w:t>
+          <w:rFonts w:ascii="Times New Roman" w:eastAsia="Times New Roman" w:hAnsi="Times New Roman" w:cs="Times New Roman"/>
+          <w:color w:val="000000"/>
+          <w:kern w:val="0"/>
+          <w:sz w:val="21"/>
+          <w:szCs w:val="21"/>
+          <w14:ligatures w14:val="none"/>
+        </w:rPr>
+        <w:t xml:space="preserve"> | </w:t>
       </w:r>
       <w:hyperlink r:id="rId10" w:history="1">
         <w:r>
           <w:rPr>
             <w:rStyle w:val="Hyperlink"/>
-            <w:rFonts w:ascii="Arial" w:eastAsia="Times New Roman" w:hAnsi="Arial" w:cs="Arial"/>
+            <w:rFonts w:ascii="Times New Roman" w:eastAsia="Times New Roman" w:hAnsi="Times New Roman" w:cs="Times New Roman"/>
             <w:kern w:val="0"/>
-            <w:sz w:val="20"/>
-            <w:szCs w:val="20"/>
+            <w:sz w:val="21"/>
+            <w:szCs w:val="21"/>
             <w14:ligatures w14:val="none"/>
           </w:rPr>
           <w:t>View Code</w:t>
@@ -1290,46 +1030,24 @@
         <w:shd w:val="clear" w:color="auto" w:fill="FFFFFF"/>
         <w:spacing w:after="0" w:line="240" w:lineRule="atLeast"/>
         <w:rPr>
-          <w:rFonts w:ascii="Arial" w:eastAsia="Times New Roman" w:hAnsi="Arial" w:cs="Arial"/>
-          <w:color w:val="000000"/>
-          <w:kern w:val="0"/>
-          <w:sz w:val="20"/>
-          <w:szCs w:val="20"/>
-          <w14:ligatures w14:val="none"/>
-        </w:rPr>
-      </w:pPr>
-      <w:r>
-        <w:rPr>
-          <w:rFonts w:ascii="Arial" w:eastAsia="Times New Roman" w:hAnsi="Arial" w:cs="Arial"/>
-          <w:color w:val="000000"/>
-          <w:kern w:val="0"/>
-          <w:sz w:val="20"/>
-          <w:szCs w:val="20"/>
-          <w14:ligatures w14:val="none"/>
-        </w:rPr>
-        <w:t>Mobile a</w:t>
-      </w:r>
-      <w:r>
-        <w:rPr>
-          <w:rFonts w:ascii="Arial" w:eastAsia="Times New Roman" w:hAnsi="Arial" w:cs="Arial"/>
-          <w:color w:val="000000"/>
-          <w:kern w:val="0"/>
-          <w:sz w:val="20"/>
-          <w:szCs w:val="20"/>
-          <w14:ligatures w14:val="none"/>
-        </w:rPr>
-        <w:t>pp to set up and find pickup sports events</w:t>
-      </w:r>
-      <w:r>
-        <w:rPr>
-          <w:rFonts w:ascii="Arial" w:eastAsia="Times New Roman" w:hAnsi="Arial" w:cs="Arial"/>
-          <w:color w:val="000000"/>
-          <w:kern w:val="0"/>
-          <w:sz w:val="20"/>
-          <w:szCs w:val="20"/>
-          <w14:ligatures w14:val="none"/>
-        </w:rPr>
-        <w:t xml:space="preserve"> through connecting with other users and their posts.</w:t>
+          <w:rFonts w:ascii="Times New Roman" w:eastAsia="Times New Roman" w:hAnsi="Times New Roman" w:cs="Times New Roman"/>
+          <w:color w:val="000000"/>
+          <w:kern w:val="0"/>
+          <w:sz w:val="21"/>
+          <w:szCs w:val="21"/>
+          <w14:ligatures w14:val="none"/>
+        </w:rPr>
+      </w:pPr>
+      <w:r>
+        <w:rPr>
+          <w:rFonts w:ascii="Times New Roman" w:eastAsia="Times New Roman" w:hAnsi="Times New Roman" w:cs="Times New Roman"/>
+          <w:color w:val="000000"/>
+          <w:kern w:val="0"/>
+          <w:sz w:val="21"/>
+          <w:szCs w:val="21"/>
+          <w14:ligatures w14:val="none"/>
+        </w:rPr>
+        <w:t>Mobile app to set up and find pickup sports events through connecting with other users and their posts.</w:t>
       </w:r>
     </w:p>
     <w:p>
@@ -1337,13 +1055,13 @@
         <w:shd w:val="clear" w:color="auto" w:fill="FFFFFF"/>
         <w:spacing w:after="0" w:line="240" w:lineRule="atLeast"/>
         <w:rPr>
-          <w:rFonts w:ascii="Arial" w:eastAsia="Times New Roman" w:hAnsi="Arial" w:cs="Arial"/>
+          <w:rFonts w:ascii="Times New Roman" w:eastAsia="Times New Roman" w:hAnsi="Times New Roman" w:cs="Times New Roman"/>
           <w:b/>
           <w:bCs/>
           <w:color w:val="000000"/>
           <w:kern w:val="0"/>
-          <w:sz w:val="20"/>
-          <w:szCs w:val="20"/>
+          <w:sz w:val="21"/>
+          <w:szCs w:val="21"/>
           <w14:ligatures w14:val="none"/>
         </w:rPr>
       </w:pPr>
@@ -1353,58 +1071,58 @@
         <w:shd w:val="clear" w:color="auto" w:fill="FFFFFF"/>
         <w:spacing w:after="0" w:line="240" w:lineRule="atLeast"/>
         <w:rPr>
-          <w:rFonts w:ascii="Arial" w:eastAsia="Times New Roman" w:hAnsi="Arial" w:cs="Arial"/>
-          <w:color w:val="000000"/>
-          <w:kern w:val="0"/>
-          <w:sz w:val="20"/>
-          <w:szCs w:val="20"/>
-          <w14:ligatures w14:val="none"/>
-        </w:rPr>
-      </w:pPr>
-      <w:r>
-        <w:rPr>
-          <w:rFonts w:ascii="Arial" w:eastAsia="Times New Roman" w:hAnsi="Arial" w:cs="Arial"/>
+          <w:rFonts w:ascii="Times New Roman" w:eastAsia="Times New Roman" w:hAnsi="Times New Roman" w:cs="Times New Roman"/>
+          <w:color w:val="000000"/>
+          <w:kern w:val="0"/>
+          <w:sz w:val="21"/>
+          <w:szCs w:val="21"/>
+          <w14:ligatures w14:val="none"/>
+        </w:rPr>
+      </w:pPr>
+      <w:r>
+        <w:rPr>
+          <w:rFonts w:ascii="Times New Roman" w:eastAsia="Times New Roman" w:hAnsi="Times New Roman" w:cs="Times New Roman"/>
           <w:b/>
           <w:bCs/>
           <w:color w:val="000000"/>
           <w:kern w:val="0"/>
-          <w:sz w:val="20"/>
-          <w:szCs w:val="20"/>
+          <w:sz w:val="21"/>
+          <w:szCs w:val="21"/>
           <w14:ligatures w14:val="none"/>
         </w:rPr>
         <w:t>AI Flashcards</w:t>
       </w:r>
       <w:r>
         <w:rPr>
-          <w:rFonts w:ascii="Arial" w:eastAsia="Times New Roman" w:hAnsi="Arial" w:cs="Arial"/>
-          <w:color w:val="000000"/>
-          <w:kern w:val="0"/>
-          <w:sz w:val="20"/>
-          <w:szCs w:val="20"/>
+          <w:rFonts w:ascii="Times New Roman" w:eastAsia="Times New Roman" w:hAnsi="Times New Roman" w:cs="Times New Roman"/>
+          <w:color w:val="000000"/>
+          <w:kern w:val="0"/>
+          <w:sz w:val="21"/>
+          <w:szCs w:val="21"/>
           <w14:ligatures w14:val="none"/>
         </w:rPr>
         <w:t xml:space="preserve"> | </w:t>
       </w:r>
       <w:r>
         <w:rPr>
-          <w:rFonts w:ascii="Arial" w:eastAsia="Times New Roman" w:hAnsi="Arial" w:cs="Arial"/>
+          <w:rFonts w:ascii="Times New Roman" w:eastAsia="Times New Roman" w:hAnsi="Times New Roman" w:cs="Times New Roman"/>
           <w:i/>
           <w:iCs/>
           <w:color w:val="000000"/>
           <w:kern w:val="0"/>
-          <w:sz w:val="20"/>
-          <w:szCs w:val="20"/>
+          <w:sz w:val="21"/>
+          <w:szCs w:val="21"/>
           <w14:ligatures w14:val="none"/>
         </w:rPr>
         <w:t xml:space="preserve">JavaScript, React, Firebase, Git, OpenAI, Stripe, Clerk </w:t>
       </w:r>
       <w:r>
         <w:rPr>
-          <w:rFonts w:ascii="Arial" w:eastAsia="Times New Roman" w:hAnsi="Arial" w:cs="Arial"/>
-          <w:color w:val="000000"/>
-          <w:kern w:val="0"/>
-          <w:sz w:val="20"/>
-          <w:szCs w:val="20"/>
+          <w:rFonts w:ascii="Times New Roman" w:eastAsia="Times New Roman" w:hAnsi="Times New Roman" w:cs="Times New Roman"/>
+          <w:color w:val="000000"/>
+          <w:kern w:val="0"/>
+          <w:sz w:val="21"/>
+          <w:szCs w:val="21"/>
           <w14:ligatures w14:val="none"/>
         </w:rPr>
         <w:t xml:space="preserve">| </w:t>
@@ -1413,10 +1131,10 @@
         <w:r>
           <w:rPr>
             <w:rStyle w:val="Hyperlink"/>
-            <w:rFonts w:ascii="Arial" w:eastAsia="Times New Roman" w:hAnsi="Arial" w:cs="Arial"/>
+            <w:rFonts w:ascii="Times New Roman" w:eastAsia="Times New Roman" w:hAnsi="Times New Roman" w:cs="Times New Roman"/>
             <w:kern w:val="0"/>
-            <w:sz w:val="20"/>
-            <w:szCs w:val="20"/>
+            <w:sz w:val="21"/>
+            <w:szCs w:val="21"/>
             <w14:ligatures w14:val="none"/>
           </w:rPr>
           <w:t>View Code</w:t>
@@ -1433,21 +1151,21 @@
         <w:shd w:val="clear" w:color="auto" w:fill="FFFFFF"/>
         <w:spacing w:after="0" w:line="240" w:lineRule="atLeast"/>
         <w:rPr>
-          <w:rFonts w:ascii="Arial" w:eastAsia="Times New Roman" w:hAnsi="Arial" w:cs="Arial"/>
-          <w:color w:val="000000"/>
-          <w:kern w:val="0"/>
-          <w:sz w:val="20"/>
-          <w:szCs w:val="20"/>
-          <w14:ligatures w14:val="none"/>
-        </w:rPr>
-      </w:pPr>
-      <w:r>
-        <w:rPr>
-          <w:rFonts w:ascii="Arial" w:eastAsia="Times New Roman" w:hAnsi="Arial" w:cs="Arial"/>
-          <w:color w:val="000000"/>
-          <w:kern w:val="0"/>
-          <w:sz w:val="20"/>
-          <w:szCs w:val="20"/>
+          <w:rFonts w:ascii="Times New Roman" w:eastAsia="Times New Roman" w:hAnsi="Times New Roman" w:cs="Times New Roman"/>
+          <w:color w:val="000000"/>
+          <w:kern w:val="0"/>
+          <w:sz w:val="21"/>
+          <w:szCs w:val="21"/>
+          <w14:ligatures w14:val="none"/>
+        </w:rPr>
+      </w:pPr>
+      <w:r>
+        <w:rPr>
+          <w:rFonts w:ascii="Times New Roman" w:eastAsia="Times New Roman" w:hAnsi="Times New Roman" w:cs="Times New Roman"/>
+          <w:color w:val="000000"/>
+          <w:kern w:val="0"/>
+          <w:sz w:val="21"/>
+          <w:szCs w:val="21"/>
           <w14:ligatures w14:val="none"/>
         </w:rPr>
         <w:t>Website with subscription tiers which can generate a series of flashcards based on user input using OpenAI.</w:t>
@@ -1458,11 +1176,11 @@
         <w:shd w:val="clear" w:color="auto" w:fill="FFFFFF"/>
         <w:spacing w:after="0" w:line="240" w:lineRule="atLeast"/>
         <w:rPr>
-          <w:rFonts w:ascii="Arial" w:eastAsia="Times New Roman" w:hAnsi="Arial" w:cs="Arial"/>
-          <w:color w:val="000000"/>
-          <w:kern w:val="0"/>
-          <w:sz w:val="20"/>
-          <w:szCs w:val="20"/>
+          <w:rFonts w:ascii="Times New Roman" w:eastAsia="Times New Roman" w:hAnsi="Times New Roman" w:cs="Times New Roman"/>
+          <w:color w:val="000000"/>
+          <w:kern w:val="0"/>
+          <w:sz w:val="21"/>
+          <w:szCs w:val="21"/>
           <w14:ligatures w14:val="none"/>
         </w:rPr>
       </w:pPr>
@@ -1472,58 +1190,58 @@
         <w:shd w:val="clear" w:color="auto" w:fill="FFFFFF"/>
         <w:spacing w:after="0" w:line="240" w:lineRule="atLeast"/>
         <w:rPr>
-          <w:rFonts w:ascii="Arial" w:eastAsia="Times New Roman" w:hAnsi="Arial" w:cs="Arial"/>
-          <w:color w:val="000000"/>
-          <w:kern w:val="0"/>
-          <w:sz w:val="20"/>
-          <w:szCs w:val="20"/>
-          <w14:ligatures w14:val="none"/>
-        </w:rPr>
-      </w:pPr>
-      <w:r>
-        <w:rPr>
-          <w:rFonts w:ascii="Arial" w:eastAsia="Times New Roman" w:hAnsi="Arial" w:cs="Arial"/>
+          <w:rFonts w:ascii="Times New Roman" w:eastAsia="Times New Roman" w:hAnsi="Times New Roman" w:cs="Times New Roman"/>
+          <w:color w:val="000000"/>
+          <w:kern w:val="0"/>
+          <w:sz w:val="21"/>
+          <w:szCs w:val="21"/>
+          <w14:ligatures w14:val="none"/>
+        </w:rPr>
+      </w:pPr>
+      <w:r>
+        <w:rPr>
+          <w:rFonts w:ascii="Times New Roman" w:eastAsia="Times New Roman" w:hAnsi="Times New Roman" w:cs="Times New Roman"/>
           <w:b/>
           <w:bCs/>
           <w:color w:val="000000"/>
           <w:kern w:val="0"/>
-          <w:sz w:val="20"/>
-          <w:szCs w:val="20"/>
+          <w:sz w:val="21"/>
+          <w:szCs w:val="21"/>
           <w14:ligatures w14:val="none"/>
         </w:rPr>
         <w:t>College Database</w:t>
       </w:r>
       <w:r>
         <w:rPr>
-          <w:rFonts w:ascii="Arial" w:eastAsia="Times New Roman" w:hAnsi="Arial" w:cs="Arial"/>
-          <w:color w:val="000000"/>
-          <w:kern w:val="0"/>
-          <w:sz w:val="20"/>
-          <w:szCs w:val="20"/>
+          <w:rFonts w:ascii="Times New Roman" w:eastAsia="Times New Roman" w:hAnsi="Times New Roman" w:cs="Times New Roman"/>
+          <w:color w:val="000000"/>
+          <w:kern w:val="0"/>
+          <w:sz w:val="21"/>
+          <w:szCs w:val="21"/>
           <w14:ligatures w14:val="none"/>
         </w:rPr>
         <w:t xml:space="preserve"> | </w:t>
       </w:r>
       <w:r>
         <w:rPr>
-          <w:rFonts w:ascii="Arial" w:eastAsia="Times New Roman" w:hAnsi="Arial" w:cs="Arial"/>
+          <w:rFonts w:ascii="Times New Roman" w:eastAsia="Times New Roman" w:hAnsi="Times New Roman" w:cs="Times New Roman"/>
           <w:i/>
           <w:iCs/>
           <w:color w:val="000000"/>
           <w:kern w:val="0"/>
-          <w:sz w:val="20"/>
-          <w:szCs w:val="20"/>
+          <w:sz w:val="21"/>
+          <w:szCs w:val="21"/>
           <w14:ligatures w14:val="none"/>
         </w:rPr>
         <w:t>SQL, PHP, HTML, Linux</w:t>
       </w:r>
       <w:r>
         <w:rPr>
-          <w:rFonts w:ascii="Arial" w:eastAsia="Times New Roman" w:hAnsi="Arial" w:cs="Arial"/>
-          <w:color w:val="000000"/>
-          <w:kern w:val="0"/>
-          <w:sz w:val="20"/>
-          <w:szCs w:val="20"/>
+          <w:rFonts w:ascii="Times New Roman" w:eastAsia="Times New Roman" w:hAnsi="Times New Roman" w:cs="Times New Roman"/>
+          <w:color w:val="000000"/>
+          <w:kern w:val="0"/>
+          <w:sz w:val="21"/>
+          <w:szCs w:val="21"/>
           <w14:ligatures w14:val="none"/>
         </w:rPr>
         <w:t xml:space="preserve"> | </w:t>
@@ -1532,10 +1250,10 @@
         <w:r>
           <w:rPr>
             <w:rStyle w:val="Hyperlink"/>
-            <w:rFonts w:ascii="Arial" w:eastAsia="Times New Roman" w:hAnsi="Arial" w:cs="Arial"/>
+            <w:rFonts w:ascii="Times New Roman" w:eastAsia="Times New Roman" w:hAnsi="Times New Roman" w:cs="Times New Roman"/>
             <w:kern w:val="0"/>
-            <w:sz w:val="20"/>
-            <w:szCs w:val="20"/>
+            <w:sz w:val="21"/>
+            <w:szCs w:val="21"/>
             <w14:ligatures w14:val="none"/>
           </w:rPr>
           <w:t>View Code</w:t>
@@ -1552,57 +1270,24 @@
         <w:shd w:val="clear" w:color="auto" w:fill="FFFFFF"/>
         <w:spacing w:after="0" w:line="240" w:lineRule="atLeast"/>
         <w:rPr>
-          <w:rFonts w:ascii="Arial" w:eastAsia="Times New Roman" w:hAnsi="Arial" w:cs="Arial"/>
-          <w:color w:val="000000"/>
-          <w:kern w:val="0"/>
-          <w:sz w:val="20"/>
-          <w:szCs w:val="20"/>
-          <w14:ligatures w14:val="none"/>
-        </w:rPr>
-      </w:pPr>
-      <w:r>
-        <w:rPr>
-          <w:rFonts w:ascii="Arial" w:eastAsia="Times New Roman" w:hAnsi="Arial" w:cs="Arial"/>
-          <w:color w:val="000000"/>
-          <w:kern w:val="0"/>
-          <w:sz w:val="20"/>
-          <w:szCs w:val="20"/>
-          <w14:ligatures w14:val="none"/>
-        </w:rPr>
-        <w:t>W</w:t>
-      </w:r>
-      <w:r>
-        <w:rPr>
-          <w:rFonts w:ascii="Arial" w:eastAsia="Times New Roman" w:hAnsi="Arial" w:cs="Arial"/>
-          <w:color w:val="000000"/>
-          <w:kern w:val="0"/>
-          <w:sz w:val="20"/>
-          <w:szCs w:val="20"/>
-          <w14:ligatures w14:val="none"/>
-        </w:rPr>
-        <w:t>eb database application for a university</w:t>
-      </w:r>
-      <w:r>
-        <w:rPr>
-          <w:rFonts w:ascii="Arial" w:eastAsia="Times New Roman" w:hAnsi="Arial" w:cs="Arial"/>
-          <w:color w:val="000000"/>
-          <w:kern w:val="0"/>
-          <w:sz w:val="20"/>
-          <w:szCs w:val="20"/>
-          <w14:ligatures w14:val="none"/>
-        </w:rPr>
-        <w:t xml:space="preserve"> that </w:t>
-      </w:r>
-      <w:r>
-        <w:rPr>
-          <w:rFonts w:ascii="Arial" w:eastAsia="Times New Roman" w:hAnsi="Arial" w:cs="Arial"/>
-          <w:color w:val="000000"/>
-          <w:kern w:val="0"/>
-          <w:sz w:val="20"/>
-          <w:szCs w:val="20"/>
-          <w14:ligatures w14:val="none"/>
-        </w:rPr>
-        <w:t>manages information related to professors, departments, courses, sections, students, and enrollments.</w:t>
+          <w:rFonts w:ascii="Times New Roman" w:eastAsia="Times New Roman" w:hAnsi="Times New Roman" w:cs="Times New Roman"/>
+          <w:color w:val="000000"/>
+          <w:kern w:val="0"/>
+          <w:sz w:val="21"/>
+          <w:szCs w:val="21"/>
+          <w14:ligatures w14:val="none"/>
+        </w:rPr>
+      </w:pPr>
+      <w:r>
+        <w:rPr>
+          <w:rFonts w:ascii="Times New Roman" w:eastAsia="Times New Roman" w:hAnsi="Times New Roman" w:cs="Times New Roman"/>
+          <w:color w:val="000000"/>
+          <w:kern w:val="0"/>
+          <w:sz w:val="21"/>
+          <w:szCs w:val="21"/>
+          <w14:ligatures w14:val="none"/>
+        </w:rPr>
+        <w:t>Web database application for a university that manages information related to professors, departments, courses, sections, students, and enrollments.</w:t>
       </w:r>
     </w:p>
     <w:p>
@@ -1613,38 +1298,38 @@
         <w:shd w:val="clear" w:color="auto" w:fill="FFFFFF"/>
         <w:spacing w:before="100" w:beforeAutospacing="1" w:line="240" w:lineRule="atLeast"/>
         <w:rPr>
-          <w:rFonts w:ascii="Arial" w:eastAsia="Times New Roman" w:hAnsi="Arial" w:cs="Arial"/>
+          <w:rFonts w:ascii="Times New Roman" w:eastAsia="Times New Roman" w:hAnsi="Times New Roman" w:cs="Times New Roman"/>
           <w:b/>
           <w:bCs/>
           <w:color w:val="000000"/>
           <w:kern w:val="0"/>
-          <w:sz w:val="23"/>
-          <w:szCs w:val="23"/>
-          <w14:ligatures w14:val="none"/>
-        </w:rPr>
-      </w:pPr>
-      <w:r>
-        <w:rPr>
-          <w:rFonts w:ascii="Arial" w:eastAsia="Times New Roman" w:hAnsi="Arial" w:cs="Arial"/>
+          <w:sz w:val="24"/>
+          <w:szCs w:val="24"/>
+          <w14:ligatures w14:val="none"/>
+        </w:rPr>
+      </w:pPr>
+      <w:r>
+        <w:rPr>
+          <w:rFonts w:ascii="Times New Roman" w:eastAsia="Times New Roman" w:hAnsi="Times New Roman" w:cs="Times New Roman"/>
           <w:b/>
           <w:bCs/>
           <w:color w:val="000000"/>
           <w:kern w:val="0"/>
-          <w:sz w:val="23"/>
-          <w:szCs w:val="23"/>
+          <w:sz w:val="24"/>
+          <w:szCs w:val="24"/>
           <w14:ligatures w14:val="none"/>
         </w:rPr>
         <w:t>Technical Skills</w:t>
       </w:r>
       <w:r>
         <w:rPr>
-          <w:rFonts w:ascii="Arial" w:eastAsia="Times New Roman" w:hAnsi="Arial" w:cs="Arial"/>
+          <w:rFonts w:ascii="Times New Roman" w:eastAsia="Times New Roman" w:hAnsi="Times New Roman" w:cs="Times New Roman"/>
           <w:b/>
           <w:bCs/>
           <w:color w:val="000000"/>
           <w:kern w:val="0"/>
-          <w:sz w:val="23"/>
-          <w:szCs w:val="23"/>
+          <w:sz w:val="24"/>
+          <w:szCs w:val="24"/>
           <w14:ligatures w14:val="none"/>
         </w:rPr>
         <w:br/>
@@ -1659,167 +1344,37 @@
         <w:shd w:val="clear" w:color="auto" w:fill="FFFFFF"/>
         <w:spacing w:before="100" w:beforeAutospacing="1" w:after="0" w:line="240" w:lineRule="atLeast"/>
         <w:rPr>
-          <w:rFonts w:ascii="Arial" w:eastAsia="Times New Roman" w:hAnsi="Arial" w:cs="Arial"/>
-          <w:color w:val="000000"/>
-          <w:kern w:val="0"/>
-          <w:sz w:val="20"/>
-          <w:szCs w:val="20"/>
-          <w14:ligatures w14:val="none"/>
-        </w:rPr>
-      </w:pPr>
-      <w:r>
-        <w:rPr>
-          <w:rFonts w:ascii="Arial" w:eastAsia="Times New Roman" w:hAnsi="Arial" w:cs="Arial"/>
-          <w:color w:val="000000"/>
-          <w:kern w:val="0"/>
-          <w:sz w:val="20"/>
-          <w:szCs w:val="20"/>
-          <w14:ligatures w14:val="none"/>
-        </w:rPr>
-        <w:t>Languages: Python</w:t>
-      </w:r>
-      <w:r>
-        <w:rPr>
-          <w:rFonts w:ascii="Arial" w:eastAsia="Times New Roman" w:hAnsi="Arial" w:cs="Arial"/>
-          <w:color w:val="000000"/>
-          <w:kern w:val="0"/>
-          <w:sz w:val="20"/>
-          <w:szCs w:val="20"/>
-          <w14:ligatures w14:val="none"/>
-        </w:rPr>
-        <w:t xml:space="preserve">, </w:t>
-      </w:r>
-      <w:r>
-        <w:rPr>
-          <w:rFonts w:ascii="Arial" w:eastAsia="Times New Roman" w:hAnsi="Arial" w:cs="Arial"/>
-          <w:color w:val="000000"/>
-          <w:kern w:val="0"/>
-          <w:sz w:val="20"/>
-          <w:szCs w:val="20"/>
-          <w14:ligatures w14:val="none"/>
-        </w:rPr>
-        <w:t>C</w:t>
-      </w:r>
-      <w:r>
-        <w:rPr>
-          <w:rFonts w:ascii="Arial" w:eastAsia="Times New Roman" w:hAnsi="Arial" w:cs="Arial"/>
-          <w:color w:val="000000"/>
-          <w:kern w:val="0"/>
-          <w:sz w:val="20"/>
-          <w:szCs w:val="20"/>
-          <w14:ligatures w14:val="none"/>
-        </w:rPr>
-        <w:t xml:space="preserve">/C++/C#, </w:t>
-      </w:r>
-      <w:r>
-        <w:rPr>
-          <w:rFonts w:ascii="Arial" w:eastAsia="Times New Roman" w:hAnsi="Arial" w:cs="Arial"/>
-          <w:color w:val="000000"/>
-          <w:kern w:val="0"/>
-          <w:sz w:val="20"/>
-          <w:szCs w:val="20"/>
-          <w14:ligatures w14:val="none"/>
-        </w:rPr>
-        <w:t>Java,</w:t>
-      </w:r>
-      <w:r>
-        <w:rPr>
-          <w:rFonts w:ascii="Arial" w:eastAsia="Times New Roman" w:hAnsi="Arial" w:cs="Arial"/>
-          <w:color w:val="000000"/>
-          <w:kern w:val="0"/>
-          <w:sz w:val="20"/>
-          <w:szCs w:val="20"/>
-          <w14:ligatures w14:val="none"/>
-        </w:rPr>
-        <w:t xml:space="preserve"> JavaScript,</w:t>
-      </w:r>
-      <w:r>
-        <w:rPr>
-          <w:rFonts w:ascii="Arial" w:eastAsia="Times New Roman" w:hAnsi="Arial" w:cs="Arial"/>
-          <w:color w:val="000000"/>
-          <w:kern w:val="0"/>
-          <w:sz w:val="20"/>
-          <w:szCs w:val="20"/>
-          <w14:ligatures w14:val="none"/>
-        </w:rPr>
-        <w:t xml:space="preserve"> HTML</w:t>
-      </w:r>
-      <w:r>
-        <w:rPr>
-          <w:rFonts w:ascii="Arial" w:eastAsia="Times New Roman" w:hAnsi="Arial" w:cs="Arial"/>
-          <w:color w:val="000000"/>
-          <w:kern w:val="0"/>
-          <w:sz w:val="20"/>
-          <w:szCs w:val="20"/>
-          <w14:ligatures w14:val="none"/>
-        </w:rPr>
-        <w:t xml:space="preserve">, CSS, XML, </w:t>
-      </w:r>
-      <w:r>
-        <w:rPr>
-          <w:rFonts w:ascii="Arial" w:eastAsia="Times New Roman" w:hAnsi="Arial" w:cs="Arial"/>
-          <w:color w:val="000000"/>
-          <w:kern w:val="0"/>
-          <w:sz w:val="20"/>
-          <w:szCs w:val="20"/>
-          <w14:ligatures w14:val="none"/>
-        </w:rPr>
-        <w:t>SQL,</w:t>
-      </w:r>
-      <w:r>
-        <w:rPr>
-          <w:rFonts w:ascii="Arial" w:eastAsia="Times New Roman" w:hAnsi="Arial" w:cs="Arial"/>
-          <w:color w:val="000000"/>
-          <w:kern w:val="0"/>
-          <w:sz w:val="20"/>
-          <w:szCs w:val="20"/>
-          <w14:ligatures w14:val="none"/>
-        </w:rPr>
-        <w:t xml:space="preserve"> </w:t>
-      </w:r>
-      <w:r>
-        <w:rPr>
-          <w:rFonts w:ascii="Arial" w:eastAsia="Times New Roman" w:hAnsi="Arial" w:cs="Arial"/>
-          <w:color w:val="000000"/>
-          <w:kern w:val="0"/>
-          <w:sz w:val="20"/>
-          <w:szCs w:val="20"/>
-          <w14:ligatures w14:val="none"/>
-        </w:rPr>
-        <w:t>PHP</w:t>
-      </w:r>
-      <w:r>
-        <w:rPr>
-          <w:rFonts w:ascii="Arial" w:eastAsia="Times New Roman" w:hAnsi="Arial" w:cs="Arial"/>
-          <w:color w:val="000000"/>
-          <w:kern w:val="0"/>
-          <w:sz w:val="20"/>
-          <w:szCs w:val="20"/>
-          <w14:ligatures w14:val="none"/>
-        </w:rPr>
-        <w:t>,</w:t>
-      </w:r>
-      <w:r>
-        <w:rPr>
-          <w:rFonts w:ascii="Arial" w:eastAsia="Times New Roman" w:hAnsi="Arial" w:cs="Arial"/>
-          <w:color w:val="000000"/>
-          <w:kern w:val="0"/>
-          <w:sz w:val="20"/>
-          <w:szCs w:val="20"/>
-          <w14:ligatures w14:val="none"/>
-        </w:rPr>
-        <w:t xml:space="preserve"> Assembly</w:t>
-      </w:r>
-      <w:r>
-        <w:rPr>
-          <w:rFonts w:ascii="Arial" w:eastAsia="Times New Roman" w:hAnsi="Arial" w:cs="Arial"/>
-          <w:color w:val="000000"/>
-          <w:kern w:val="0"/>
-          <w:sz w:val="20"/>
-          <w:szCs w:val="20"/>
-          <w14:ligatures w14:val="none"/>
-        </w:rPr>
-        <w:t>.</w:t>
+          <w:rFonts w:ascii="Times New Roman" w:eastAsia="Times New Roman" w:hAnsi="Times New Roman" w:cs="Times New Roman"/>
+          <w:color w:val="000000"/>
+          <w:kern w:val="0"/>
+          <w:sz w:val="21"/>
+          <w:szCs w:val="21"/>
+          <w14:ligatures w14:val="none"/>
+        </w:rPr>
+      </w:pPr>
+      <w:r>
+        <w:rPr>
+          <w:rFonts w:ascii="Times New Roman" w:eastAsia="Times New Roman" w:hAnsi="Times New Roman" w:cs="Times New Roman"/>
+          <w:b/>
+          <w:bCs/>
+          <w:color w:val="000000"/>
+          <w:kern w:val="0"/>
+          <w:sz w:val="21"/>
+          <w:szCs w:val="21"/>
+          <w14:ligatures w14:val="none"/>
+        </w:rPr>
+        <w:t>Languages:</w:t>
+      </w:r>
+      <w:r>
+        <w:rPr>
+          <w:rFonts w:ascii="Times New Roman" w:eastAsia="Times New Roman" w:hAnsi="Times New Roman" w:cs="Times New Roman"/>
+          <w:color w:val="000000"/>
+          <w:kern w:val="0"/>
+          <w:sz w:val="21"/>
+          <w:szCs w:val="21"/>
+          <w14:ligatures w14:val="none"/>
+        </w:rPr>
+        <w:t xml:space="preserve"> Python, C/C++/C#, Java, JavaScript, HTML, CSS, XML, SQL, PHP, Assembly.</w:t>
       </w:r>
     </w:p>
     <w:p>
@@ -1831,24 +1386,37 @@
         <w:shd w:val="clear" w:color="auto" w:fill="FFFFFF"/>
         <w:spacing w:before="100" w:beforeAutospacing="1" w:after="0" w:line="240" w:lineRule="atLeast"/>
         <w:rPr>
-          <w:rFonts w:ascii="Arial" w:eastAsia="Times New Roman" w:hAnsi="Arial" w:cs="Arial"/>
-          <w:color w:val="000000"/>
-          <w:kern w:val="0"/>
-          <w:sz w:val="20"/>
-          <w:szCs w:val="20"/>
-          <w14:ligatures w14:val="none"/>
-        </w:rPr>
-      </w:pPr>
-      <w:r>
-        <w:rPr>
-          <w:rFonts w:ascii="Arial" w:eastAsia="Times New Roman" w:hAnsi="Arial" w:cs="Arial"/>
-          <w:color w:val="000000"/>
-          <w:kern w:val="0"/>
-          <w:sz w:val="20"/>
-          <w:szCs w:val="20"/>
-          <w14:ligatures w14:val="none"/>
-        </w:rPr>
-        <w:t>Web Development: React, Node, Flask, Bootstrap, Firebase.</w:t>
+          <w:rFonts w:ascii="Times New Roman" w:eastAsia="Times New Roman" w:hAnsi="Times New Roman" w:cs="Times New Roman"/>
+          <w:color w:val="000000"/>
+          <w:kern w:val="0"/>
+          <w:sz w:val="21"/>
+          <w:szCs w:val="21"/>
+          <w14:ligatures w14:val="none"/>
+        </w:rPr>
+      </w:pPr>
+      <w:r>
+        <w:rPr>
+          <w:rFonts w:ascii="Times New Roman" w:eastAsia="Times New Roman" w:hAnsi="Times New Roman" w:cs="Times New Roman"/>
+          <w:b/>
+          <w:bCs/>
+          <w:color w:val="000000"/>
+          <w:kern w:val="0"/>
+          <w:sz w:val="21"/>
+          <w:szCs w:val="21"/>
+          <w14:ligatures w14:val="none"/>
+        </w:rPr>
+        <w:t>Web Development:</w:t>
+      </w:r>
+      <w:r>
+        <w:rPr>
+          <w:rFonts w:ascii="Times New Roman" w:eastAsia="Times New Roman" w:hAnsi="Times New Roman" w:cs="Times New Roman"/>
+          <w:color w:val="000000"/>
+          <w:kern w:val="0"/>
+          <w:sz w:val="21"/>
+          <w:szCs w:val="21"/>
+          <w14:ligatures w14:val="none"/>
+        </w:rPr>
+        <w:t xml:space="preserve"> React, Node, Flask, Bootstrap, Firebase.</w:t>
       </w:r>
     </w:p>
     <w:p>
@@ -1860,33 +1428,46 @@
         <w:shd w:val="clear" w:color="auto" w:fill="FFFFFF"/>
         <w:spacing w:before="100" w:beforeAutospacing="1" w:after="0" w:line="240" w:lineRule="atLeast"/>
         <w:rPr>
-          <w:rFonts w:ascii="Arial" w:eastAsia="Times New Roman" w:hAnsi="Arial" w:cs="Arial"/>
-          <w:color w:val="000000"/>
-          <w:kern w:val="0"/>
-          <w:sz w:val="20"/>
-          <w:szCs w:val="20"/>
-          <w14:ligatures w14:val="none"/>
-        </w:rPr>
-      </w:pPr>
-      <w:r>
-        <w:rPr>
-          <w:rFonts w:ascii="Arial" w:eastAsia="Times New Roman" w:hAnsi="Arial" w:cs="Arial"/>
-          <w:color w:val="000000"/>
-          <w:kern w:val="0"/>
-          <w:sz w:val="20"/>
-          <w:szCs w:val="20"/>
-          <w14:ligatures w14:val="none"/>
-        </w:rPr>
-        <w:t xml:space="preserve">Platforms &amp; Tooling: Git, Linux, Unity, </w:t>
+          <w:rFonts w:ascii="Times New Roman" w:eastAsia="Times New Roman" w:hAnsi="Times New Roman" w:cs="Times New Roman"/>
+          <w:color w:val="000000"/>
+          <w:kern w:val="0"/>
+          <w:sz w:val="21"/>
+          <w:szCs w:val="21"/>
+          <w14:ligatures w14:val="none"/>
+        </w:rPr>
+      </w:pPr>
+      <w:r>
+        <w:rPr>
+          <w:rFonts w:ascii="Times New Roman" w:eastAsia="Times New Roman" w:hAnsi="Times New Roman" w:cs="Times New Roman"/>
+          <w:b/>
+          <w:bCs/>
+          <w:color w:val="000000"/>
+          <w:kern w:val="0"/>
+          <w:sz w:val="21"/>
+          <w:szCs w:val="21"/>
+          <w14:ligatures w14:val="none"/>
+        </w:rPr>
+        <w:t>Platforms &amp; Tooling:</w:t>
+      </w:r>
+      <w:r>
+        <w:rPr>
+          <w:rFonts w:ascii="Times New Roman" w:eastAsia="Times New Roman" w:hAnsi="Times New Roman" w:cs="Times New Roman"/>
+          <w:color w:val="000000"/>
+          <w:kern w:val="0"/>
+          <w:sz w:val="21"/>
+          <w:szCs w:val="21"/>
+          <w14:ligatures w14:val="none"/>
+        </w:rPr>
+        <w:t xml:space="preserve"> Git, Linux, Unity, </w:t>
       </w:r>
       <w:proofErr w:type="spellStart"/>
       <w:r>
         <w:rPr>
-          <w:rFonts w:ascii="Arial" w:eastAsia="Times New Roman" w:hAnsi="Arial" w:cs="Arial"/>
-          <w:color w:val="000000"/>
-          <w:kern w:val="0"/>
-          <w:sz w:val="20"/>
-          <w:szCs w:val="20"/>
+          <w:rFonts w:ascii="Times New Roman" w:eastAsia="Times New Roman" w:hAnsi="Times New Roman" w:cs="Times New Roman"/>
+          <w:color w:val="000000"/>
+          <w:kern w:val="0"/>
+          <w:sz w:val="21"/>
+          <w:szCs w:val="21"/>
           <w14:ligatures w14:val="none"/>
         </w:rPr>
         <w:t>JupyterNotebook</w:t>
@@ -1894,11 +1475,11 @@
       <w:proofErr w:type="spellEnd"/>
       <w:r>
         <w:rPr>
-          <w:rFonts w:ascii="Arial" w:eastAsia="Times New Roman" w:hAnsi="Arial" w:cs="Arial"/>
-          <w:color w:val="000000"/>
-          <w:kern w:val="0"/>
-          <w:sz w:val="20"/>
-          <w:szCs w:val="20"/>
+          <w:rFonts w:ascii="Times New Roman" w:eastAsia="Times New Roman" w:hAnsi="Times New Roman" w:cs="Times New Roman"/>
+          <w:color w:val="000000"/>
+          <w:kern w:val="0"/>
+          <w:sz w:val="21"/>
+          <w:szCs w:val="21"/>
           <w14:ligatures w14:val="none"/>
         </w:rPr>
         <w:t xml:space="preserve">, Android Studio, </w:t>
@@ -1906,11 +1487,11 @@
       <w:proofErr w:type="spellStart"/>
       <w:r>
         <w:rPr>
-          <w:rFonts w:ascii="Arial" w:eastAsia="Times New Roman" w:hAnsi="Arial" w:cs="Arial"/>
-          <w:color w:val="000000"/>
-          <w:kern w:val="0"/>
-          <w:sz w:val="20"/>
-          <w:szCs w:val="20"/>
+          <w:rFonts w:ascii="Times New Roman" w:eastAsia="Times New Roman" w:hAnsi="Times New Roman" w:cs="Times New Roman"/>
+          <w:color w:val="000000"/>
+          <w:kern w:val="0"/>
+          <w:sz w:val="21"/>
+          <w:szCs w:val="21"/>
           <w14:ligatures w14:val="none"/>
         </w:rPr>
         <w:t>VSCode</w:t>
@@ -1926,35 +1507,50 @@
         <w:shd w:val="clear" w:color="auto" w:fill="FFFFFF"/>
         <w:spacing w:before="100" w:beforeAutospacing="1" w:line="240" w:lineRule="atLeast"/>
         <w:rPr>
-          <w:rFonts w:ascii="Arial" w:eastAsia="Times New Roman" w:hAnsi="Arial" w:cs="Arial"/>
-          <w:color w:val="000000"/>
-          <w:kern w:val="0"/>
-          <w:sz w:val="20"/>
-          <w:szCs w:val="20"/>
-          <w14:ligatures w14:val="none"/>
-        </w:rPr>
-      </w:pPr>
-      <w:r>
-        <w:rPr>
-          <w:rFonts w:ascii="Arial" w:eastAsia="Times New Roman" w:hAnsi="Arial" w:cs="Arial"/>
-          <w:color w:val="000000"/>
-          <w:kern w:val="0"/>
-          <w:sz w:val="20"/>
-          <w:szCs w:val="20"/>
-          <w14:ligatures w14:val="none"/>
-        </w:rPr>
-        <w:t xml:space="preserve">Miscellaneous: </w:t>
-      </w:r>
-      <w:r>
-        <w:rPr>
-          <w:rFonts w:ascii="Arial" w:eastAsia="Times New Roman" w:hAnsi="Arial" w:cs="Arial"/>
-          <w:color w:val="000000"/>
-          <w:kern w:val="0"/>
-          <w:sz w:val="20"/>
-          <w:szCs w:val="20"/>
-          <w14:ligatures w14:val="none"/>
-        </w:rPr>
-        <w:t>Data Analysis, AI/ML, Agile Methodology, Sales, Tutoring.</w:t>
+          <w:rFonts w:ascii="Times New Roman" w:eastAsia="Times New Roman" w:hAnsi="Times New Roman" w:cs="Times New Roman"/>
+          <w:color w:val="000000"/>
+          <w:kern w:val="0"/>
+          <w:sz w:val="21"/>
+          <w:szCs w:val="21"/>
+          <w14:ligatures w14:val="none"/>
+        </w:rPr>
+      </w:pPr>
+      <w:r>
+        <w:rPr>
+          <w:rFonts w:ascii="Times New Roman" w:eastAsia="Times New Roman" w:hAnsi="Times New Roman" w:cs="Times New Roman"/>
+          <w:b/>
+          <w:bCs/>
+          <w:color w:val="000000"/>
+          <w:kern w:val="0"/>
+          <w:sz w:val="21"/>
+          <w:szCs w:val="21"/>
+          <w14:ligatures w14:val="none"/>
+        </w:rPr>
+        <w:t>Concepts</w:t>
+      </w:r>
+      <w:r>
+        <w:rPr>
+          <w:rFonts w:ascii="Times New Roman" w:eastAsia="Times New Roman" w:hAnsi="Times New Roman" w:cs="Times New Roman"/>
+          <w:b/>
+          <w:bCs/>
+          <w:color w:val="000000"/>
+          <w:kern w:val="0"/>
+          <w:sz w:val="21"/>
+          <w:szCs w:val="21"/>
+          <w14:ligatures w14:val="none"/>
+        </w:rPr>
+        <w:t>:</w:t>
+      </w:r>
+      <w:r>
+        <w:rPr>
+          <w:rFonts w:ascii="Times New Roman" w:eastAsia="Times New Roman" w:hAnsi="Times New Roman" w:cs="Times New Roman"/>
+          <w:color w:val="000000"/>
+          <w:kern w:val="0"/>
+          <w:sz w:val="21"/>
+          <w:szCs w:val="21"/>
+          <w14:ligatures w14:val="none"/>
+        </w:rPr>
+        <w:t xml:space="preserve"> Data Analysis, AI/ML, Agile Methodology, Sales, Tutoring.</w:t>
       </w:r>
     </w:p>
     <w:sectPr>
@@ -3648,9 +3244,6 @@
   </w:num>
   <w:num w:numId="12" w16cid:durableId="1003775366">
     <w:abstractNumId w:val="0"/>
-  </w:num>
-  <w:num w:numId="13" w16cid:durableId="340398318">
-    <w:abstractNumId w:val="6"/>
   </w:num>
 </w:numbering>
 </file>
@@ -4055,7 +3648,7 @@
   <w:style w:type="paragraph" w:default="1" w:styleId="Normal">
     <w:name w:val="Normal"/>
     <w:qFormat/>
-    <w:rsid w:val="00EC7428"/>
+    <w:rsid w:val="00E216EA"/>
   </w:style>
   <w:style w:type="paragraph" w:styleId="Heading1">
     <w:name w:val="heading 1"/>

</xml_diff>

<commit_message>
Resume and experience change
</commit_message>
<xml_diff>
--- a/misc/Resume.docx
+++ b/misc/Resume.docx
@@ -117,7 +117,6 @@
           </w:rPr>
           <w:t>github.com/</w:t>
         </w:r>
-        <w:proofErr w:type="spellStart"/>
       </w:hyperlink>
       <w:r>
         <w:rPr>
@@ -130,23 +129,6 @@
         </w:rPr>
         <w:t>Zaldaas</w:t>
       </w:r>
-      <w:proofErr w:type="spellEnd"/>
-    </w:p>
-    <w:p>
-      <w:pPr>
-        <w:shd w:val="clear" w:color="auto" w:fill="FFFFFF"/>
-        <w:spacing w:after="0" w:line="240" w:lineRule="atLeast"/>
-        <w:rPr>
-          <w:rFonts w:ascii="Times New Roman" w:eastAsia="Times New Roman" w:hAnsi="Times New Roman" w:cs="Times New Roman"/>
-          <w:b/>
-          <w:bCs/>
-          <w:color w:val="000000"/>
-          <w:kern w:val="0"/>
-          <w:sz w:val="21"/>
-          <w:szCs w:val="21"/>
-          <w14:ligatures w14:val="none"/>
-        </w:rPr>
-      </w:pPr>
     </w:p>
     <w:p>
       <w:pPr>
@@ -154,7 +136,7 @@
           <w:bottom w:val="single" w:sz="6" w:space="1" w:color="auto"/>
         </w:pBdr>
         <w:shd w:val="clear" w:color="auto" w:fill="FFFFFF"/>
-        <w:spacing w:line="240" w:lineRule="atLeast"/>
+        <w:spacing w:after="0" w:line="240" w:lineRule="atLeast"/>
         <w:rPr>
           <w:rFonts w:ascii="Times New Roman" w:eastAsia="Times New Roman" w:hAnsi="Times New Roman" w:cs="Times New Roman"/>
           <w:color w:val="000000"/>
@@ -169,8 +151,8 @@
           <w:rFonts w:ascii="Times New Roman" w:eastAsia="Times New Roman" w:hAnsi="Times New Roman" w:cs="Times New Roman"/>
           <w:color w:val="000000"/>
           <w:kern w:val="0"/>
-          <w:sz w:val="28"/>
-          <w:szCs w:val="28"/>
+          <w:sz w:val="27"/>
+          <w:szCs w:val="27"/>
           <w14:ligatures w14:val="none"/>
         </w:rPr>
         <w:t>E</w:t>
@@ -180,8 +162,8 @@
           <w:rFonts w:ascii="Times New Roman" w:eastAsia="Times New Roman" w:hAnsi="Times New Roman" w:cs="Times New Roman"/>
           <w:color w:val="000000"/>
           <w:kern w:val="0"/>
-          <w:sz w:val="24"/>
-          <w:szCs w:val="24"/>
+          <w:sz w:val="23"/>
+          <w:szCs w:val="23"/>
           <w14:ligatures w14:val="none"/>
         </w:rPr>
         <w:t>DUCATION</w:t>
@@ -249,21 +231,23 @@
           <w:bottom w:val="single" w:sz="6" w:space="1" w:color="auto"/>
         </w:pBdr>
         <w:shd w:val="clear" w:color="auto" w:fill="FFFFFF"/>
-        <w:spacing w:before="100" w:beforeAutospacing="1" w:line="240" w:lineRule="atLeast"/>
-        <w:rPr>
-          <w:rFonts w:ascii="Times New Roman" w:eastAsia="Times New Roman" w:hAnsi="Times New Roman" w:cs="Times New Roman"/>
-          <w:color w:val="000000"/>
-          <w:kern w:val="0"/>
-          <w14:ligatures w14:val="none"/>
-        </w:rPr>
-      </w:pPr>
-      <w:r>
-        <w:rPr>
-          <w:rFonts w:ascii="Times New Roman" w:eastAsia="Times New Roman" w:hAnsi="Times New Roman" w:cs="Times New Roman"/>
-          <w:color w:val="000000"/>
-          <w:kern w:val="0"/>
-          <w:sz w:val="28"/>
-          <w:szCs w:val="28"/>
+        <w:spacing w:before="100" w:beforeAutospacing="1" w:after="0" w:line="240" w:lineRule="atLeast"/>
+        <w:rPr>
+          <w:rFonts w:ascii="Times New Roman" w:eastAsia="Times New Roman" w:hAnsi="Times New Roman" w:cs="Times New Roman"/>
+          <w:color w:val="000000"/>
+          <w:kern w:val="0"/>
+          <w:sz w:val="23"/>
+          <w:szCs w:val="23"/>
+          <w14:ligatures w14:val="none"/>
+        </w:rPr>
+      </w:pPr>
+      <w:r>
+        <w:rPr>
+          <w:rFonts w:ascii="Times New Roman" w:eastAsia="Times New Roman" w:hAnsi="Times New Roman" w:cs="Times New Roman"/>
+          <w:color w:val="000000"/>
+          <w:kern w:val="0"/>
+          <w:sz w:val="27"/>
+          <w:szCs w:val="27"/>
           <w14:ligatures w14:val="none"/>
         </w:rPr>
         <w:t>E</w:t>
@@ -273,8 +257,8 @@
           <w:rFonts w:ascii="Times New Roman" w:eastAsia="Times New Roman" w:hAnsi="Times New Roman" w:cs="Times New Roman"/>
           <w:color w:val="000000"/>
           <w:kern w:val="0"/>
-          <w:sz w:val="24"/>
-          <w:szCs w:val="24"/>
+          <w:sz w:val="23"/>
+          <w:szCs w:val="23"/>
           <w14:ligatures w14:val="none"/>
         </w:rPr>
         <w:t>XPERIENCE</w:t>
@@ -290,6 +274,8 @@
           <w:bCs/>
           <w:color w:val="000000"/>
           <w:kern w:val="0"/>
+          <w:sz w:val="21"/>
+          <w:szCs w:val="21"/>
           <w14:ligatures w14:val="none"/>
         </w:rPr>
       </w:pPr>
@@ -300,6 +286,8 @@
           <w:bCs/>
           <w:color w:val="000000"/>
           <w:kern w:val="0"/>
+          <w:sz w:val="21"/>
+          <w:szCs w:val="21"/>
           <w14:ligatures w14:val="none"/>
         </w:rPr>
         <w:t xml:space="preserve">Data Automation </w:t>
@@ -311,6 +299,8 @@
           <w:bCs/>
           <w:color w:val="000000"/>
           <w:kern w:val="0"/>
+          <w:sz w:val="21"/>
+          <w:szCs w:val="21"/>
           <w14:ligatures w14:val="none"/>
         </w:rPr>
         <w:t>Developer</w:t>
@@ -324,6 +314,8 @@
           <w:rFonts w:ascii="Times New Roman" w:eastAsia="Times New Roman" w:hAnsi="Times New Roman" w:cs="Times New Roman"/>
           <w:color w:val="000000"/>
           <w:kern w:val="0"/>
+          <w:sz w:val="21"/>
+          <w:szCs w:val="21"/>
           <w14:ligatures w14:val="none"/>
         </w:rPr>
       </w:pPr>
@@ -334,6 +326,8 @@
           <w:iCs/>
           <w:color w:val="000000"/>
           <w:kern w:val="0"/>
+          <w:sz w:val="21"/>
+          <w:szCs w:val="21"/>
           <w14:ligatures w14:val="none"/>
         </w:rPr>
         <w:t>Edwards Lifesciences</w:t>
@@ -343,6 +337,8 @@
           <w:rFonts w:ascii="Times New Roman" w:eastAsia="Times New Roman" w:hAnsi="Times New Roman" w:cs="Times New Roman"/>
           <w:color w:val="000000"/>
           <w:kern w:val="0"/>
+          <w:sz w:val="21"/>
+          <w:szCs w:val="21"/>
           <w14:ligatures w14:val="none"/>
         </w:rPr>
         <w:t> | Irvine, CA | September 2024 - Present</w:t>
@@ -361,14 +357,18 @@
           <w:rFonts w:ascii="Times New Roman" w:eastAsia="Times New Roman" w:hAnsi="Times New Roman" w:cs="Times New Roman"/>
           <w:color w:val="000000"/>
           <w:kern w:val="0"/>
-          <w14:ligatures w14:val="none"/>
-        </w:rPr>
-      </w:pPr>
-      <w:r>
-        <w:rPr>
-          <w:rFonts w:ascii="Times New Roman" w:eastAsia="Times New Roman" w:hAnsi="Times New Roman" w:cs="Times New Roman"/>
-          <w:color w:val="000000"/>
-          <w:kern w:val="0"/>
+          <w:sz w:val="21"/>
+          <w:szCs w:val="21"/>
+          <w14:ligatures w14:val="none"/>
+        </w:rPr>
+      </w:pPr>
+      <w:r>
+        <w:rPr>
+          <w:rFonts w:ascii="Times New Roman" w:eastAsia="Times New Roman" w:hAnsi="Times New Roman" w:cs="Times New Roman"/>
+          <w:color w:val="000000"/>
+          <w:kern w:val="0"/>
+          <w:sz w:val="21"/>
+          <w:szCs w:val="21"/>
           <w14:ligatures w14:val="none"/>
         </w:rPr>
         <w:t>Leading</w:t>
@@ -378,6 +378,8 @@
           <w:rFonts w:ascii="Times New Roman" w:eastAsia="Times New Roman" w:hAnsi="Times New Roman" w:cs="Times New Roman"/>
           <w:color w:val="000000"/>
           <w:kern w:val="0"/>
+          <w:sz w:val="21"/>
+          <w:szCs w:val="21"/>
           <w14:ligatures w14:val="none"/>
         </w:rPr>
         <w:t xml:space="preserve"> a team </w:t>
@@ -387,6 +389,8 @@
           <w:rFonts w:ascii="Times New Roman" w:eastAsia="Times New Roman" w:hAnsi="Times New Roman" w:cs="Times New Roman"/>
           <w:color w:val="000000"/>
           <w:kern w:val="0"/>
+          <w:sz w:val="21"/>
+          <w:szCs w:val="21"/>
           <w14:ligatures w14:val="none"/>
         </w:rPr>
         <w:t>in</w:t>
@@ -396,6 +400,8 @@
           <w:rFonts w:ascii="Times New Roman" w:eastAsia="Times New Roman" w:hAnsi="Times New Roman" w:cs="Times New Roman"/>
           <w:color w:val="000000"/>
           <w:kern w:val="0"/>
+          <w:sz w:val="21"/>
+          <w:szCs w:val="21"/>
           <w14:ligatures w14:val="none"/>
         </w:rPr>
         <w:t xml:space="preserve"> d</w:t>
@@ -405,6 +411,8 @@
           <w:rFonts w:ascii="Times New Roman" w:eastAsia="Times New Roman" w:hAnsi="Times New Roman" w:cs="Times New Roman"/>
           <w:color w:val="000000"/>
           <w:kern w:val="0"/>
+          <w:sz w:val="21"/>
+          <w:szCs w:val="21"/>
           <w14:ligatures w14:val="none"/>
         </w:rPr>
         <w:t>evelop</w:t>
@@ -414,6 +422,8 @@
           <w:rFonts w:ascii="Times New Roman" w:eastAsia="Times New Roman" w:hAnsi="Times New Roman" w:cs="Times New Roman"/>
           <w:color w:val="000000"/>
           <w:kern w:val="0"/>
+          <w:sz w:val="21"/>
+          <w:szCs w:val="21"/>
           <w14:ligatures w14:val="none"/>
         </w:rPr>
         <w:t>ing</w:t>
@@ -423,6 +433,8 @@
           <w:rFonts w:ascii="Times New Roman" w:eastAsia="Times New Roman" w:hAnsi="Times New Roman" w:cs="Times New Roman"/>
           <w:color w:val="000000"/>
           <w:kern w:val="0"/>
+          <w:sz w:val="21"/>
+          <w:szCs w:val="21"/>
           <w14:ligatures w14:val="none"/>
         </w:rPr>
         <w:t xml:space="preserve"> a Python-based automation tool to streamline complex data analysis workflows, reducing analysis time by over 50% and minimizing human error.</w:t>
@@ -441,14 +453,18 @@
           <w:rFonts w:ascii="Times New Roman" w:eastAsia="Times New Roman" w:hAnsi="Times New Roman" w:cs="Times New Roman"/>
           <w:color w:val="000000"/>
           <w:kern w:val="0"/>
-          <w14:ligatures w14:val="none"/>
-        </w:rPr>
-      </w:pPr>
-      <w:r>
-        <w:rPr>
-          <w:rFonts w:ascii="Times New Roman" w:eastAsia="Times New Roman" w:hAnsi="Times New Roman" w:cs="Times New Roman"/>
-          <w:color w:val="000000"/>
-          <w:kern w:val="0"/>
+          <w:sz w:val="21"/>
+          <w:szCs w:val="21"/>
+          <w14:ligatures w14:val="none"/>
+        </w:rPr>
+      </w:pPr>
+      <w:r>
+        <w:rPr>
+          <w:rFonts w:ascii="Times New Roman" w:eastAsia="Times New Roman" w:hAnsi="Times New Roman" w:cs="Times New Roman"/>
+          <w:color w:val="000000"/>
+          <w:kern w:val="0"/>
+          <w:sz w:val="21"/>
+          <w:szCs w:val="21"/>
           <w14:ligatures w14:val="none"/>
         </w:rPr>
         <w:t>Implementing advanced algorithms to accurately extract critical metrics, ensuring high precision and reproducibility.</w:t>
@@ -467,14 +483,18 @@
           <w:rFonts w:ascii="Times New Roman" w:eastAsia="Times New Roman" w:hAnsi="Times New Roman" w:cs="Times New Roman"/>
           <w:color w:val="000000"/>
           <w:kern w:val="0"/>
-          <w14:ligatures w14:val="none"/>
-        </w:rPr>
-      </w:pPr>
-      <w:r>
-        <w:rPr>
-          <w:rFonts w:ascii="Times New Roman" w:eastAsia="Times New Roman" w:hAnsi="Times New Roman" w:cs="Times New Roman"/>
-          <w:color w:val="000000"/>
-          <w:kern w:val="0"/>
+          <w:sz w:val="21"/>
+          <w:szCs w:val="21"/>
+          <w14:ligatures w14:val="none"/>
+        </w:rPr>
+      </w:pPr>
+      <w:r>
+        <w:rPr>
+          <w:rFonts w:ascii="Times New Roman" w:eastAsia="Times New Roman" w:hAnsi="Times New Roman" w:cs="Times New Roman"/>
+          <w:color w:val="000000"/>
+          <w:kern w:val="0"/>
+          <w:sz w:val="21"/>
+          <w:szCs w:val="21"/>
           <w14:ligatures w14:val="none"/>
         </w:rPr>
         <w:t>Designing a user-friendly interface, enabling seamless integration into existing workflows and facilitating ease of use for diverse technical teams.</w:t>
@@ -483,13 +503,15 @@
     <w:p>
       <w:pPr>
         <w:shd w:val="clear" w:color="auto" w:fill="FFFFFF"/>
-        <w:spacing w:before="100" w:beforeAutospacing="1" w:after="0" w:line="240" w:lineRule="atLeast"/>
+        <w:spacing w:before="240" w:after="0" w:line="240" w:lineRule="atLeast"/>
         <w:rPr>
           <w:rFonts w:ascii="Times New Roman" w:eastAsia="Times New Roman" w:hAnsi="Times New Roman" w:cs="Times New Roman"/>
           <w:b/>
           <w:bCs/>
           <w:color w:val="000000"/>
           <w:kern w:val="0"/>
+          <w:sz w:val="21"/>
+          <w:szCs w:val="21"/>
           <w14:ligatures w14:val="none"/>
         </w:rPr>
       </w:pPr>
@@ -500,9 +522,37 @@
           <w:bCs/>
           <w:color w:val="000000"/>
           <w:kern w:val="0"/>
-          <w14:ligatures w14:val="none"/>
-        </w:rPr>
-        <w:t>Software Engineering Fellow</w:t>
+          <w:sz w:val="21"/>
+          <w:szCs w:val="21"/>
+          <w14:ligatures w14:val="none"/>
+        </w:rPr>
+        <w:t>Software Develop</w:t>
+      </w:r>
+      <w:r>
+        <w:rPr>
+          <w:rFonts w:ascii="Times New Roman" w:eastAsia="Times New Roman" w:hAnsi="Times New Roman" w:cs="Times New Roman"/>
+          <w:b/>
+          <w:bCs/>
+          <w:color w:val="000000"/>
+          <w:kern w:val="0"/>
+          <w:sz w:val="21"/>
+          <w:szCs w:val="21"/>
+          <w14:ligatures w14:val="none"/>
+        </w:rPr>
+        <w:t>ment</w:t>
+      </w:r>
+      <w:r>
+        <w:rPr>
+          <w:rFonts w:ascii="Times New Roman" w:eastAsia="Times New Roman" w:hAnsi="Times New Roman" w:cs="Times New Roman"/>
+          <w:b/>
+          <w:bCs/>
+          <w:color w:val="000000"/>
+          <w:kern w:val="0"/>
+          <w:sz w:val="21"/>
+          <w:szCs w:val="21"/>
+          <w14:ligatures w14:val="none"/>
+        </w:rPr>
+        <w:t xml:space="preserve"> Intern</w:t>
       </w:r>
     </w:p>
     <w:p>
@@ -513,10 +563,11 @@
           <w:rFonts w:ascii="Times New Roman" w:eastAsia="Times New Roman" w:hAnsi="Times New Roman" w:cs="Times New Roman"/>
           <w:color w:val="000000"/>
           <w:kern w:val="0"/>
-          <w14:ligatures w14:val="none"/>
-        </w:rPr>
-      </w:pPr>
-      <w:proofErr w:type="spellStart"/>
+          <w:sz w:val="21"/>
+          <w:szCs w:val="21"/>
+          <w14:ligatures w14:val="none"/>
+        </w:rPr>
+      </w:pPr>
       <w:r>
         <w:rPr>
           <w:rFonts w:ascii="Times New Roman" w:eastAsia="Times New Roman" w:hAnsi="Times New Roman" w:cs="Times New Roman"/>
@@ -524,11 +575,255 @@
           <w:iCs/>
           <w:color w:val="000000"/>
           <w:kern w:val="0"/>
-          <w14:ligatures w14:val="none"/>
-        </w:rPr>
-        <w:t>Headstarter</w:t>
-      </w:r>
-      <w:proofErr w:type="spellEnd"/>
+          <w:sz w:val="21"/>
+          <w:szCs w:val="21"/>
+          <w14:ligatures w14:val="none"/>
+        </w:rPr>
+        <w:t>Solid Innovation Studio</w:t>
+      </w:r>
+      <w:r>
+        <w:rPr>
+          <w:rFonts w:ascii="Times New Roman" w:eastAsia="Times New Roman" w:hAnsi="Times New Roman" w:cs="Times New Roman"/>
+          <w:color w:val="000000"/>
+          <w:kern w:val="0"/>
+          <w:sz w:val="21"/>
+          <w:szCs w:val="21"/>
+          <w14:ligatures w14:val="none"/>
+        </w:rPr>
+        <w:t xml:space="preserve"> | </w:t>
+      </w:r>
+      <w:r>
+        <w:rPr>
+          <w:rFonts w:ascii="Times New Roman" w:eastAsia="Times New Roman" w:hAnsi="Times New Roman" w:cs="Times New Roman"/>
+          <w:color w:val="000000"/>
+          <w:kern w:val="0"/>
+          <w:sz w:val="21"/>
+          <w:szCs w:val="21"/>
+          <w14:ligatures w14:val="none"/>
+        </w:rPr>
+        <w:t>Remote</w:t>
+      </w:r>
+      <w:r>
+        <w:rPr>
+          <w:rFonts w:ascii="Times New Roman" w:eastAsia="Times New Roman" w:hAnsi="Times New Roman" w:cs="Times New Roman"/>
+          <w:color w:val="000000"/>
+          <w:kern w:val="0"/>
+          <w:sz w:val="21"/>
+          <w:szCs w:val="21"/>
+          <w14:ligatures w14:val="none"/>
+        </w:rPr>
+        <w:t xml:space="preserve"> | </w:t>
+      </w:r>
+      <w:r>
+        <w:rPr>
+          <w:rFonts w:ascii="Times New Roman" w:eastAsia="Times New Roman" w:hAnsi="Times New Roman" w:cs="Times New Roman"/>
+          <w:color w:val="000000"/>
+          <w:kern w:val="0"/>
+          <w:sz w:val="21"/>
+          <w:szCs w:val="21"/>
+          <w14:ligatures w14:val="none"/>
+        </w:rPr>
+        <w:t>January</w:t>
+      </w:r>
+      <w:r>
+        <w:rPr>
+          <w:rFonts w:ascii="Times New Roman" w:eastAsia="Times New Roman" w:hAnsi="Times New Roman" w:cs="Times New Roman"/>
+          <w:color w:val="000000"/>
+          <w:kern w:val="0"/>
+          <w:sz w:val="21"/>
+          <w:szCs w:val="21"/>
+          <w14:ligatures w14:val="none"/>
+        </w:rPr>
+        <w:t xml:space="preserve"> 202</w:t>
+      </w:r>
+      <w:r>
+        <w:rPr>
+          <w:rFonts w:ascii="Times New Roman" w:eastAsia="Times New Roman" w:hAnsi="Times New Roman" w:cs="Times New Roman"/>
+          <w:color w:val="000000"/>
+          <w:kern w:val="0"/>
+          <w:sz w:val="21"/>
+          <w:szCs w:val="21"/>
+          <w14:ligatures w14:val="none"/>
+        </w:rPr>
+        <w:t>5</w:t>
+      </w:r>
+      <w:r>
+        <w:rPr>
+          <w:rFonts w:ascii="Times New Roman" w:eastAsia="Times New Roman" w:hAnsi="Times New Roman" w:cs="Times New Roman"/>
+          <w:color w:val="000000"/>
+          <w:kern w:val="0"/>
+          <w:sz w:val="21"/>
+          <w:szCs w:val="21"/>
+          <w14:ligatures w14:val="none"/>
+        </w:rPr>
+        <w:t xml:space="preserve"> - Present</w:t>
+      </w:r>
+    </w:p>
+    <w:p>
+      <w:pPr>
+        <w:pStyle w:val="ListParagraph"/>
+        <w:numPr>
+          <w:ilvl w:val="0"/>
+          <w:numId w:val="6"/>
+        </w:numPr>
+        <w:shd w:val="clear" w:color="auto" w:fill="FFFFFF"/>
+        <w:spacing w:after="0" w:line="240" w:lineRule="atLeast"/>
+        <w:rPr>
+          <w:rFonts w:ascii="Times New Roman" w:eastAsia="Times New Roman" w:hAnsi="Times New Roman" w:cs="Times New Roman"/>
+          <w:color w:val="000000"/>
+          <w:kern w:val="0"/>
+          <w:sz w:val="21"/>
+          <w:szCs w:val="21"/>
+          <w14:ligatures w14:val="none"/>
+        </w:rPr>
+      </w:pPr>
+      <w:r>
+        <w:rPr>
+          <w:rFonts w:ascii="Times New Roman" w:eastAsia="Times New Roman" w:hAnsi="Times New Roman" w:cs="Times New Roman"/>
+          <w:color w:val="000000"/>
+          <w:kern w:val="0"/>
+          <w:sz w:val="21"/>
+          <w:szCs w:val="21"/>
+          <w14:ligatures w14:val="none"/>
+        </w:rPr>
+        <w:t>Migrating Titan Routes app from iOS to Android, adapting platform-specific design principles and optimizing the codebase for cross-platform compatibility</w:t>
+      </w:r>
+      <w:r>
+        <w:rPr>
+          <w:rFonts w:ascii="Times New Roman" w:eastAsia="Times New Roman" w:hAnsi="Times New Roman" w:cs="Times New Roman"/>
+          <w:color w:val="000000"/>
+          <w:kern w:val="0"/>
+          <w:sz w:val="21"/>
+          <w:szCs w:val="21"/>
+          <w14:ligatures w14:val="none"/>
+        </w:rPr>
+        <w:t>.</w:t>
+      </w:r>
+    </w:p>
+    <w:p>
+      <w:pPr>
+        <w:pStyle w:val="ListParagraph"/>
+        <w:numPr>
+          <w:ilvl w:val="0"/>
+          <w:numId w:val="6"/>
+        </w:numPr>
+        <w:shd w:val="clear" w:color="auto" w:fill="FFFFFF"/>
+        <w:spacing w:after="0" w:line="240" w:lineRule="atLeast"/>
+        <w:rPr>
+          <w:rFonts w:ascii="Times New Roman" w:eastAsia="Times New Roman" w:hAnsi="Times New Roman" w:cs="Times New Roman"/>
+          <w:color w:val="000000"/>
+          <w:kern w:val="0"/>
+          <w:sz w:val="21"/>
+          <w:szCs w:val="21"/>
+          <w14:ligatures w14:val="none"/>
+        </w:rPr>
+      </w:pPr>
+      <w:r>
+        <w:rPr>
+          <w:rFonts w:ascii="Times New Roman" w:eastAsia="Times New Roman" w:hAnsi="Times New Roman" w:cs="Times New Roman"/>
+          <w:color w:val="000000"/>
+          <w:kern w:val="0"/>
+          <w:sz w:val="21"/>
+          <w:szCs w:val="21"/>
+          <w14:ligatures w14:val="none"/>
+        </w:rPr>
+        <w:t>Enhancing app functionality and performance by implementing new features and streamlining processes to improve responsiveness and scalability</w:t>
+      </w:r>
+      <w:r>
+        <w:rPr>
+          <w:rFonts w:ascii="Times New Roman" w:eastAsia="Times New Roman" w:hAnsi="Times New Roman" w:cs="Times New Roman"/>
+          <w:color w:val="000000"/>
+          <w:kern w:val="0"/>
+          <w:sz w:val="21"/>
+          <w:szCs w:val="21"/>
+          <w14:ligatures w14:val="none"/>
+        </w:rPr>
+        <w:t>.</w:t>
+      </w:r>
+    </w:p>
+    <w:p>
+      <w:pPr>
+        <w:pStyle w:val="ListParagraph"/>
+        <w:numPr>
+          <w:ilvl w:val="0"/>
+          <w:numId w:val="6"/>
+        </w:numPr>
+        <w:shd w:val="clear" w:color="auto" w:fill="FFFFFF"/>
+        <w:spacing w:after="0" w:line="240" w:lineRule="atLeast"/>
+        <w:rPr>
+          <w:rFonts w:ascii="Times New Roman" w:eastAsia="Times New Roman" w:hAnsi="Times New Roman" w:cs="Times New Roman"/>
+          <w:color w:val="000000"/>
+          <w:kern w:val="0"/>
+          <w:sz w:val="21"/>
+          <w:szCs w:val="21"/>
+          <w14:ligatures w14:val="none"/>
+        </w:rPr>
+      </w:pPr>
+      <w:r>
+        <w:rPr>
+          <w:rFonts w:ascii="Times New Roman" w:eastAsia="Times New Roman" w:hAnsi="Times New Roman" w:cs="Times New Roman"/>
+          <w:color w:val="000000"/>
+          <w:kern w:val="0"/>
+          <w:sz w:val="21"/>
+          <w:szCs w:val="21"/>
+          <w14:ligatures w14:val="none"/>
+        </w:rPr>
+        <w:t>Conducting rigorous testing and quality assurance to ensure a seamless and reliable user experience across platforms post-migration</w:t>
+      </w:r>
+      <w:r>
+        <w:rPr>
+          <w:rFonts w:ascii="Times New Roman" w:eastAsia="Times New Roman" w:hAnsi="Times New Roman" w:cs="Times New Roman"/>
+          <w:color w:val="000000"/>
+          <w:kern w:val="0"/>
+          <w:sz w:val="21"/>
+          <w:szCs w:val="21"/>
+          <w14:ligatures w14:val="none"/>
+        </w:rPr>
+        <w:t>.</w:t>
+      </w:r>
+    </w:p>
+    <w:p>
+      <w:pPr>
+        <w:shd w:val="clear" w:color="auto" w:fill="FFFFFF"/>
+        <w:spacing w:before="240" w:after="0" w:line="240" w:lineRule="atLeast"/>
+        <w:rPr>
+          <w:rFonts w:ascii="Times New Roman" w:eastAsia="Times New Roman" w:hAnsi="Times New Roman" w:cs="Times New Roman"/>
+          <w:b/>
+          <w:bCs/>
+          <w:color w:val="000000"/>
+          <w:kern w:val="0"/>
+          <w:sz w:val="21"/>
+          <w:szCs w:val="21"/>
+          <w14:ligatures w14:val="none"/>
+        </w:rPr>
+      </w:pPr>
+      <w:r>
+        <w:rPr>
+          <w:rFonts w:ascii="Times New Roman" w:eastAsia="Times New Roman" w:hAnsi="Times New Roman" w:cs="Times New Roman"/>
+          <w:b/>
+          <w:bCs/>
+          <w:color w:val="000000"/>
+          <w:kern w:val="0"/>
+          <w:sz w:val="21"/>
+          <w:szCs w:val="21"/>
+          <w14:ligatures w14:val="none"/>
+        </w:rPr>
+        <w:t>Software Engineering Fellow</w:t>
+      </w:r>
+    </w:p>
+    <w:p>
+      <w:pPr>
+        <w:shd w:val="clear" w:color="auto" w:fill="FFFFFF"/>
+        <w:spacing w:after="0" w:line="240" w:lineRule="atLeast"/>
+        <w:rPr>
+          <w:rFonts w:ascii="Times New Roman" w:eastAsia="Times New Roman" w:hAnsi="Times New Roman" w:cs="Times New Roman"/>
+          <w:color w:val="000000"/>
+          <w:kern w:val="0"/>
+          <w:sz w:val="21"/>
+          <w:szCs w:val="21"/>
+          <w14:ligatures w14:val="none"/>
+        </w:rPr>
+      </w:pPr>
       <w:r>
         <w:rPr>
           <w:rFonts w:ascii="Times New Roman" w:eastAsia="Times New Roman" w:hAnsi="Times New Roman" w:cs="Times New Roman"/>
@@ -536,15 +831,19 @@
           <w:iCs/>
           <w:color w:val="000000"/>
           <w:kern w:val="0"/>
-          <w14:ligatures w14:val="none"/>
-        </w:rPr>
-        <w:t xml:space="preserve"> AI</w:t>
-      </w:r>
-      <w:r>
-        <w:rPr>
-          <w:rFonts w:ascii="Times New Roman" w:eastAsia="Times New Roman" w:hAnsi="Times New Roman" w:cs="Times New Roman"/>
-          <w:color w:val="000000"/>
-          <w:kern w:val="0"/>
+          <w:sz w:val="21"/>
+          <w:szCs w:val="21"/>
+          <w14:ligatures w14:val="none"/>
+        </w:rPr>
+        <w:t>Headstarter AI</w:t>
+      </w:r>
+      <w:r>
+        <w:rPr>
+          <w:rFonts w:ascii="Times New Roman" w:eastAsia="Times New Roman" w:hAnsi="Times New Roman" w:cs="Times New Roman"/>
+          <w:color w:val="000000"/>
+          <w:kern w:val="0"/>
+          <w:sz w:val="21"/>
+          <w:szCs w:val="21"/>
           <w14:ligatures w14:val="none"/>
         </w:rPr>
         <w:t> | Remote | July 2024 - September 2024</w:t>
@@ -563,37 +862,21 @@
           <w:rFonts w:ascii="Times New Roman" w:eastAsia="Times New Roman" w:hAnsi="Times New Roman" w:cs="Times New Roman"/>
           <w:color w:val="000000"/>
           <w:kern w:val="0"/>
-          <w14:ligatures w14:val="none"/>
-        </w:rPr>
-      </w:pPr>
-      <w:r>
-        <w:rPr>
-          <w:rFonts w:ascii="Times New Roman" w:eastAsia="Times New Roman" w:hAnsi="Times New Roman" w:cs="Times New Roman"/>
-          <w:color w:val="000000"/>
-          <w:kern w:val="0"/>
-          <w14:ligatures w14:val="none"/>
-        </w:rPr>
-        <w:t xml:space="preserve">Developed key projects using technologies such as HTML, CSS, DNS, ReactJS, </w:t>
-      </w:r>
-      <w:proofErr w:type="spellStart"/>
-      <w:r>
-        <w:rPr>
-          <w:rFonts w:ascii="Times New Roman" w:eastAsia="Times New Roman" w:hAnsi="Times New Roman" w:cs="Times New Roman"/>
-          <w:color w:val="000000"/>
-          <w:kern w:val="0"/>
-          <w14:ligatures w14:val="none"/>
-        </w:rPr>
-        <w:t>NextJS</w:t>
-      </w:r>
-      <w:proofErr w:type="spellEnd"/>
-      <w:r>
-        <w:rPr>
-          <w:rFonts w:ascii="Times New Roman" w:eastAsia="Times New Roman" w:hAnsi="Times New Roman" w:cs="Times New Roman"/>
-          <w:color w:val="000000"/>
-          <w:kern w:val="0"/>
-          <w14:ligatures w14:val="none"/>
-        </w:rPr>
-        <w:t>, Firebase, OpenAI, AWS, Authentication, Stripe API, RAG, and Vectors.</w:t>
+          <w:sz w:val="21"/>
+          <w:szCs w:val="21"/>
+          <w14:ligatures w14:val="none"/>
+        </w:rPr>
+      </w:pPr>
+      <w:r>
+        <w:rPr>
+          <w:rFonts w:ascii="Times New Roman" w:eastAsia="Times New Roman" w:hAnsi="Times New Roman" w:cs="Times New Roman"/>
+          <w:color w:val="000000"/>
+          <w:kern w:val="0"/>
+          <w:sz w:val="21"/>
+          <w:szCs w:val="21"/>
+          <w14:ligatures w14:val="none"/>
+        </w:rPr>
+        <w:t>Developed key projects using technologies such as HTML, CSS, DNS, ReactJS, NextJS, Firebase, OpenAI, AWS, Authentication, Stripe API, RAG, and Vectors.</w:t>
       </w:r>
     </w:p>
     <w:p>
@@ -611,14 +894,18 @@
           <w:bCs/>
           <w:color w:val="000000"/>
           <w:kern w:val="0"/>
-          <w14:ligatures w14:val="none"/>
-        </w:rPr>
-      </w:pPr>
-      <w:r>
-        <w:rPr>
-          <w:rFonts w:ascii="Times New Roman" w:eastAsia="Times New Roman" w:hAnsi="Times New Roman" w:cs="Times New Roman"/>
-          <w:color w:val="000000"/>
-          <w:kern w:val="0"/>
+          <w:sz w:val="21"/>
+          <w:szCs w:val="21"/>
+          <w14:ligatures w14:val="none"/>
+        </w:rPr>
+      </w:pPr>
+      <w:r>
+        <w:rPr>
+          <w:rFonts w:ascii="Times New Roman" w:eastAsia="Times New Roman" w:hAnsi="Times New Roman" w:cs="Times New Roman"/>
+          <w:color w:val="000000"/>
+          <w:kern w:val="0"/>
+          <w:sz w:val="21"/>
+          <w:szCs w:val="21"/>
           <w14:ligatures w14:val="none"/>
         </w:rPr>
         <w:t>Acquired practical experience in AI-driven solutions, web development, and the integration of cutting-edge technologies.</w:t>
@@ -637,14 +924,18 @@
           <w:rFonts w:ascii="Times New Roman" w:eastAsia="Times New Roman" w:hAnsi="Times New Roman" w:cs="Times New Roman"/>
           <w:color w:val="000000"/>
           <w:kern w:val="0"/>
-          <w14:ligatures w14:val="none"/>
-        </w:rPr>
-      </w:pPr>
-      <w:r>
-        <w:rPr>
-          <w:rFonts w:ascii="Times New Roman" w:eastAsia="Times New Roman" w:hAnsi="Times New Roman" w:cs="Times New Roman"/>
-          <w:color w:val="000000"/>
-          <w:kern w:val="0"/>
+          <w:sz w:val="21"/>
+          <w:szCs w:val="21"/>
+          <w14:ligatures w14:val="none"/>
+        </w:rPr>
+      </w:pPr>
+      <w:r>
+        <w:rPr>
+          <w:rFonts w:ascii="Times New Roman" w:eastAsia="Times New Roman" w:hAnsi="Times New Roman" w:cs="Times New Roman"/>
+          <w:color w:val="000000"/>
+          <w:kern w:val="0"/>
+          <w:sz w:val="21"/>
+          <w:szCs w:val="21"/>
           <w14:ligatures w14:val="none"/>
         </w:rPr>
         <w:t>Created AI-powered web applications leveraging RAG, utilizing API integrations with Llama, OpenAI, and Gemini models.</w:t>
@@ -656,7 +947,7 @@
           <w:bottom w:val="single" w:sz="6" w:space="1" w:color="auto"/>
         </w:pBdr>
         <w:shd w:val="clear" w:color="auto" w:fill="FFFFFF"/>
-        <w:spacing w:before="100" w:beforeAutospacing="1" w:line="240" w:lineRule="atLeast"/>
+        <w:spacing w:before="100" w:beforeAutospacing="1" w:after="0" w:line="240" w:lineRule="atLeast"/>
         <w:rPr>
           <w:rFonts w:ascii="Times New Roman" w:eastAsia="Times New Roman" w:hAnsi="Times New Roman" w:cs="Times New Roman"/>
           <w:color w:val="000000"/>
@@ -671,8 +962,8 @@
           <w:rFonts w:ascii="Times New Roman" w:eastAsia="Times New Roman" w:hAnsi="Times New Roman" w:cs="Times New Roman"/>
           <w:color w:val="000000"/>
           <w:kern w:val="0"/>
-          <w:sz w:val="28"/>
-          <w:szCs w:val="28"/>
+          <w:sz w:val="27"/>
+          <w:szCs w:val="27"/>
           <w14:ligatures w14:val="none"/>
         </w:rPr>
         <w:t>P</w:t>
@@ -682,8 +973,8 @@
           <w:rFonts w:ascii="Times New Roman" w:eastAsia="Times New Roman" w:hAnsi="Times New Roman" w:cs="Times New Roman"/>
           <w:color w:val="000000"/>
           <w:kern w:val="0"/>
-          <w:sz w:val="24"/>
-          <w:szCs w:val="24"/>
+          <w:sz w:val="23"/>
+          <w:szCs w:val="23"/>
           <w14:ligatures w14:val="none"/>
         </w:rPr>
         <w:t>ROJECTS</w:t>
@@ -697,6 +988,8 @@
           <w:rFonts w:ascii="Times New Roman" w:eastAsia="Times New Roman" w:hAnsi="Times New Roman" w:cs="Times New Roman"/>
           <w:color w:val="000000"/>
           <w:kern w:val="0"/>
+          <w:sz w:val="21"/>
+          <w:szCs w:val="21"/>
           <w14:ligatures w14:val="none"/>
         </w:rPr>
       </w:pPr>
@@ -707,6 +1000,8 @@
           <w:bCs/>
           <w:color w:val="000000"/>
           <w:kern w:val="0"/>
+          <w:sz w:val="21"/>
+          <w:szCs w:val="21"/>
           <w14:ligatures w14:val="none"/>
         </w:rPr>
         <w:t>Knight's Quest</w:t>
@@ -716,6 +1011,8 @@
           <w:rFonts w:ascii="Times New Roman" w:eastAsia="Times New Roman" w:hAnsi="Times New Roman" w:cs="Times New Roman"/>
           <w:color w:val="000000"/>
           <w:kern w:val="0"/>
+          <w:sz w:val="21"/>
+          <w:szCs w:val="21"/>
           <w14:ligatures w14:val="none"/>
         </w:rPr>
         <w:t xml:space="preserve"> | </w:t>
@@ -727,6 +1024,8 @@
           <w:iCs/>
           <w:color w:val="000000"/>
           <w:kern w:val="0"/>
+          <w:sz w:val="21"/>
+          <w:szCs w:val="21"/>
           <w14:ligatures w14:val="none"/>
         </w:rPr>
         <w:t>C#, Unity, AI</w:t>
@@ -736,6 +1035,8 @@
           <w:rFonts w:ascii="Times New Roman" w:eastAsia="Times New Roman" w:hAnsi="Times New Roman" w:cs="Times New Roman"/>
           <w:color w:val="000000"/>
           <w:kern w:val="0"/>
+          <w:sz w:val="21"/>
+          <w:szCs w:val="21"/>
           <w14:ligatures w14:val="none"/>
         </w:rPr>
         <w:t xml:space="preserve"> | </w:t>
@@ -746,6 +1047,8 @@
             <w:rStyle w:val="Hyperlink"/>
             <w:rFonts w:ascii="Times New Roman" w:eastAsia="Times New Roman" w:hAnsi="Times New Roman" w:cs="Times New Roman"/>
             <w:kern w:val="0"/>
+            <w:sz w:val="21"/>
+            <w:szCs w:val="21"/>
             <w14:ligatures w14:val="none"/>
           </w:rPr>
           <w:t>View Demo</w:t>
@@ -756,6 +1059,8 @@
           <w:rFonts w:ascii="Times New Roman" w:eastAsia="Times New Roman" w:hAnsi="Times New Roman" w:cs="Times New Roman"/>
           <w:color w:val="000000"/>
           <w:kern w:val="0"/>
+          <w:sz w:val="21"/>
+          <w:szCs w:val="21"/>
           <w14:ligatures w14:val="none"/>
         </w:rPr>
         <w:t xml:space="preserve">, </w:t>
@@ -766,6 +1071,8 @@
             <w:rStyle w:val="Hyperlink"/>
             <w:rFonts w:ascii="Times New Roman" w:eastAsia="Times New Roman" w:hAnsi="Times New Roman" w:cs="Times New Roman"/>
             <w:kern w:val="0"/>
+            <w:sz w:val="21"/>
+            <w:szCs w:val="21"/>
             <w14:ligatures w14:val="none"/>
           </w:rPr>
           <w:t>View Code</w:t>
@@ -784,14 +1091,18 @@
           <w:rFonts w:ascii="Times New Roman" w:eastAsia="Times New Roman" w:hAnsi="Times New Roman" w:cs="Times New Roman"/>
           <w:color w:val="000000"/>
           <w:kern w:val="0"/>
-          <w14:ligatures w14:val="none"/>
-        </w:rPr>
-      </w:pPr>
-      <w:r>
-        <w:rPr>
-          <w:rFonts w:ascii="Times New Roman" w:eastAsia="Times New Roman" w:hAnsi="Times New Roman" w:cs="Times New Roman"/>
-          <w:color w:val="000000"/>
-          <w:kern w:val="0"/>
+          <w:sz w:val="21"/>
+          <w:szCs w:val="21"/>
+          <w14:ligatures w14:val="none"/>
+        </w:rPr>
+      </w:pPr>
+      <w:r>
+        <w:rPr>
+          <w:rFonts w:ascii="Times New Roman" w:eastAsia="Times New Roman" w:hAnsi="Times New Roman" w:cs="Times New Roman"/>
+          <w:color w:val="000000"/>
+          <w:kern w:val="0"/>
+          <w:sz w:val="21"/>
+          <w:szCs w:val="21"/>
           <w14:ligatures w14:val="none"/>
         </w:rPr>
         <w:t>2D platformer video game project developed in Unity containing 3 levels with varying mechanics, from platform jumping, to hazard dodging, to combat with a final boss intelligently trained with a neural network.</w:t>
@@ -800,26 +1111,15 @@
     <w:p>
       <w:pPr>
         <w:shd w:val="clear" w:color="auto" w:fill="FFFFFF"/>
-        <w:spacing w:after="0" w:line="240" w:lineRule="atLeast"/>
-        <w:rPr>
-          <w:rFonts w:ascii="Times New Roman" w:eastAsia="Times New Roman" w:hAnsi="Times New Roman" w:cs="Times New Roman"/>
-          <w:color w:val="000000"/>
-          <w:kern w:val="0"/>
-          <w14:ligatures w14:val="none"/>
-        </w:rPr>
-      </w:pPr>
-    </w:p>
-    <w:p>
-      <w:pPr>
-        <w:shd w:val="clear" w:color="auto" w:fill="FFFFFF"/>
-        <w:spacing w:after="0" w:line="240" w:lineRule="atLeast"/>
-        <w:rPr>
-          <w:rFonts w:ascii="Times New Roman" w:eastAsia="Times New Roman" w:hAnsi="Times New Roman" w:cs="Times New Roman"/>
-          <w:kern w:val="0"/>
-          <w14:ligatures w14:val="none"/>
-        </w:rPr>
-      </w:pPr>
-      <w:proofErr w:type="spellStart"/>
+        <w:spacing w:before="240" w:after="0" w:line="240" w:lineRule="atLeast"/>
+        <w:rPr>
+          <w:rFonts w:ascii="Times New Roman" w:eastAsia="Times New Roman" w:hAnsi="Times New Roman" w:cs="Times New Roman"/>
+          <w:kern w:val="0"/>
+          <w:sz w:val="21"/>
+          <w:szCs w:val="21"/>
+          <w14:ligatures w14:val="none"/>
+        </w:rPr>
+      </w:pPr>
       <w:r>
         <w:rPr>
           <w:rFonts w:ascii="Times New Roman" w:eastAsia="Times New Roman" w:hAnsi="Times New Roman" w:cs="Times New Roman"/>
@@ -827,16 +1127,19 @@
           <w:bCs/>
           <w:color w:val="000000"/>
           <w:kern w:val="0"/>
+          <w:sz w:val="21"/>
+          <w:szCs w:val="21"/>
           <w14:ligatures w14:val="none"/>
         </w:rPr>
         <w:t>SportSpot</w:t>
       </w:r>
-      <w:proofErr w:type="spellEnd"/>
-      <w:r>
-        <w:rPr>
-          <w:rFonts w:ascii="Times New Roman" w:eastAsia="Times New Roman" w:hAnsi="Times New Roman" w:cs="Times New Roman"/>
-          <w:color w:val="000000"/>
-          <w:kern w:val="0"/>
+      <w:r>
+        <w:rPr>
+          <w:rFonts w:ascii="Times New Roman" w:eastAsia="Times New Roman" w:hAnsi="Times New Roman" w:cs="Times New Roman"/>
+          <w:color w:val="000000"/>
+          <w:kern w:val="0"/>
+          <w:sz w:val="21"/>
+          <w:szCs w:val="21"/>
           <w14:ligatures w14:val="none"/>
         </w:rPr>
         <w:t xml:space="preserve"> | </w:t>
@@ -848,6 +1151,8 @@
           <w:iCs/>
           <w:color w:val="000000"/>
           <w:kern w:val="0"/>
+          <w:sz w:val="21"/>
+          <w:szCs w:val="21"/>
           <w14:ligatures w14:val="none"/>
         </w:rPr>
         <w:t>Java, XML, Firebase, Git, Android Studio, Agile Methodology</w:t>
@@ -857,6 +1162,8 @@
           <w:rFonts w:ascii="Times New Roman" w:eastAsia="Times New Roman" w:hAnsi="Times New Roman" w:cs="Times New Roman"/>
           <w:color w:val="000000"/>
           <w:kern w:val="0"/>
+          <w:sz w:val="21"/>
+          <w:szCs w:val="21"/>
           <w14:ligatures w14:val="none"/>
         </w:rPr>
         <w:t xml:space="preserve"> | </w:t>
@@ -867,6 +1174,8 @@
             <w:rStyle w:val="Hyperlink"/>
             <w:rFonts w:ascii="Times New Roman" w:eastAsia="Times New Roman" w:hAnsi="Times New Roman" w:cs="Times New Roman"/>
             <w:kern w:val="0"/>
+            <w:sz w:val="21"/>
+            <w:szCs w:val="21"/>
             <w14:ligatures w14:val="none"/>
           </w:rPr>
           <w:t>View Code</w:t>
@@ -885,14 +1194,18 @@
           <w:rFonts w:ascii="Times New Roman" w:eastAsia="Times New Roman" w:hAnsi="Times New Roman" w:cs="Times New Roman"/>
           <w:color w:val="000000"/>
           <w:kern w:val="0"/>
-          <w14:ligatures w14:val="none"/>
-        </w:rPr>
-      </w:pPr>
-      <w:r>
-        <w:rPr>
-          <w:rFonts w:ascii="Times New Roman" w:eastAsia="Times New Roman" w:hAnsi="Times New Roman" w:cs="Times New Roman"/>
-          <w:color w:val="000000"/>
-          <w:kern w:val="0"/>
+          <w:sz w:val="21"/>
+          <w:szCs w:val="21"/>
+          <w14:ligatures w14:val="none"/>
+        </w:rPr>
+      </w:pPr>
+      <w:r>
+        <w:rPr>
+          <w:rFonts w:ascii="Times New Roman" w:eastAsia="Times New Roman" w:hAnsi="Times New Roman" w:cs="Times New Roman"/>
+          <w:color w:val="000000"/>
+          <w:kern w:val="0"/>
+          <w:sz w:val="21"/>
+          <w:szCs w:val="21"/>
           <w14:ligatures w14:val="none"/>
         </w:rPr>
         <w:t xml:space="preserve">Mobile app to set up and find pickup sports events </w:t>
@@ -902,6 +1215,8 @@
           <w:rFonts w:ascii="Times New Roman" w:eastAsia="Times New Roman" w:hAnsi="Times New Roman" w:cs="Times New Roman"/>
           <w:color w:val="000000"/>
           <w:kern w:val="0"/>
+          <w:sz w:val="21"/>
+          <w:szCs w:val="21"/>
           <w14:ligatures w14:val="none"/>
         </w:rPr>
         <w:t xml:space="preserve">through </w:t>
@@ -911,6 +1226,8 @@
           <w:rFonts w:ascii="Times New Roman" w:eastAsia="Times New Roman" w:hAnsi="Times New Roman" w:cs="Times New Roman"/>
           <w:color w:val="000000"/>
           <w:kern w:val="0"/>
+          <w:sz w:val="21"/>
+          <w:szCs w:val="21"/>
           <w14:ligatures w14:val="none"/>
         </w:rPr>
         <w:t>register</w:t>
@@ -920,6 +1237,8 @@
           <w:rFonts w:ascii="Times New Roman" w:eastAsia="Times New Roman" w:hAnsi="Times New Roman" w:cs="Times New Roman"/>
           <w:color w:val="000000"/>
           <w:kern w:val="0"/>
+          <w:sz w:val="21"/>
+          <w:szCs w:val="21"/>
           <w14:ligatures w14:val="none"/>
         </w:rPr>
         <w:t>ing</w:t>
@@ -929,6 +1248,8 @@
           <w:rFonts w:ascii="Times New Roman" w:eastAsia="Times New Roman" w:hAnsi="Times New Roman" w:cs="Times New Roman"/>
           <w:color w:val="000000"/>
           <w:kern w:val="0"/>
+          <w:sz w:val="21"/>
+          <w:szCs w:val="21"/>
           <w14:ligatures w14:val="none"/>
         </w:rPr>
         <w:t xml:space="preserve"> and find</w:t>
@@ -938,6 +1259,8 @@
           <w:rFonts w:ascii="Times New Roman" w:eastAsia="Times New Roman" w:hAnsi="Times New Roman" w:cs="Times New Roman"/>
           <w:color w:val="000000"/>
           <w:kern w:val="0"/>
+          <w:sz w:val="21"/>
+          <w:szCs w:val="21"/>
           <w14:ligatures w14:val="none"/>
         </w:rPr>
         <w:t>ing</w:t>
@@ -947,6 +1270,8 @@
           <w:rFonts w:ascii="Times New Roman" w:eastAsia="Times New Roman" w:hAnsi="Times New Roman" w:cs="Times New Roman"/>
           <w:color w:val="000000"/>
           <w:kern w:val="0"/>
+          <w:sz w:val="21"/>
+          <w:szCs w:val="21"/>
           <w14:ligatures w14:val="none"/>
         </w:rPr>
         <w:t xml:space="preserve"> other users to connect with, alongside the ability to create and view other posts.</w:t>
@@ -955,35 +1280,25 @@
     <w:p>
       <w:pPr>
         <w:shd w:val="clear" w:color="auto" w:fill="FFFFFF"/>
-        <w:spacing w:after="0" w:line="240" w:lineRule="atLeast"/>
+        <w:spacing w:before="240" w:after="0" w:line="240" w:lineRule="atLeast"/>
+        <w:rPr>
+          <w:rFonts w:ascii="Times New Roman" w:eastAsia="Times New Roman" w:hAnsi="Times New Roman" w:cs="Times New Roman"/>
+          <w:color w:val="000000"/>
+          <w:kern w:val="0"/>
+          <w:sz w:val="21"/>
+          <w:szCs w:val="21"/>
+          <w14:ligatures w14:val="none"/>
+        </w:rPr>
+      </w:pPr>
+      <w:r>
         <w:rPr>
           <w:rFonts w:ascii="Times New Roman" w:eastAsia="Times New Roman" w:hAnsi="Times New Roman" w:cs="Times New Roman"/>
           <w:b/>
           <w:bCs/>
           <w:color w:val="000000"/>
           <w:kern w:val="0"/>
-          <w14:ligatures w14:val="none"/>
-        </w:rPr>
-      </w:pPr>
-    </w:p>
-    <w:p>
-      <w:pPr>
-        <w:shd w:val="clear" w:color="auto" w:fill="FFFFFF"/>
-        <w:spacing w:after="0" w:line="240" w:lineRule="atLeast"/>
-        <w:rPr>
-          <w:rFonts w:ascii="Times New Roman" w:eastAsia="Times New Roman" w:hAnsi="Times New Roman" w:cs="Times New Roman"/>
-          <w:color w:val="000000"/>
-          <w:kern w:val="0"/>
-          <w14:ligatures w14:val="none"/>
-        </w:rPr>
-      </w:pPr>
-      <w:r>
-        <w:rPr>
-          <w:rFonts w:ascii="Times New Roman" w:eastAsia="Times New Roman" w:hAnsi="Times New Roman" w:cs="Times New Roman"/>
-          <w:b/>
-          <w:bCs/>
-          <w:color w:val="000000"/>
-          <w:kern w:val="0"/>
+          <w:sz w:val="21"/>
+          <w:szCs w:val="21"/>
           <w14:ligatures w14:val="none"/>
         </w:rPr>
         <w:t>AI Flashcards</w:t>
@@ -993,6 +1308,8 @@
           <w:rFonts w:ascii="Times New Roman" w:eastAsia="Times New Roman" w:hAnsi="Times New Roman" w:cs="Times New Roman"/>
           <w:color w:val="000000"/>
           <w:kern w:val="0"/>
+          <w:sz w:val="21"/>
+          <w:szCs w:val="21"/>
           <w14:ligatures w14:val="none"/>
         </w:rPr>
         <w:t xml:space="preserve"> | </w:t>
@@ -1004,6 +1321,8 @@
           <w:iCs/>
           <w:color w:val="000000"/>
           <w:kern w:val="0"/>
+          <w:sz w:val="21"/>
+          <w:szCs w:val="21"/>
           <w14:ligatures w14:val="none"/>
         </w:rPr>
         <w:t xml:space="preserve">JavaScript, React, Firebase, Git, OpenAI, Stripe, Clerk </w:t>
@@ -1013,6 +1332,8 @@
           <w:rFonts w:ascii="Times New Roman" w:eastAsia="Times New Roman" w:hAnsi="Times New Roman" w:cs="Times New Roman"/>
           <w:color w:val="000000"/>
           <w:kern w:val="0"/>
+          <w:sz w:val="21"/>
+          <w:szCs w:val="21"/>
           <w14:ligatures w14:val="none"/>
         </w:rPr>
         <w:t xml:space="preserve">| </w:t>
@@ -1023,6 +1344,8 @@
             <w:rStyle w:val="Hyperlink"/>
             <w:rFonts w:ascii="Times New Roman" w:eastAsia="Times New Roman" w:hAnsi="Times New Roman" w:cs="Times New Roman"/>
             <w:kern w:val="0"/>
+            <w:sz w:val="21"/>
+            <w:szCs w:val="21"/>
             <w14:ligatures w14:val="none"/>
           </w:rPr>
           <w:t>View Code</w:t>
@@ -1042,14 +1365,18 @@
           <w:rFonts w:ascii="Times New Roman" w:eastAsia="Times New Roman" w:hAnsi="Times New Roman" w:cs="Times New Roman"/>
           <w:color w:val="000000"/>
           <w:kern w:val="0"/>
-          <w14:ligatures w14:val="none"/>
-        </w:rPr>
-      </w:pPr>
-      <w:r>
-        <w:rPr>
-          <w:rFonts w:ascii="Times New Roman" w:eastAsia="Times New Roman" w:hAnsi="Times New Roman" w:cs="Times New Roman"/>
-          <w:color w:val="000000"/>
-          <w:kern w:val="0"/>
+          <w:sz w:val="21"/>
+          <w:szCs w:val="21"/>
+          <w14:ligatures w14:val="none"/>
+        </w:rPr>
+      </w:pPr>
+      <w:r>
+        <w:rPr>
+          <w:rFonts w:ascii="Times New Roman" w:eastAsia="Times New Roman" w:hAnsi="Times New Roman" w:cs="Times New Roman"/>
+          <w:color w:val="000000"/>
+          <w:kern w:val="0"/>
+          <w:sz w:val="21"/>
+          <w:szCs w:val="21"/>
           <w14:ligatures w14:val="none"/>
         </w:rPr>
         <w:t>Website which can generate a series of flashcards based on user input using OpenAI, with subscription tiers available for more advanced features managed by Stripe and Clerk</w:t>
@@ -1059,6 +1386,8 @@
           <w:rFonts w:ascii="Times New Roman" w:eastAsia="Times New Roman" w:hAnsi="Times New Roman" w:cs="Times New Roman"/>
           <w:color w:val="000000"/>
           <w:kern w:val="0"/>
+          <w:sz w:val="21"/>
+          <w:szCs w:val="21"/>
           <w14:ligatures w14:val="none"/>
         </w:rPr>
         <w:t>.</w:t>
@@ -1067,23 +1396,13 @@
     <w:p>
       <w:pPr>
         <w:shd w:val="clear" w:color="auto" w:fill="FFFFFF"/>
-        <w:spacing w:after="0" w:line="240" w:lineRule="atLeast"/>
-        <w:rPr>
-          <w:rFonts w:ascii="Times New Roman" w:eastAsia="Times New Roman" w:hAnsi="Times New Roman" w:cs="Times New Roman"/>
-          <w:color w:val="000000"/>
-          <w:kern w:val="0"/>
-          <w14:ligatures w14:val="none"/>
-        </w:rPr>
-      </w:pPr>
-    </w:p>
-    <w:p>
-      <w:pPr>
-        <w:shd w:val="clear" w:color="auto" w:fill="FFFFFF"/>
-        <w:spacing w:after="0" w:line="240" w:lineRule="atLeast"/>
-        <w:rPr>
-          <w:rFonts w:ascii="Times New Roman" w:eastAsia="Times New Roman" w:hAnsi="Times New Roman" w:cs="Times New Roman"/>
-          <w:color w:val="000000"/>
-          <w:kern w:val="0"/>
+        <w:spacing w:before="240" w:after="0" w:line="240" w:lineRule="atLeast"/>
+        <w:rPr>
+          <w:rFonts w:ascii="Times New Roman" w:eastAsia="Times New Roman" w:hAnsi="Times New Roman" w:cs="Times New Roman"/>
+          <w:color w:val="000000"/>
+          <w:kern w:val="0"/>
+          <w:sz w:val="21"/>
+          <w:szCs w:val="21"/>
           <w14:ligatures w14:val="none"/>
         </w:rPr>
       </w:pPr>
@@ -1094,6 +1413,8 @@
           <w:bCs/>
           <w:color w:val="000000"/>
           <w:kern w:val="0"/>
+          <w:sz w:val="21"/>
+          <w:szCs w:val="21"/>
           <w14:ligatures w14:val="none"/>
         </w:rPr>
         <w:t>College Database</w:t>
@@ -1103,6 +1424,8 @@
           <w:rFonts w:ascii="Times New Roman" w:eastAsia="Times New Roman" w:hAnsi="Times New Roman" w:cs="Times New Roman"/>
           <w:color w:val="000000"/>
           <w:kern w:val="0"/>
+          <w:sz w:val="21"/>
+          <w:szCs w:val="21"/>
           <w14:ligatures w14:val="none"/>
         </w:rPr>
         <w:t xml:space="preserve"> | </w:t>
@@ -1114,6 +1437,8 @@
           <w:iCs/>
           <w:color w:val="000000"/>
           <w:kern w:val="0"/>
+          <w:sz w:val="21"/>
+          <w:szCs w:val="21"/>
           <w14:ligatures w14:val="none"/>
         </w:rPr>
         <w:t>SQL, PHP, HTML, Linux</w:t>
@@ -1123,6 +1448,8 @@
           <w:rFonts w:ascii="Times New Roman" w:eastAsia="Times New Roman" w:hAnsi="Times New Roman" w:cs="Times New Roman"/>
           <w:color w:val="000000"/>
           <w:kern w:val="0"/>
+          <w:sz w:val="21"/>
+          <w:szCs w:val="21"/>
           <w14:ligatures w14:val="none"/>
         </w:rPr>
         <w:t xml:space="preserve"> | </w:t>
@@ -1133,6 +1460,8 @@
             <w:rStyle w:val="Hyperlink"/>
             <w:rFonts w:ascii="Times New Roman" w:eastAsia="Times New Roman" w:hAnsi="Times New Roman" w:cs="Times New Roman"/>
             <w:kern w:val="0"/>
+            <w:sz w:val="21"/>
+            <w:szCs w:val="21"/>
             <w14:ligatures w14:val="none"/>
           </w:rPr>
           <w:t>View Code</w:t>
@@ -1152,14 +1481,18 @@
           <w:rFonts w:ascii="Times New Roman" w:eastAsia="Times New Roman" w:hAnsi="Times New Roman" w:cs="Times New Roman"/>
           <w:color w:val="000000"/>
           <w:kern w:val="0"/>
-          <w14:ligatures w14:val="none"/>
-        </w:rPr>
-      </w:pPr>
-      <w:r>
-        <w:rPr>
-          <w:rFonts w:ascii="Times New Roman" w:eastAsia="Times New Roman" w:hAnsi="Times New Roman" w:cs="Times New Roman"/>
-          <w:color w:val="000000"/>
-          <w:kern w:val="0"/>
+          <w:sz w:val="21"/>
+          <w:szCs w:val="21"/>
+          <w14:ligatures w14:val="none"/>
+        </w:rPr>
+      </w:pPr>
+      <w:r>
+        <w:rPr>
+          <w:rFonts w:ascii="Times New Roman" w:eastAsia="Times New Roman" w:hAnsi="Times New Roman" w:cs="Times New Roman"/>
+          <w:color w:val="000000"/>
+          <w:kern w:val="0"/>
+          <w:sz w:val="21"/>
+          <w:szCs w:val="21"/>
           <w14:ligatures w14:val="none"/>
         </w:rPr>
         <w:t>Web database application for a university that manages information related to professors, departments, courses, sections, students, and enrollments.</w:t>
@@ -1171,7 +1504,7 @@
           <w:bottom w:val="single" w:sz="6" w:space="1" w:color="auto"/>
         </w:pBdr>
         <w:shd w:val="clear" w:color="auto" w:fill="FFFFFF"/>
-        <w:spacing w:before="100" w:beforeAutospacing="1" w:line="240" w:lineRule="atLeast"/>
+        <w:spacing w:before="100" w:beforeAutospacing="1" w:after="0" w:line="240" w:lineRule="atLeast"/>
         <w:rPr>
           <w:rFonts w:ascii="Times New Roman" w:eastAsia="Times New Roman" w:hAnsi="Times New Roman" w:cs="Times New Roman"/>
           <w:color w:val="000000"/>
@@ -1186,8 +1519,8 @@
           <w:rFonts w:ascii="Times New Roman" w:eastAsia="Times New Roman" w:hAnsi="Times New Roman" w:cs="Times New Roman"/>
           <w:color w:val="000000"/>
           <w:kern w:val="0"/>
-          <w:sz w:val="28"/>
-          <w:szCs w:val="28"/>
+          <w:sz w:val="27"/>
+          <w:szCs w:val="27"/>
           <w14:ligatures w14:val="none"/>
         </w:rPr>
         <w:t>S</w:t>
@@ -1197,8 +1530,8 @@
           <w:rFonts w:ascii="Times New Roman" w:eastAsia="Times New Roman" w:hAnsi="Times New Roman" w:cs="Times New Roman"/>
           <w:color w:val="000000"/>
           <w:kern w:val="0"/>
-          <w:sz w:val="24"/>
-          <w:szCs w:val="24"/>
+          <w:sz w:val="23"/>
+          <w:szCs w:val="23"/>
           <w14:ligatures w14:val="none"/>
         </w:rPr>
         <w:t>KILLS</w:t>
@@ -1216,6 +1549,8 @@
           <w:rFonts w:ascii="Times New Roman" w:eastAsia="Times New Roman" w:hAnsi="Times New Roman" w:cs="Times New Roman"/>
           <w:color w:val="000000"/>
           <w:kern w:val="0"/>
+          <w:sz w:val="21"/>
+          <w:szCs w:val="21"/>
           <w14:ligatures w14:val="none"/>
         </w:rPr>
       </w:pPr>
@@ -1226,6 +1561,8 @@
           <w:bCs/>
           <w:color w:val="000000"/>
           <w:kern w:val="0"/>
+          <w:sz w:val="21"/>
+          <w:szCs w:val="21"/>
           <w14:ligatures w14:val="none"/>
         </w:rPr>
         <w:t>Languages:</w:t>
@@ -1235,9 +1572,33 @@
           <w:rFonts w:ascii="Times New Roman" w:eastAsia="Times New Roman" w:hAnsi="Times New Roman" w:cs="Times New Roman"/>
           <w:color w:val="000000"/>
           <w:kern w:val="0"/>
-          <w14:ligatures w14:val="none"/>
-        </w:rPr>
-        <w:t xml:space="preserve"> Python, C/C++/C#, Java, JavaScript, HTML, CSS, XML, SQL, PHP, Assembly.</w:t>
+          <w:sz w:val="21"/>
+          <w:szCs w:val="21"/>
+          <w14:ligatures w14:val="none"/>
+        </w:rPr>
+        <w:t xml:space="preserve"> Python, C/C++/C#, Java, JavaScript,</w:t>
+      </w:r>
+      <w:r>
+        <w:rPr>
+          <w:rFonts w:ascii="Times New Roman" w:eastAsia="Times New Roman" w:hAnsi="Times New Roman" w:cs="Times New Roman"/>
+          <w:color w:val="000000"/>
+          <w:kern w:val="0"/>
+          <w:sz w:val="21"/>
+          <w:szCs w:val="21"/>
+          <w14:ligatures w14:val="none"/>
+        </w:rPr>
+        <w:t xml:space="preserve"> TypeScript</w:t>
+      </w:r>
+      <w:r>
+        <w:rPr>
+          <w:rFonts w:ascii="Times New Roman" w:eastAsia="Times New Roman" w:hAnsi="Times New Roman" w:cs="Times New Roman"/>
+          <w:color w:val="000000"/>
+          <w:kern w:val="0"/>
+          <w:sz w:val="21"/>
+          <w:szCs w:val="21"/>
+          <w14:ligatures w14:val="none"/>
+        </w:rPr>
+        <w:t xml:space="preserve"> HTML, CSS, XML, SQL, PHP, Assembly.</w:t>
       </w:r>
     </w:p>
     <w:p>
@@ -1252,6 +1613,8 @@
           <w:rFonts w:ascii="Times New Roman" w:eastAsia="Times New Roman" w:hAnsi="Times New Roman" w:cs="Times New Roman"/>
           <w:color w:val="000000"/>
           <w:kern w:val="0"/>
+          <w:sz w:val="21"/>
+          <w:szCs w:val="21"/>
           <w14:ligatures w14:val="none"/>
         </w:rPr>
       </w:pPr>
@@ -1262,6 +1625,8 @@
           <w:bCs/>
           <w:color w:val="000000"/>
           <w:kern w:val="0"/>
+          <w:sz w:val="21"/>
+          <w:szCs w:val="21"/>
           <w14:ligatures w14:val="none"/>
         </w:rPr>
         <w:t>Web Development:</w:t>
@@ -1271,6 +1636,8 @@
           <w:rFonts w:ascii="Times New Roman" w:eastAsia="Times New Roman" w:hAnsi="Times New Roman" w:cs="Times New Roman"/>
           <w:color w:val="000000"/>
           <w:kern w:val="0"/>
+          <w:sz w:val="21"/>
+          <w:szCs w:val="21"/>
           <w14:ligatures w14:val="none"/>
         </w:rPr>
         <w:t xml:space="preserve"> React, Node, Flask, Bootstrap, Firebase.</w:t>
@@ -1288,6 +1655,8 @@
           <w:rFonts w:ascii="Times New Roman" w:eastAsia="Times New Roman" w:hAnsi="Times New Roman" w:cs="Times New Roman"/>
           <w:color w:val="000000"/>
           <w:kern w:val="0"/>
+          <w:sz w:val="21"/>
+          <w:szCs w:val="21"/>
           <w14:ligatures w14:val="none"/>
         </w:rPr>
       </w:pPr>
@@ -1298,6 +1667,8 @@
           <w:bCs/>
           <w:color w:val="000000"/>
           <w:kern w:val="0"/>
+          <w:sz w:val="21"/>
+          <w:szCs w:val="21"/>
           <w14:ligatures w14:val="none"/>
         </w:rPr>
         <w:t>Platforms &amp; Tooling:</w:t>
@@ -1307,46 +1678,19 @@
           <w:rFonts w:ascii="Times New Roman" w:eastAsia="Times New Roman" w:hAnsi="Times New Roman" w:cs="Times New Roman"/>
           <w:color w:val="000000"/>
           <w:kern w:val="0"/>
-          <w14:ligatures w14:val="none"/>
-        </w:rPr>
-        <w:t xml:space="preserve"> Git, Linux, Unity, </w:t>
-      </w:r>
-      <w:proofErr w:type="spellStart"/>
-      <w:r>
-        <w:rPr>
-          <w:rFonts w:ascii="Times New Roman" w:eastAsia="Times New Roman" w:hAnsi="Times New Roman" w:cs="Times New Roman"/>
-          <w:color w:val="000000"/>
-          <w:kern w:val="0"/>
-          <w14:ligatures w14:val="none"/>
-        </w:rPr>
-        <w:t>JupyterNotebook</w:t>
-      </w:r>
-      <w:proofErr w:type="spellEnd"/>
-      <w:r>
-        <w:rPr>
-          <w:rFonts w:ascii="Times New Roman" w:eastAsia="Times New Roman" w:hAnsi="Times New Roman" w:cs="Times New Roman"/>
-          <w:color w:val="000000"/>
-          <w:kern w:val="0"/>
-          <w14:ligatures w14:val="none"/>
-        </w:rPr>
-        <w:t xml:space="preserve">, Android Studio, </w:t>
-      </w:r>
-      <w:proofErr w:type="spellStart"/>
-      <w:r>
-        <w:rPr>
-          <w:rFonts w:ascii="Times New Roman" w:eastAsia="Times New Roman" w:hAnsi="Times New Roman" w:cs="Times New Roman"/>
-          <w:color w:val="000000"/>
-          <w:kern w:val="0"/>
-          <w14:ligatures w14:val="none"/>
-        </w:rPr>
-        <w:t>VSCode</w:t>
-      </w:r>
-      <w:proofErr w:type="spellEnd"/>
-      <w:r>
-        <w:rPr>
-          <w:rFonts w:ascii="Times New Roman" w:eastAsia="Times New Roman" w:hAnsi="Times New Roman" w:cs="Times New Roman"/>
-          <w:color w:val="000000"/>
-          <w:kern w:val="0"/>
+          <w:sz w:val="21"/>
+          <w:szCs w:val="21"/>
+          <w14:ligatures w14:val="none"/>
+        </w:rPr>
+        <w:t xml:space="preserve"> Git, Linux, Unity, JupyterNotebook, Android Studio, VSCode</w:t>
+      </w:r>
+      <w:r>
+        <w:rPr>
+          <w:rFonts w:ascii="Times New Roman" w:eastAsia="Times New Roman" w:hAnsi="Times New Roman" w:cs="Times New Roman"/>
+          <w:color w:val="000000"/>
+          <w:kern w:val="0"/>
+          <w:sz w:val="21"/>
+          <w:szCs w:val="21"/>
           <w14:ligatures w14:val="none"/>
         </w:rPr>
         <w:t>.</w:t>
@@ -1364,6 +1708,8 @@
           <w:rFonts w:ascii="Times New Roman" w:eastAsia="Times New Roman" w:hAnsi="Times New Roman" w:cs="Times New Roman"/>
           <w:color w:val="000000"/>
           <w:kern w:val="0"/>
+          <w:sz w:val="21"/>
+          <w:szCs w:val="21"/>
           <w14:ligatures w14:val="none"/>
         </w:rPr>
       </w:pPr>
@@ -1374,6 +1720,8 @@
           <w:bCs/>
           <w:color w:val="000000"/>
           <w:kern w:val="0"/>
+          <w:sz w:val="21"/>
+          <w:szCs w:val="21"/>
           <w14:ligatures w14:val="none"/>
         </w:rPr>
         <w:t>Concepts</w:t>
@@ -1385,6 +1733,8 @@
           <w:bCs/>
           <w:color w:val="000000"/>
           <w:kern w:val="0"/>
+          <w:sz w:val="21"/>
+          <w:szCs w:val="21"/>
           <w14:ligatures w14:val="none"/>
         </w:rPr>
         <w:t>:</w:t>
@@ -1394,6 +1744,8 @@
           <w:rFonts w:ascii="Times New Roman" w:eastAsia="Times New Roman" w:hAnsi="Times New Roman" w:cs="Times New Roman"/>
           <w:color w:val="000000"/>
           <w:kern w:val="0"/>
+          <w:sz w:val="21"/>
+          <w:szCs w:val="21"/>
           <w14:ligatures w14:val="none"/>
         </w:rPr>
         <w:t xml:space="preserve"> Data Analy</w:t>
@@ -1403,6 +1755,8 @@
           <w:rFonts w:ascii="Times New Roman" w:eastAsia="Times New Roman" w:hAnsi="Times New Roman" w:cs="Times New Roman"/>
           <w:color w:val="000000"/>
           <w:kern w:val="0"/>
+          <w:sz w:val="21"/>
+          <w:szCs w:val="21"/>
           <w14:ligatures w14:val="none"/>
         </w:rPr>
         <w:t>tics</w:t>
@@ -1412,6 +1766,8 @@
           <w:rFonts w:ascii="Times New Roman" w:eastAsia="Times New Roman" w:hAnsi="Times New Roman" w:cs="Times New Roman"/>
           <w:color w:val="000000"/>
           <w:kern w:val="0"/>
+          <w:sz w:val="21"/>
+          <w:szCs w:val="21"/>
           <w14:ligatures w14:val="none"/>
         </w:rPr>
         <w:t>, AI,</w:t>
@@ -1421,6 +1777,8 @@
           <w:rFonts w:ascii="Times New Roman" w:eastAsia="Times New Roman" w:hAnsi="Times New Roman" w:cs="Times New Roman"/>
           <w:color w:val="000000"/>
           <w:kern w:val="0"/>
+          <w:sz w:val="21"/>
+          <w:szCs w:val="21"/>
           <w14:ligatures w14:val="none"/>
         </w:rPr>
         <w:t xml:space="preserve"> ML,</w:t>
@@ -1430,6 +1788,8 @@
           <w:rFonts w:ascii="Times New Roman" w:eastAsia="Times New Roman" w:hAnsi="Times New Roman" w:cs="Times New Roman"/>
           <w:color w:val="000000"/>
           <w:kern w:val="0"/>
+          <w:sz w:val="21"/>
+          <w:szCs w:val="21"/>
           <w14:ligatures w14:val="none"/>
         </w:rPr>
         <w:t xml:space="preserve"> </w:t>
@@ -1439,6 +1799,8 @@
           <w:rFonts w:ascii="Times New Roman" w:eastAsia="Times New Roman" w:hAnsi="Times New Roman" w:cs="Times New Roman"/>
           <w:color w:val="000000"/>
           <w:kern w:val="0"/>
+          <w:sz w:val="21"/>
+          <w:szCs w:val="21"/>
           <w14:ligatures w14:val="none"/>
         </w:rPr>
         <w:t>Software Engineering,</w:t>
@@ -1448,6 +1810,8 @@
           <w:rFonts w:ascii="Times New Roman" w:eastAsia="Times New Roman" w:hAnsi="Times New Roman" w:cs="Times New Roman"/>
           <w:color w:val="000000"/>
           <w:kern w:val="0"/>
+          <w:sz w:val="21"/>
+          <w:szCs w:val="21"/>
           <w14:ligatures w14:val="none"/>
         </w:rPr>
         <w:t xml:space="preserve"> </w:t>
@@ -1457,6 +1821,8 @@
           <w:rFonts w:ascii="Times New Roman" w:eastAsia="Times New Roman" w:hAnsi="Times New Roman" w:cs="Times New Roman"/>
           <w:color w:val="000000"/>
           <w:kern w:val="0"/>
+          <w:sz w:val="21"/>
+          <w:szCs w:val="21"/>
           <w14:ligatures w14:val="none"/>
         </w:rPr>
         <w:t>Agile Methodology</w:t>
@@ -1466,54 +1832,11 @@
           <w:rFonts w:ascii="Times New Roman" w:eastAsia="Times New Roman" w:hAnsi="Times New Roman" w:cs="Times New Roman"/>
           <w:color w:val="000000"/>
           <w:kern w:val="0"/>
+          <w:sz w:val="21"/>
+          <w:szCs w:val="21"/>
           <w14:ligatures w14:val="none"/>
         </w:rPr>
         <w:t>.</w:t>
-      </w:r>
-    </w:p>
-    <w:p>
-      <w:pPr>
-        <w:numPr>
-          <w:ilvl w:val="0"/>
-          <w:numId w:val="6"/>
-        </w:numPr>
-        <w:shd w:val="clear" w:color="auto" w:fill="FFFFFF"/>
-        <w:spacing w:before="100" w:beforeAutospacing="1" w:after="0" w:line="240" w:lineRule="atLeast"/>
-        <w:rPr>
-          <w:rFonts w:ascii="Times New Roman" w:eastAsia="Times New Roman" w:hAnsi="Times New Roman" w:cs="Times New Roman"/>
-          <w:color w:val="000000"/>
-          <w:kern w:val="0"/>
-          <w14:ligatures w14:val="none"/>
-        </w:rPr>
-      </w:pPr>
-      <w:r>
-        <w:rPr>
-          <w:rFonts w:ascii="Times New Roman" w:eastAsia="Times New Roman" w:hAnsi="Times New Roman" w:cs="Times New Roman"/>
-          <w:b/>
-          <w:bCs/>
-          <w:color w:val="000000"/>
-          <w:kern w:val="0"/>
-          <w14:ligatures w14:val="none"/>
-        </w:rPr>
-        <w:t xml:space="preserve">Non-technical: </w:t>
-      </w:r>
-      <w:r>
-        <w:rPr>
-          <w:rFonts w:ascii="Times New Roman" w:eastAsia="Times New Roman" w:hAnsi="Times New Roman" w:cs="Times New Roman"/>
-          <w:color w:val="000000"/>
-          <w:kern w:val="0"/>
-          <w14:ligatures w14:val="none"/>
-        </w:rPr>
-        <w:t xml:space="preserve">Sales, </w:t>
-      </w:r>
-      <w:r>
-        <w:rPr>
-          <w:rFonts w:ascii="Times New Roman" w:eastAsia="Times New Roman" w:hAnsi="Times New Roman" w:cs="Times New Roman"/>
-          <w:color w:val="000000"/>
-          <w:kern w:val="0"/>
-          <w14:ligatures w14:val="none"/>
-        </w:rPr>
-        <w:t>Customer Service, Account Management, Teaching.</w:t>
       </w:r>
     </w:p>
     <w:sectPr>

</xml_diff>

<commit_message>
Edited resume as well as College Database and projects page layout, as well as headstarter description
</commit_message>
<xml_diff>
--- a/misc/Resume.docx
+++ b/misc/Resume.docx
@@ -876,7 +876,117 @@
           <w:szCs w:val="21"/>
           <w14:ligatures w14:val="none"/>
         </w:rPr>
-        <w:t>Developed key projects using technologies such as HTML, CSS, DNS, ReactJS, NextJS, Firebase, OpenAI, AWS, Authentication, Stripe API, RAG, and Vectors.</w:t>
+        <w:t>Developed key projects using technologies such as React, Next</w:t>
+      </w:r>
+      <w:r>
+        <w:rPr>
+          <w:rFonts w:ascii="Times New Roman" w:eastAsia="Times New Roman" w:hAnsi="Times New Roman" w:cs="Times New Roman"/>
+          <w:color w:val="000000"/>
+          <w:kern w:val="0"/>
+          <w:sz w:val="21"/>
+          <w:szCs w:val="21"/>
+          <w14:ligatures w14:val="none"/>
+        </w:rPr>
+        <w:t>.js</w:t>
+      </w:r>
+      <w:r>
+        <w:rPr>
+          <w:rFonts w:ascii="Times New Roman" w:eastAsia="Times New Roman" w:hAnsi="Times New Roman" w:cs="Times New Roman"/>
+          <w:color w:val="000000"/>
+          <w:kern w:val="0"/>
+          <w:sz w:val="21"/>
+          <w:szCs w:val="21"/>
+          <w14:ligatures w14:val="none"/>
+        </w:rPr>
+        <w:t xml:space="preserve">, Firebase, </w:t>
+      </w:r>
+      <w:r>
+        <w:rPr>
+          <w:rFonts w:ascii="Times New Roman" w:eastAsia="Times New Roman" w:hAnsi="Times New Roman" w:cs="Times New Roman"/>
+          <w:color w:val="000000"/>
+          <w:kern w:val="0"/>
+          <w:sz w:val="21"/>
+          <w:szCs w:val="21"/>
+          <w14:ligatures w14:val="none"/>
+        </w:rPr>
+        <w:t>AWS</w:t>
+      </w:r>
+      <w:r>
+        <w:rPr>
+          <w:rFonts w:ascii="Times New Roman" w:eastAsia="Times New Roman" w:hAnsi="Times New Roman" w:cs="Times New Roman"/>
+          <w:color w:val="000000"/>
+          <w:kern w:val="0"/>
+          <w:sz w:val="21"/>
+          <w:szCs w:val="21"/>
+          <w14:ligatures w14:val="none"/>
+        </w:rPr>
+        <w:t>,</w:t>
+      </w:r>
+      <w:r>
+        <w:rPr>
+          <w:rFonts w:ascii="Times New Roman" w:eastAsia="Times New Roman" w:hAnsi="Times New Roman" w:cs="Times New Roman"/>
+          <w:color w:val="000000"/>
+          <w:kern w:val="0"/>
+          <w:sz w:val="21"/>
+          <w:szCs w:val="21"/>
+          <w14:ligatures w14:val="none"/>
+        </w:rPr>
+        <w:t xml:space="preserve"> GCP,</w:t>
+      </w:r>
+      <w:r>
+        <w:rPr>
+          <w:rFonts w:ascii="Times New Roman" w:eastAsia="Times New Roman" w:hAnsi="Times New Roman" w:cs="Times New Roman"/>
+          <w:color w:val="000000"/>
+          <w:kern w:val="0"/>
+          <w:sz w:val="21"/>
+          <w:szCs w:val="21"/>
+          <w14:ligatures w14:val="none"/>
+        </w:rPr>
+        <w:t xml:space="preserve"> </w:t>
+      </w:r>
+      <w:r>
+        <w:rPr>
+          <w:rFonts w:ascii="Times New Roman" w:eastAsia="Times New Roman" w:hAnsi="Times New Roman" w:cs="Times New Roman"/>
+          <w:color w:val="000000"/>
+          <w:kern w:val="0"/>
+          <w:sz w:val="21"/>
+          <w:szCs w:val="21"/>
+          <w14:ligatures w14:val="none"/>
+        </w:rPr>
+        <w:t xml:space="preserve">Vercel, </w:t>
+      </w:r>
+      <w:r>
+        <w:rPr>
+          <w:rFonts w:ascii="Times New Roman" w:eastAsia="Times New Roman" w:hAnsi="Times New Roman" w:cs="Times New Roman"/>
+          <w:color w:val="000000"/>
+          <w:kern w:val="0"/>
+          <w:sz w:val="21"/>
+          <w:szCs w:val="21"/>
+          <w14:ligatures w14:val="none"/>
+        </w:rPr>
+        <w:t xml:space="preserve">OpenAI, Stripe, and </w:t>
+      </w:r>
+      <w:r>
+        <w:rPr>
+          <w:rFonts w:ascii="Times New Roman" w:eastAsia="Times New Roman" w:hAnsi="Times New Roman" w:cs="Times New Roman"/>
+          <w:color w:val="000000"/>
+          <w:kern w:val="0"/>
+          <w:sz w:val="21"/>
+          <w:szCs w:val="21"/>
+          <w14:ligatures w14:val="none"/>
+        </w:rPr>
+        <w:t>Pinecone</w:t>
+      </w:r>
+      <w:r>
+        <w:rPr>
+          <w:rFonts w:ascii="Times New Roman" w:eastAsia="Times New Roman" w:hAnsi="Times New Roman" w:cs="Times New Roman"/>
+          <w:color w:val="000000"/>
+          <w:kern w:val="0"/>
+          <w:sz w:val="21"/>
+          <w:szCs w:val="21"/>
+          <w14:ligatures w14:val="none"/>
+        </w:rPr>
+        <w:t>.</w:t>
       </w:r>
     </w:p>
     <w:p>
@@ -1029,6 +1139,19 @@
           <w14:ligatures w14:val="none"/>
         </w:rPr>
         <w:t>C#, Unity, AI</w:t>
+      </w:r>
+      <w:r>
+        <w:rPr>
+          <w:rFonts w:ascii="Times New Roman" w:eastAsia="Times New Roman" w:hAnsi="Times New Roman" w:cs="Times New Roman"/>
+          <w:i/>
+          <w:iCs/>
+          <w:color w:val="000000"/>
+          <w:kern w:val="0"/>
+          <w:sz w:val="21"/>
+          <w:szCs w:val="21"/>
+          <w14:ligatures w14:val="none"/>
+        </w:rPr>
+        <w:t>/ML</w:t>
       </w:r>
       <w:r>
         <w:rPr>
@@ -1155,7 +1278,46 @@
           <w:szCs w:val="21"/>
           <w14:ligatures w14:val="none"/>
         </w:rPr>
-        <w:t>Java, XML, Firebase, Git, Android Studio, Agile Methodology</w:t>
+        <w:t xml:space="preserve">Java, XML, </w:t>
+      </w:r>
+      <w:r>
+        <w:rPr>
+          <w:rFonts w:ascii="Times New Roman" w:eastAsia="Times New Roman" w:hAnsi="Times New Roman" w:cs="Times New Roman"/>
+          <w:i/>
+          <w:iCs/>
+          <w:color w:val="000000"/>
+          <w:kern w:val="0"/>
+          <w:sz w:val="21"/>
+          <w:szCs w:val="21"/>
+          <w14:ligatures w14:val="none"/>
+        </w:rPr>
+        <w:t xml:space="preserve">Git, </w:t>
+      </w:r>
+      <w:r>
+        <w:rPr>
+          <w:rFonts w:ascii="Times New Roman" w:eastAsia="Times New Roman" w:hAnsi="Times New Roman" w:cs="Times New Roman"/>
+          <w:i/>
+          <w:iCs/>
+          <w:color w:val="000000"/>
+          <w:kern w:val="0"/>
+          <w:sz w:val="21"/>
+          <w:szCs w:val="21"/>
+          <w14:ligatures w14:val="none"/>
+        </w:rPr>
+        <w:t>Firebase, Android Studio, Agile Methodolog</w:t>
+      </w:r>
+      <w:r>
+        <w:rPr>
+          <w:rFonts w:ascii="Times New Roman" w:eastAsia="Times New Roman" w:hAnsi="Times New Roman" w:cs="Times New Roman"/>
+          <w:i/>
+          <w:iCs/>
+          <w:color w:val="000000"/>
+          <w:kern w:val="0"/>
+          <w:sz w:val="21"/>
+          <w:szCs w:val="21"/>
+          <w14:ligatures w14:val="none"/>
+        </w:rPr>
+        <w:t>ies</w:t>
       </w:r>
       <w:r>
         <w:rPr>
@@ -1301,7 +1463,7 @@
           <w:szCs w:val="21"/>
           <w14:ligatures w14:val="none"/>
         </w:rPr>
-        <w:t>AI Flashcards</w:t>
+        <w:t>College Database</w:t>
       </w:r>
       <w:r>
         <w:rPr>
@@ -1325,7 +1487,59 @@
           <w:szCs w:val="21"/>
           <w14:ligatures w14:val="none"/>
         </w:rPr>
-        <w:t xml:space="preserve">JavaScript, React, Firebase, Git, OpenAI, Stripe, Clerk </w:t>
+        <w:t>TypeScript</w:t>
+      </w:r>
+      <w:r>
+        <w:rPr>
+          <w:rFonts w:ascii="Times New Roman" w:eastAsia="Times New Roman" w:hAnsi="Times New Roman" w:cs="Times New Roman"/>
+          <w:i/>
+          <w:iCs/>
+          <w:color w:val="000000"/>
+          <w:kern w:val="0"/>
+          <w:sz w:val="21"/>
+          <w:szCs w:val="21"/>
+          <w14:ligatures w14:val="none"/>
+        </w:rPr>
+        <w:t>/JavaScript</w:t>
+      </w:r>
+      <w:r>
+        <w:rPr>
+          <w:rFonts w:ascii="Times New Roman" w:eastAsia="Times New Roman" w:hAnsi="Times New Roman" w:cs="Times New Roman"/>
+          <w:i/>
+          <w:iCs/>
+          <w:color w:val="000000"/>
+          <w:kern w:val="0"/>
+          <w:sz w:val="21"/>
+          <w:szCs w:val="21"/>
+          <w14:ligatures w14:val="none"/>
+        </w:rPr>
+        <w:t>, HTML/CSS, SQL, PHP, React, Bootstrap, Laravel</w:t>
+      </w:r>
+      <w:r>
+        <w:rPr>
+          <w:rFonts w:ascii="Times New Roman" w:eastAsia="Times New Roman" w:hAnsi="Times New Roman" w:cs="Times New Roman"/>
+          <w:i/>
+          <w:iCs/>
+          <w:color w:val="000000"/>
+          <w:kern w:val="0"/>
+          <w:sz w:val="21"/>
+          <w:szCs w:val="21"/>
+          <w14:ligatures w14:val="none"/>
+        </w:rPr>
+        <w:t>, CORS</w:t>
+      </w:r>
+      <w:r>
+        <w:rPr>
+          <w:rFonts w:ascii="Times New Roman" w:eastAsia="Times New Roman" w:hAnsi="Times New Roman" w:cs="Times New Roman"/>
+          <w:i/>
+          <w:iCs/>
+          <w:color w:val="000000"/>
+          <w:kern w:val="0"/>
+          <w:sz w:val="21"/>
+          <w:szCs w:val="21"/>
+          <w14:ligatures w14:val="none"/>
+        </w:rPr>
+        <w:t xml:space="preserve"> </w:t>
       </w:r>
       <w:r>
         <w:rPr>
@@ -1379,18 +1593,62 @@
           <w:szCs w:val="21"/>
           <w14:ligatures w14:val="none"/>
         </w:rPr>
-        <w:t>Website which can generate a series of flashcards based on user input using OpenAI, with subscription tiers available for more advanced features managed by Stripe and Clerk</w:t>
-      </w:r>
-      <w:r>
-        <w:rPr>
-          <w:rFonts w:ascii="Times New Roman" w:eastAsia="Times New Roman" w:hAnsi="Times New Roman" w:cs="Times New Roman"/>
-          <w:color w:val="000000"/>
-          <w:kern w:val="0"/>
-          <w:sz w:val="21"/>
-          <w:szCs w:val="21"/>
-          <w14:ligatures w14:val="none"/>
-        </w:rPr>
-        <w:t>.</w:t>
+        <w:t>Web database application for a university that manages information related to professors, departments, courses, sections, students, and enrollments</w:t>
+      </w:r>
+      <w:r>
+        <w:rPr>
+          <w:rFonts w:ascii="Times New Roman" w:eastAsia="Times New Roman" w:hAnsi="Times New Roman" w:cs="Times New Roman"/>
+          <w:color w:val="000000"/>
+          <w:kern w:val="0"/>
+          <w:sz w:val="21"/>
+          <w:szCs w:val="21"/>
+          <w14:ligatures w14:val="none"/>
+        </w:rPr>
+        <w:t>,</w:t>
+      </w:r>
+      <w:r>
+        <w:rPr>
+          <w:rFonts w:ascii="Times New Roman" w:eastAsia="Times New Roman" w:hAnsi="Times New Roman" w:cs="Times New Roman"/>
+          <w:color w:val="000000"/>
+          <w:kern w:val="0"/>
+          <w:sz w:val="21"/>
+          <w:szCs w:val="21"/>
+          <w14:ligatures w14:val="none"/>
+        </w:rPr>
+        <w:t xml:space="preserve"> </w:t>
+      </w:r>
+      <w:r>
+        <w:rPr>
+          <w:rFonts w:ascii="Times New Roman" w:eastAsia="Times New Roman" w:hAnsi="Times New Roman" w:cs="Times New Roman"/>
+          <w:color w:val="000000"/>
+          <w:kern w:val="0"/>
+          <w:sz w:val="21"/>
+          <w:szCs w:val="21"/>
+          <w14:ligatures w14:val="none"/>
+        </w:rPr>
+        <w:t>integrating</w:t>
+      </w:r>
+      <w:r>
+        <w:rPr>
+          <w:rFonts w:ascii="Times New Roman" w:eastAsia="Times New Roman" w:hAnsi="Times New Roman" w:cs="Times New Roman"/>
+          <w:color w:val="000000"/>
+          <w:kern w:val="0"/>
+          <w:sz w:val="21"/>
+          <w:szCs w:val="21"/>
+          <w14:ligatures w14:val="none"/>
+        </w:rPr>
+        <w:t xml:space="preserve"> REST APIs</w:t>
+      </w:r>
+      <w:r>
+        <w:rPr>
+          <w:rFonts w:ascii="Times New Roman" w:eastAsia="Times New Roman" w:hAnsi="Times New Roman" w:cs="Times New Roman"/>
+          <w:color w:val="000000"/>
+          <w:kern w:val="0"/>
+          <w:sz w:val="21"/>
+          <w:szCs w:val="21"/>
+          <w14:ligatures w14:val="none"/>
+        </w:rPr>
+        <w:t xml:space="preserve"> for data retrieval and manipulation.</w:t>
       </w:r>
     </w:p>
     <w:p>
@@ -1417,7 +1675,7 @@
           <w:szCs w:val="21"/>
           <w14:ligatures w14:val="none"/>
         </w:rPr>
-        <w:t>College Database</w:t>
+        <w:t>AI Flashcards</w:t>
       </w:r>
       <w:r>
         <w:rPr>
@@ -1441,18 +1699,109 @@
           <w:szCs w:val="21"/>
           <w14:ligatures w14:val="none"/>
         </w:rPr>
-        <w:t>SQL, PHP, HTML, Linux</w:t>
-      </w:r>
-      <w:r>
-        <w:rPr>
-          <w:rFonts w:ascii="Times New Roman" w:eastAsia="Times New Roman" w:hAnsi="Times New Roman" w:cs="Times New Roman"/>
-          <w:color w:val="000000"/>
-          <w:kern w:val="0"/>
-          <w:sz w:val="21"/>
-          <w:szCs w:val="21"/>
-          <w14:ligatures w14:val="none"/>
-        </w:rPr>
-        <w:t xml:space="preserve"> | </w:t>
+        <w:t>JavaScript</w:t>
+      </w:r>
+      <w:r>
+        <w:rPr>
+          <w:rFonts w:ascii="Times New Roman" w:eastAsia="Times New Roman" w:hAnsi="Times New Roman" w:cs="Times New Roman"/>
+          <w:i/>
+          <w:iCs/>
+          <w:color w:val="000000"/>
+          <w:kern w:val="0"/>
+          <w:sz w:val="21"/>
+          <w:szCs w:val="21"/>
+          <w14:ligatures w14:val="none"/>
+        </w:rPr>
+        <w:t>, HTML/CSS,</w:t>
+      </w:r>
+      <w:r>
+        <w:rPr>
+          <w:rFonts w:ascii="Times New Roman" w:eastAsia="Times New Roman" w:hAnsi="Times New Roman" w:cs="Times New Roman"/>
+          <w:i/>
+          <w:iCs/>
+          <w:color w:val="000000"/>
+          <w:kern w:val="0"/>
+          <w:sz w:val="21"/>
+          <w:szCs w:val="21"/>
+          <w14:ligatures w14:val="none"/>
+        </w:rPr>
+        <w:t xml:space="preserve"> </w:t>
+      </w:r>
+      <w:r>
+        <w:rPr>
+          <w:rFonts w:ascii="Times New Roman" w:eastAsia="Times New Roman" w:hAnsi="Times New Roman" w:cs="Times New Roman"/>
+          <w:i/>
+          <w:iCs/>
+          <w:color w:val="000000"/>
+          <w:kern w:val="0"/>
+          <w:sz w:val="21"/>
+          <w:szCs w:val="21"/>
+          <w14:ligatures w14:val="none"/>
+        </w:rPr>
+        <w:t>Next</w:t>
+      </w:r>
+      <w:r>
+        <w:rPr>
+          <w:rFonts w:ascii="Times New Roman" w:eastAsia="Times New Roman" w:hAnsi="Times New Roman" w:cs="Times New Roman"/>
+          <w:i/>
+          <w:iCs/>
+          <w:color w:val="000000"/>
+          <w:kern w:val="0"/>
+          <w:sz w:val="21"/>
+          <w:szCs w:val="21"/>
+          <w14:ligatures w14:val="none"/>
+        </w:rPr>
+        <w:t xml:space="preserve">.js, </w:t>
+      </w:r>
+      <w:r>
+        <w:rPr>
+          <w:rFonts w:ascii="Times New Roman" w:eastAsia="Times New Roman" w:hAnsi="Times New Roman" w:cs="Times New Roman"/>
+          <w:i/>
+          <w:iCs/>
+          <w:color w:val="000000"/>
+          <w:kern w:val="0"/>
+          <w:sz w:val="21"/>
+          <w:szCs w:val="21"/>
+          <w14:ligatures w14:val="none"/>
+        </w:rPr>
+        <w:t xml:space="preserve">React, </w:t>
+      </w:r>
+      <w:r>
+        <w:rPr>
+          <w:rFonts w:ascii="Times New Roman" w:eastAsia="Times New Roman" w:hAnsi="Times New Roman" w:cs="Times New Roman"/>
+          <w:i/>
+          <w:iCs/>
+          <w:color w:val="000000"/>
+          <w:kern w:val="0"/>
+          <w:sz w:val="21"/>
+          <w:szCs w:val="21"/>
+          <w14:ligatures w14:val="none"/>
+        </w:rPr>
+        <w:t>Git, Firebase, OpenAI, Stripe, Clerk</w:t>
+      </w:r>
+      <w:r>
+        <w:rPr>
+          <w:rFonts w:ascii="Times New Roman" w:eastAsia="Times New Roman" w:hAnsi="Times New Roman" w:cs="Times New Roman"/>
+          <w:i/>
+          <w:iCs/>
+          <w:color w:val="000000"/>
+          <w:kern w:val="0"/>
+          <w:sz w:val="21"/>
+          <w:szCs w:val="21"/>
+          <w14:ligatures w14:val="none"/>
+        </w:rPr>
+        <w:t xml:space="preserve"> </w:t>
+      </w:r>
+      <w:r>
+        <w:rPr>
+          <w:rFonts w:ascii="Times New Roman" w:eastAsia="Times New Roman" w:hAnsi="Times New Roman" w:cs="Times New Roman"/>
+          <w:color w:val="000000"/>
+          <w:kern w:val="0"/>
+          <w:sz w:val="21"/>
+          <w:szCs w:val="21"/>
+          <w14:ligatures w14:val="none"/>
+        </w:rPr>
+        <w:t xml:space="preserve">| </w:t>
       </w:r>
       <w:hyperlink r:id="rId12" w:history="1">
         <w:r>
@@ -1495,7 +1844,40 @@
           <w:szCs w:val="21"/>
           <w14:ligatures w14:val="none"/>
         </w:rPr>
-        <w:t>Web database application for a university that manages information related to professors, departments, courses, sections, students, and enrollments.</w:t>
+        <w:t>Website which can generate a series of flashcards based on user input using OpenA</w:t>
+      </w:r>
+      <w:r>
+        <w:rPr>
+          <w:rFonts w:ascii="Times New Roman" w:eastAsia="Times New Roman" w:hAnsi="Times New Roman" w:cs="Times New Roman"/>
+          <w:color w:val="000000"/>
+          <w:kern w:val="0"/>
+          <w:sz w:val="21"/>
+          <w:szCs w:val="21"/>
+          <w14:ligatures w14:val="none"/>
+        </w:rPr>
+        <w:t>I</w:t>
+      </w:r>
+      <w:r>
+        <w:rPr>
+          <w:rFonts w:ascii="Times New Roman" w:eastAsia="Times New Roman" w:hAnsi="Times New Roman" w:cs="Times New Roman"/>
+          <w:color w:val="000000"/>
+          <w:kern w:val="0"/>
+          <w:sz w:val="21"/>
+          <w:szCs w:val="21"/>
+          <w14:ligatures w14:val="none"/>
+        </w:rPr>
+        <w:t>, with subscription tiers available for more advanced features managed by Stripe and Clerk</w:t>
+      </w:r>
+      <w:r>
+        <w:rPr>
+          <w:rFonts w:ascii="Times New Roman" w:eastAsia="Times New Roman" w:hAnsi="Times New Roman" w:cs="Times New Roman"/>
+          <w:color w:val="000000"/>
+          <w:kern w:val="0"/>
+          <w:sz w:val="21"/>
+          <w:szCs w:val="21"/>
+          <w14:ligatures w14:val="none"/>
+        </w:rPr>
+        <w:t>.</w:t>
       </w:r>
     </w:p>
     <w:p>
@@ -1609,7 +1991,18 @@
           <w:szCs w:val="21"/>
           <w14:ligatures w14:val="none"/>
         </w:rPr>
-        <w:t xml:space="preserve"> HTML, CSS, XML, SQL, PHP, Assembly.</w:t>
+        <w:t xml:space="preserve"> HTML, CSS, XML, SQL, PHP, Assembly</w:t>
+      </w:r>
+      <w:r>
+        <w:rPr>
+          <w:rFonts w:ascii="Times New Roman" w:eastAsia="Times New Roman" w:hAnsi="Times New Roman" w:cs="Times New Roman"/>
+          <w:color w:val="000000"/>
+          <w:kern w:val="0"/>
+          <w:sz w:val="21"/>
+          <w:szCs w:val="21"/>
+          <w14:ligatures w14:val="none"/>
+        </w:rPr>
+        <w:t xml:space="preserve"> Language.</w:t>
       </w:r>
     </w:p>
     <w:p>
@@ -1651,7 +2044,128 @@
           <w:szCs w:val="21"/>
           <w14:ligatures w14:val="none"/>
         </w:rPr>
-        <w:t xml:space="preserve"> React, Node, Flask, Bootstrap, Firebase.</w:t>
+        <w:t xml:space="preserve"> </w:t>
+      </w:r>
+      <w:r>
+        <w:rPr>
+          <w:rFonts w:ascii="Times New Roman" w:eastAsia="Times New Roman" w:hAnsi="Times New Roman" w:cs="Times New Roman"/>
+          <w:color w:val="000000"/>
+          <w:kern w:val="0"/>
+          <w:sz w:val="21"/>
+          <w:szCs w:val="21"/>
+          <w14:ligatures w14:val="none"/>
+        </w:rPr>
+        <w:t xml:space="preserve">Vite, </w:t>
+      </w:r>
+      <w:r>
+        <w:rPr>
+          <w:rFonts w:ascii="Times New Roman" w:eastAsia="Times New Roman" w:hAnsi="Times New Roman" w:cs="Times New Roman"/>
+          <w:color w:val="000000"/>
+          <w:kern w:val="0"/>
+          <w:sz w:val="21"/>
+          <w:szCs w:val="21"/>
+          <w14:ligatures w14:val="none"/>
+        </w:rPr>
+        <w:t>React,</w:t>
+      </w:r>
+      <w:r>
+        <w:rPr>
+          <w:rFonts w:ascii="Times New Roman" w:eastAsia="Times New Roman" w:hAnsi="Times New Roman" w:cs="Times New Roman"/>
+          <w:color w:val="000000"/>
+          <w:kern w:val="0"/>
+          <w:sz w:val="21"/>
+          <w:szCs w:val="21"/>
+          <w14:ligatures w14:val="none"/>
+        </w:rPr>
+        <w:t xml:space="preserve"> </w:t>
+      </w:r>
+      <w:r>
+        <w:rPr>
+          <w:rFonts w:ascii="Times New Roman" w:eastAsia="Times New Roman" w:hAnsi="Times New Roman" w:cs="Times New Roman"/>
+          <w:color w:val="000000"/>
+          <w:kern w:val="0"/>
+          <w:sz w:val="21"/>
+          <w:szCs w:val="21"/>
+          <w14:ligatures w14:val="none"/>
+        </w:rPr>
+        <w:t xml:space="preserve">Next.js, </w:t>
+      </w:r>
+      <w:r>
+        <w:rPr>
+          <w:rFonts w:ascii="Times New Roman" w:eastAsia="Times New Roman" w:hAnsi="Times New Roman" w:cs="Times New Roman"/>
+          <w:color w:val="000000"/>
+          <w:kern w:val="0"/>
+          <w:sz w:val="21"/>
+          <w:szCs w:val="21"/>
+          <w14:ligatures w14:val="none"/>
+        </w:rPr>
+        <w:t xml:space="preserve">Firebase, </w:t>
+      </w:r>
+      <w:r>
+        <w:rPr>
+          <w:rFonts w:ascii="Times New Roman" w:eastAsia="Times New Roman" w:hAnsi="Times New Roman" w:cs="Times New Roman"/>
+          <w:color w:val="000000"/>
+          <w:kern w:val="0"/>
+          <w:sz w:val="21"/>
+          <w:szCs w:val="21"/>
+          <w14:ligatures w14:val="none"/>
+        </w:rPr>
+        <w:t>Angular, Bootstrap,</w:t>
+      </w:r>
+      <w:r>
+        <w:rPr>
+          <w:rFonts w:ascii="Times New Roman" w:eastAsia="Times New Roman" w:hAnsi="Times New Roman" w:cs="Times New Roman"/>
+          <w:color w:val="000000"/>
+          <w:kern w:val="0"/>
+          <w:sz w:val="21"/>
+          <w:szCs w:val="21"/>
+          <w14:ligatures w14:val="none"/>
+        </w:rPr>
+        <w:t xml:space="preserve"> Node, </w:t>
+      </w:r>
+      <w:r>
+        <w:rPr>
+          <w:rFonts w:ascii="Times New Roman" w:eastAsia="Times New Roman" w:hAnsi="Times New Roman" w:cs="Times New Roman"/>
+          <w:color w:val="000000"/>
+          <w:kern w:val="0"/>
+          <w:sz w:val="21"/>
+          <w:szCs w:val="21"/>
+          <w14:ligatures w14:val="none"/>
+        </w:rPr>
+        <w:t xml:space="preserve">Laravel, </w:t>
+      </w:r>
+      <w:r>
+        <w:rPr>
+          <w:rFonts w:ascii="Times New Roman" w:eastAsia="Times New Roman" w:hAnsi="Times New Roman" w:cs="Times New Roman"/>
+          <w:color w:val="000000"/>
+          <w:kern w:val="0"/>
+          <w:sz w:val="21"/>
+          <w:szCs w:val="21"/>
+          <w14:ligatures w14:val="none"/>
+        </w:rPr>
+        <w:t>.NET, Flask</w:t>
+      </w:r>
+      <w:r>
+        <w:rPr>
+          <w:rFonts w:ascii="Times New Roman" w:eastAsia="Times New Roman" w:hAnsi="Times New Roman" w:cs="Times New Roman"/>
+          <w:color w:val="000000"/>
+          <w:kern w:val="0"/>
+          <w:sz w:val="21"/>
+          <w:szCs w:val="21"/>
+          <w14:ligatures w14:val="none"/>
+        </w:rPr>
+        <w:t>, CORS</w:t>
+      </w:r>
+      <w:r>
+        <w:rPr>
+          <w:rFonts w:ascii="Times New Roman" w:eastAsia="Times New Roman" w:hAnsi="Times New Roman" w:cs="Times New Roman"/>
+          <w:color w:val="000000"/>
+          <w:kern w:val="0"/>
+          <w:sz w:val="21"/>
+          <w:szCs w:val="21"/>
+          <w14:ligatures w14:val="none"/>
+        </w:rPr>
+        <w:t>.</w:t>
       </w:r>
     </w:p>
     <w:p>
@@ -1693,7 +2207,95 @@
           <w:szCs w:val="21"/>
           <w14:ligatures w14:val="none"/>
         </w:rPr>
-        <w:t xml:space="preserve"> Git, Linux, Unity, JupyterNotebook, Android Studio, VSCode</w:t>
+        <w:t xml:space="preserve"> Git, Linux, </w:t>
+      </w:r>
+      <w:r>
+        <w:rPr>
+          <w:rFonts w:ascii="Times New Roman" w:eastAsia="Times New Roman" w:hAnsi="Times New Roman" w:cs="Times New Roman"/>
+          <w:color w:val="000000"/>
+          <w:kern w:val="0"/>
+          <w:sz w:val="21"/>
+          <w:szCs w:val="21"/>
+          <w14:ligatures w14:val="none"/>
+        </w:rPr>
+        <w:t xml:space="preserve">AWS, </w:t>
+      </w:r>
+      <w:r>
+        <w:rPr>
+          <w:rFonts w:ascii="Times New Roman" w:eastAsia="Times New Roman" w:hAnsi="Times New Roman" w:cs="Times New Roman"/>
+          <w:color w:val="000000"/>
+          <w:kern w:val="0"/>
+          <w:sz w:val="21"/>
+          <w:szCs w:val="21"/>
+          <w14:ligatures w14:val="none"/>
+        </w:rPr>
+        <w:t xml:space="preserve">GCP, </w:t>
+      </w:r>
+      <w:r>
+        <w:rPr>
+          <w:rFonts w:ascii="Times New Roman" w:eastAsia="Times New Roman" w:hAnsi="Times New Roman" w:cs="Times New Roman"/>
+          <w:color w:val="000000"/>
+          <w:kern w:val="0"/>
+          <w:sz w:val="21"/>
+          <w:szCs w:val="21"/>
+          <w14:ligatures w14:val="none"/>
+        </w:rPr>
+        <w:t xml:space="preserve">Vercel, </w:t>
+      </w:r>
+      <w:r>
+        <w:rPr>
+          <w:rFonts w:ascii="Times New Roman" w:eastAsia="Times New Roman" w:hAnsi="Times New Roman" w:cs="Times New Roman"/>
+          <w:color w:val="000000"/>
+          <w:kern w:val="0"/>
+          <w:sz w:val="21"/>
+          <w:szCs w:val="21"/>
+          <w14:ligatures w14:val="none"/>
+        </w:rPr>
+        <w:t xml:space="preserve">Android Studio, </w:t>
+      </w:r>
+      <w:r>
+        <w:rPr>
+          <w:rFonts w:ascii="Times New Roman" w:eastAsia="Times New Roman" w:hAnsi="Times New Roman" w:cs="Times New Roman"/>
+          <w:color w:val="000000"/>
+          <w:kern w:val="0"/>
+          <w:sz w:val="21"/>
+          <w:szCs w:val="21"/>
+          <w14:ligatures w14:val="none"/>
+        </w:rPr>
+        <w:t>OpenAI, Stripe, Clerk</w:t>
+      </w:r>
+      <w:r>
+        <w:rPr>
+          <w:rFonts w:ascii="Times New Roman" w:eastAsia="Times New Roman" w:hAnsi="Times New Roman" w:cs="Times New Roman"/>
+          <w:color w:val="000000"/>
+          <w:kern w:val="0"/>
+          <w:sz w:val="21"/>
+          <w:szCs w:val="21"/>
+          <w14:ligatures w14:val="none"/>
+        </w:rPr>
+        <w:t xml:space="preserve">, </w:t>
+      </w:r>
+      <w:r>
+        <w:rPr>
+          <w:rFonts w:ascii="Times New Roman" w:eastAsia="Times New Roman" w:hAnsi="Times New Roman" w:cs="Times New Roman"/>
+          <w:color w:val="000000"/>
+          <w:kern w:val="0"/>
+          <w:sz w:val="21"/>
+          <w:szCs w:val="21"/>
+          <w14:ligatures w14:val="none"/>
+        </w:rPr>
+        <w:t xml:space="preserve">Pinecone, </w:t>
+      </w:r>
+      <w:r>
+        <w:rPr>
+          <w:rFonts w:ascii="Times New Roman" w:eastAsia="Times New Roman" w:hAnsi="Times New Roman" w:cs="Times New Roman"/>
+          <w:color w:val="000000"/>
+          <w:kern w:val="0"/>
+          <w:sz w:val="21"/>
+          <w:szCs w:val="21"/>
+          <w14:ligatures w14:val="none"/>
+        </w:rPr>
+        <w:t>Unity</w:t>
       </w:r>
       <w:r>
         <w:rPr>
@@ -1836,18 +2438,18 @@
           <w:szCs w:val="21"/>
           <w14:ligatures w14:val="none"/>
         </w:rPr>
-        <w:t>Agile Methodology</w:t>
-      </w:r>
-      <w:r>
-        <w:rPr>
-          <w:rFonts w:ascii="Times New Roman" w:eastAsia="Times New Roman" w:hAnsi="Times New Roman" w:cs="Times New Roman"/>
-          <w:color w:val="000000"/>
-          <w:kern w:val="0"/>
-          <w:sz w:val="21"/>
-          <w:szCs w:val="21"/>
-          <w14:ligatures w14:val="none"/>
-        </w:rPr>
-        <w:t>.</w:t>
+        <w:t>Agile Methodolog</w:t>
+      </w:r>
+      <w:r>
+        <w:rPr>
+          <w:rFonts w:ascii="Times New Roman" w:eastAsia="Times New Roman" w:hAnsi="Times New Roman" w:cs="Times New Roman"/>
+          <w:color w:val="000000"/>
+          <w:kern w:val="0"/>
+          <w:sz w:val="21"/>
+          <w:szCs w:val="21"/>
+          <w14:ligatures w14:val="none"/>
+        </w:rPr>
+        <w:t>ies.</w:t>
       </w:r>
     </w:p>
     <w:sectPr>

</xml_diff>

<commit_message>
Edited college database project
</commit_message>
<xml_diff>
--- a/misc/Resume.docx
+++ b/misc/Resume.docx
@@ -1463,7 +1463,33 @@
           <w:szCs w:val="21"/>
           <w14:ligatures w14:val="none"/>
         </w:rPr>
-        <w:t>College Database</w:t>
+        <w:t>C</w:t>
+      </w:r>
+      <w:r>
+        <w:rPr>
+          <w:rFonts w:ascii="Times New Roman" w:eastAsia="Times New Roman" w:hAnsi="Times New Roman" w:cs="Times New Roman"/>
+          <w:b/>
+          <w:bCs/>
+          <w:color w:val="000000"/>
+          <w:kern w:val="0"/>
+          <w:sz w:val="21"/>
+          <w:szCs w:val="21"/>
+          <w14:ligatures w14:val="none"/>
+        </w:rPr>
+        <w:t>SUF C</w:t>
+      </w:r>
+      <w:r>
+        <w:rPr>
+          <w:rFonts w:ascii="Times New Roman" w:eastAsia="Times New Roman" w:hAnsi="Times New Roman" w:cs="Times New Roman"/>
+          <w:b/>
+          <w:bCs/>
+          <w:color w:val="000000"/>
+          <w:kern w:val="0"/>
+          <w:sz w:val="21"/>
+          <w:szCs w:val="21"/>
+          <w14:ligatures w14:val="none"/>
+        </w:rPr>
+        <w:t>ollege Database</w:t>
       </w:r>
       <w:r>
         <w:rPr>
@@ -1500,7 +1526,7 @@
           <w:szCs w:val="21"/>
           <w14:ligatures w14:val="none"/>
         </w:rPr>
-        <w:t xml:space="preserve">Vite, </w:t>
+        <w:t>React/Vite</w:t>
       </w:r>
       <w:r>
         <w:rPr>
@@ -1513,7 +1539,7 @@
           <w:szCs w:val="21"/>
           <w14:ligatures w14:val="none"/>
         </w:rPr>
-        <w:t>React, Bootstrap, Laravel</w:t>
+        <w:t>, Bootstrap, Laravel</w:t>
       </w:r>
       <w:r>
         <w:rPr>
@@ -1593,7 +1619,29 @@
           <w:szCs w:val="21"/>
           <w14:ligatures w14:val="none"/>
         </w:rPr>
-        <w:t>Web database application for a university that manages information related to professors, departments, courses, sections, students, and enrollments</w:t>
+        <w:t xml:space="preserve">Web database application for </w:t>
+      </w:r>
+      <w:r>
+        <w:rPr>
+          <w:rFonts w:ascii="Times New Roman" w:eastAsia="Times New Roman" w:hAnsi="Times New Roman" w:cs="Times New Roman"/>
+          <w:color w:val="000000"/>
+          <w:kern w:val="0"/>
+          <w:sz w:val="21"/>
+          <w:szCs w:val="21"/>
+          <w14:ligatures w14:val="none"/>
+        </w:rPr>
+        <w:t>the</w:t>
+      </w:r>
+      <w:r>
+        <w:rPr>
+          <w:rFonts w:ascii="Times New Roman" w:eastAsia="Times New Roman" w:hAnsi="Times New Roman" w:cs="Times New Roman"/>
+          <w:color w:val="000000"/>
+          <w:kern w:val="0"/>
+          <w:sz w:val="21"/>
+          <w:szCs w:val="21"/>
+          <w14:ligatures w14:val="none"/>
+        </w:rPr>
+        <w:t xml:space="preserve"> university that manages information related to professors, departments, courses, sections, students, and enrollments</w:t>
       </w:r>
       <w:r>
         <w:rPr>
@@ -2044,40 +2092,18 @@
           <w:szCs w:val="21"/>
           <w14:ligatures w14:val="none"/>
         </w:rPr>
-        <w:t xml:space="preserve"> </w:t>
-      </w:r>
-      <w:r>
-        <w:rPr>
-          <w:rFonts w:ascii="Times New Roman" w:eastAsia="Times New Roman" w:hAnsi="Times New Roman" w:cs="Times New Roman"/>
-          <w:color w:val="000000"/>
-          <w:kern w:val="0"/>
-          <w:sz w:val="21"/>
-          <w:szCs w:val="21"/>
-          <w14:ligatures w14:val="none"/>
-        </w:rPr>
-        <w:t xml:space="preserve">Vite, </w:t>
-      </w:r>
-      <w:r>
-        <w:rPr>
-          <w:rFonts w:ascii="Times New Roman" w:eastAsia="Times New Roman" w:hAnsi="Times New Roman" w:cs="Times New Roman"/>
-          <w:color w:val="000000"/>
-          <w:kern w:val="0"/>
-          <w:sz w:val="21"/>
-          <w:szCs w:val="21"/>
-          <w14:ligatures w14:val="none"/>
-        </w:rPr>
-        <w:t>React,</w:t>
-      </w:r>
-      <w:r>
-        <w:rPr>
-          <w:rFonts w:ascii="Times New Roman" w:eastAsia="Times New Roman" w:hAnsi="Times New Roman" w:cs="Times New Roman"/>
-          <w:color w:val="000000"/>
-          <w:kern w:val="0"/>
-          <w:sz w:val="21"/>
-          <w:szCs w:val="21"/>
-          <w14:ligatures w14:val="none"/>
-        </w:rPr>
-        <w:t xml:space="preserve"> </w:t>
+        <w:t xml:space="preserve"> React</w:t>
+      </w:r>
+      <w:r>
+        <w:rPr>
+          <w:rFonts w:ascii="Times New Roman" w:eastAsia="Times New Roman" w:hAnsi="Times New Roman" w:cs="Times New Roman"/>
+          <w:color w:val="000000"/>
+          <w:kern w:val="0"/>
+          <w:sz w:val="21"/>
+          <w:szCs w:val="21"/>
+          <w14:ligatures w14:val="none"/>
+        </w:rPr>
+        <w:t>/Vite/</w:t>
       </w:r>
       <w:r>
         <w:rPr>
@@ -2262,18 +2288,7 @@
           <w:szCs w:val="21"/>
           <w14:ligatures w14:val="none"/>
         </w:rPr>
-        <w:t>OpenAI, Stripe, Clerk</w:t>
-      </w:r>
-      <w:r>
-        <w:rPr>
-          <w:rFonts w:ascii="Times New Roman" w:eastAsia="Times New Roman" w:hAnsi="Times New Roman" w:cs="Times New Roman"/>
-          <w:color w:val="000000"/>
-          <w:kern w:val="0"/>
-          <w:sz w:val="21"/>
-          <w:szCs w:val="21"/>
-          <w14:ligatures w14:val="none"/>
-        </w:rPr>
-        <w:t xml:space="preserve">, </w:t>
+        <w:t xml:space="preserve">OpenAI, Stripe, Clerk, </w:t>
       </w:r>
       <w:r>
         <w:rPr>

</xml_diff>

<commit_message>
College database project completed edits
</commit_message>
<xml_diff>
--- a/misc/Resume.docx
+++ b/misc/Resume.docx
@@ -117,6 +117,7 @@
           </w:rPr>
           <w:t>github.com/</w:t>
         </w:r>
+        <w:proofErr w:type="spellStart"/>
       </w:hyperlink>
       <w:r>
         <w:rPr>
@@ -129,6 +130,7 @@
         </w:rPr>
         <w:t>Zaldaas</w:t>
       </w:r>
+      <w:proofErr w:type="spellEnd"/>
     </w:p>
     <w:p>
       <w:pPr>
@@ -824,6 +826,7 @@
           <w14:ligatures w14:val="none"/>
         </w:rPr>
       </w:pPr>
+      <w:proofErr w:type="spellStart"/>
       <w:r>
         <w:rPr>
           <w:rFonts w:ascii="Times New Roman" w:eastAsia="Times New Roman" w:hAnsi="Times New Roman" w:cs="Times New Roman"/>
@@ -835,7 +838,21 @@
           <w:szCs w:val="21"/>
           <w14:ligatures w14:val="none"/>
         </w:rPr>
-        <w:t>Headstarter AI</w:t>
+        <w:t>Headstarter</w:t>
+      </w:r>
+      <w:proofErr w:type="spellEnd"/>
+      <w:r>
+        <w:rPr>
+          <w:rFonts w:ascii="Times New Roman" w:eastAsia="Times New Roman" w:hAnsi="Times New Roman" w:cs="Times New Roman"/>
+          <w:i/>
+          <w:iCs/>
+          <w:color w:val="000000"/>
+          <w:kern w:val="0"/>
+          <w:sz w:val="21"/>
+          <w:szCs w:val="21"/>
+          <w14:ligatures w14:val="none"/>
+        </w:rPr>
+        <w:t xml:space="preserve"> AI</w:t>
       </w:r>
       <w:r>
         <w:rPr>
@@ -944,16 +961,29 @@
         </w:rPr>
         <w:t xml:space="preserve"> </w:t>
       </w:r>
-      <w:r>
-        <w:rPr>
-          <w:rFonts w:ascii="Times New Roman" w:eastAsia="Times New Roman" w:hAnsi="Times New Roman" w:cs="Times New Roman"/>
-          <w:color w:val="000000"/>
-          <w:kern w:val="0"/>
-          <w:sz w:val="21"/>
-          <w:szCs w:val="21"/>
-          <w14:ligatures w14:val="none"/>
-        </w:rPr>
-        <w:t xml:space="preserve">Vercel, </w:t>
+      <w:proofErr w:type="spellStart"/>
+      <w:r>
+        <w:rPr>
+          <w:rFonts w:ascii="Times New Roman" w:eastAsia="Times New Roman" w:hAnsi="Times New Roman" w:cs="Times New Roman"/>
+          <w:color w:val="000000"/>
+          <w:kern w:val="0"/>
+          <w:sz w:val="21"/>
+          <w:szCs w:val="21"/>
+          <w14:ligatures w14:val="none"/>
+        </w:rPr>
+        <w:t>Vercel</w:t>
+      </w:r>
+      <w:proofErr w:type="spellEnd"/>
+      <w:r>
+        <w:rPr>
+          <w:rFonts w:ascii="Times New Roman" w:eastAsia="Times New Roman" w:hAnsi="Times New Roman" w:cs="Times New Roman"/>
+          <w:color w:val="000000"/>
+          <w:kern w:val="0"/>
+          <w:sz w:val="21"/>
+          <w:szCs w:val="21"/>
+          <w14:ligatures w14:val="none"/>
+        </w:rPr>
+        <w:t xml:space="preserve">, </w:t>
       </w:r>
       <w:r>
         <w:rPr>
@@ -1243,6 +1273,7 @@
           <w14:ligatures w14:val="none"/>
         </w:rPr>
       </w:pPr>
+      <w:proofErr w:type="spellStart"/>
       <w:r>
         <w:rPr>
           <w:rFonts w:ascii="Times New Roman" w:eastAsia="Times New Roman" w:hAnsi="Times New Roman" w:cs="Times New Roman"/>
@@ -1256,6 +1287,7 @@
         </w:rPr>
         <w:t>SportSpot</w:t>
       </w:r>
+      <w:proofErr w:type="spellEnd"/>
       <w:r>
         <w:rPr>
           <w:rFonts w:ascii="Times New Roman" w:eastAsia="Times New Roman" w:hAnsi="Times New Roman" w:cs="Times New Roman"/>
@@ -1588,268 +1620,19 @@
             <w:szCs w:val="21"/>
             <w14:ligatures w14:val="none"/>
           </w:rPr>
-          <w:t>View Code</w:t>
+          <w:t>View Demo</w:t>
         </w:r>
       </w:hyperlink>
-    </w:p>
-    <w:p>
-      <w:pPr>
-        <w:pStyle w:val="ListParagraph"/>
-        <w:numPr>
-          <w:ilvl w:val="0"/>
-          <w:numId w:val="3"/>
-        </w:numPr>
-        <w:shd w:val="clear" w:color="auto" w:fill="FFFFFF"/>
-        <w:spacing w:after="0" w:line="240" w:lineRule="atLeast"/>
-        <w:rPr>
-          <w:rFonts w:ascii="Times New Roman" w:eastAsia="Times New Roman" w:hAnsi="Times New Roman" w:cs="Times New Roman"/>
-          <w:color w:val="000000"/>
-          <w:kern w:val="0"/>
-          <w:sz w:val="21"/>
-          <w:szCs w:val="21"/>
-          <w14:ligatures w14:val="none"/>
-        </w:rPr>
-      </w:pPr>
-      <w:r>
-        <w:rPr>
-          <w:rFonts w:ascii="Times New Roman" w:eastAsia="Times New Roman" w:hAnsi="Times New Roman" w:cs="Times New Roman"/>
-          <w:color w:val="000000"/>
-          <w:kern w:val="0"/>
-          <w:sz w:val="21"/>
-          <w:szCs w:val="21"/>
-          <w14:ligatures w14:val="none"/>
-        </w:rPr>
-        <w:t xml:space="preserve">Web database application for </w:t>
-      </w:r>
-      <w:r>
-        <w:rPr>
-          <w:rFonts w:ascii="Times New Roman" w:eastAsia="Times New Roman" w:hAnsi="Times New Roman" w:cs="Times New Roman"/>
-          <w:color w:val="000000"/>
-          <w:kern w:val="0"/>
-          <w:sz w:val="21"/>
-          <w:szCs w:val="21"/>
-          <w14:ligatures w14:val="none"/>
-        </w:rPr>
-        <w:t>the</w:t>
-      </w:r>
-      <w:r>
-        <w:rPr>
-          <w:rFonts w:ascii="Times New Roman" w:eastAsia="Times New Roman" w:hAnsi="Times New Roman" w:cs="Times New Roman"/>
-          <w:color w:val="000000"/>
-          <w:kern w:val="0"/>
-          <w:sz w:val="21"/>
-          <w:szCs w:val="21"/>
-          <w14:ligatures w14:val="none"/>
-        </w:rPr>
-        <w:t xml:space="preserve"> university that manages information related to professors, departments, courses, sections, students, and enrollments</w:t>
-      </w:r>
-      <w:r>
-        <w:rPr>
-          <w:rFonts w:ascii="Times New Roman" w:eastAsia="Times New Roman" w:hAnsi="Times New Roman" w:cs="Times New Roman"/>
-          <w:color w:val="000000"/>
-          <w:kern w:val="0"/>
-          <w:sz w:val="21"/>
-          <w:szCs w:val="21"/>
-          <w14:ligatures w14:val="none"/>
-        </w:rPr>
-        <w:t>,</w:t>
-      </w:r>
-      <w:r>
-        <w:rPr>
-          <w:rFonts w:ascii="Times New Roman" w:eastAsia="Times New Roman" w:hAnsi="Times New Roman" w:cs="Times New Roman"/>
-          <w:color w:val="000000"/>
-          <w:kern w:val="0"/>
-          <w:sz w:val="21"/>
-          <w:szCs w:val="21"/>
-          <w14:ligatures w14:val="none"/>
-        </w:rPr>
-        <w:t xml:space="preserve"> </w:t>
-      </w:r>
-      <w:r>
-        <w:rPr>
-          <w:rFonts w:ascii="Times New Roman" w:eastAsia="Times New Roman" w:hAnsi="Times New Roman" w:cs="Times New Roman"/>
-          <w:color w:val="000000"/>
-          <w:kern w:val="0"/>
-          <w:sz w:val="21"/>
-          <w:szCs w:val="21"/>
-          <w14:ligatures w14:val="none"/>
-        </w:rPr>
-        <w:t>integrating</w:t>
-      </w:r>
-      <w:r>
-        <w:rPr>
-          <w:rFonts w:ascii="Times New Roman" w:eastAsia="Times New Roman" w:hAnsi="Times New Roman" w:cs="Times New Roman"/>
-          <w:color w:val="000000"/>
-          <w:kern w:val="0"/>
-          <w:sz w:val="21"/>
-          <w:szCs w:val="21"/>
-          <w14:ligatures w14:val="none"/>
-        </w:rPr>
-        <w:t xml:space="preserve"> REST APIs</w:t>
-      </w:r>
-      <w:r>
-        <w:rPr>
-          <w:rFonts w:ascii="Times New Roman" w:eastAsia="Times New Roman" w:hAnsi="Times New Roman" w:cs="Times New Roman"/>
-          <w:color w:val="000000"/>
-          <w:kern w:val="0"/>
-          <w:sz w:val="21"/>
-          <w:szCs w:val="21"/>
-          <w14:ligatures w14:val="none"/>
-        </w:rPr>
-        <w:t xml:space="preserve"> for data retrieval and manipulation.</w:t>
-      </w:r>
-    </w:p>
-    <w:p>
-      <w:pPr>
-        <w:shd w:val="clear" w:color="auto" w:fill="FFFFFF"/>
-        <w:spacing w:before="240" w:after="0" w:line="240" w:lineRule="atLeast"/>
-        <w:rPr>
-          <w:rFonts w:ascii="Times New Roman" w:eastAsia="Times New Roman" w:hAnsi="Times New Roman" w:cs="Times New Roman"/>
-          <w:color w:val="000000"/>
-          <w:kern w:val="0"/>
-          <w:sz w:val="21"/>
-          <w:szCs w:val="21"/>
-          <w14:ligatures w14:val="none"/>
-        </w:rPr>
-      </w:pPr>
-      <w:r>
-        <w:rPr>
-          <w:rFonts w:ascii="Times New Roman" w:eastAsia="Times New Roman" w:hAnsi="Times New Roman" w:cs="Times New Roman"/>
-          <w:b/>
-          <w:bCs/>
-          <w:color w:val="000000"/>
-          <w:kern w:val="0"/>
-          <w:sz w:val="21"/>
-          <w:szCs w:val="21"/>
-          <w14:ligatures w14:val="none"/>
-        </w:rPr>
-        <w:t>AI Flashcards</w:t>
-      </w:r>
-      <w:r>
-        <w:rPr>
-          <w:rFonts w:ascii="Times New Roman" w:eastAsia="Times New Roman" w:hAnsi="Times New Roman" w:cs="Times New Roman"/>
-          <w:color w:val="000000"/>
-          <w:kern w:val="0"/>
-          <w:sz w:val="21"/>
-          <w:szCs w:val="21"/>
-          <w14:ligatures w14:val="none"/>
-        </w:rPr>
-        <w:t xml:space="preserve"> | </w:t>
-      </w:r>
-      <w:r>
-        <w:rPr>
-          <w:rFonts w:ascii="Times New Roman" w:eastAsia="Times New Roman" w:hAnsi="Times New Roman" w:cs="Times New Roman"/>
-          <w:i/>
-          <w:iCs/>
-          <w:color w:val="000000"/>
-          <w:kern w:val="0"/>
-          <w:sz w:val="21"/>
-          <w:szCs w:val="21"/>
-          <w14:ligatures w14:val="none"/>
-        </w:rPr>
-        <w:t>JavaScript</w:t>
-      </w:r>
-      <w:r>
-        <w:rPr>
-          <w:rFonts w:ascii="Times New Roman" w:eastAsia="Times New Roman" w:hAnsi="Times New Roman" w:cs="Times New Roman"/>
-          <w:i/>
-          <w:iCs/>
-          <w:color w:val="000000"/>
-          <w:kern w:val="0"/>
-          <w:sz w:val="21"/>
-          <w:szCs w:val="21"/>
-          <w14:ligatures w14:val="none"/>
-        </w:rPr>
-        <w:t>, HTML/CSS,</w:t>
-      </w:r>
-      <w:r>
-        <w:rPr>
-          <w:rFonts w:ascii="Times New Roman" w:eastAsia="Times New Roman" w:hAnsi="Times New Roman" w:cs="Times New Roman"/>
-          <w:i/>
-          <w:iCs/>
-          <w:color w:val="000000"/>
-          <w:kern w:val="0"/>
-          <w:sz w:val="21"/>
-          <w:szCs w:val="21"/>
-          <w14:ligatures w14:val="none"/>
-        </w:rPr>
-        <w:t xml:space="preserve"> </w:t>
-      </w:r>
-      <w:r>
-        <w:rPr>
-          <w:rFonts w:ascii="Times New Roman" w:eastAsia="Times New Roman" w:hAnsi="Times New Roman" w:cs="Times New Roman"/>
-          <w:i/>
-          <w:iCs/>
-          <w:color w:val="000000"/>
-          <w:kern w:val="0"/>
-          <w:sz w:val="21"/>
-          <w:szCs w:val="21"/>
-          <w14:ligatures w14:val="none"/>
-        </w:rPr>
-        <w:t>Next</w:t>
-      </w:r>
-      <w:r>
-        <w:rPr>
-          <w:rFonts w:ascii="Times New Roman" w:eastAsia="Times New Roman" w:hAnsi="Times New Roman" w:cs="Times New Roman"/>
-          <w:i/>
-          <w:iCs/>
-          <w:color w:val="000000"/>
-          <w:kern w:val="0"/>
-          <w:sz w:val="21"/>
-          <w:szCs w:val="21"/>
-          <w14:ligatures w14:val="none"/>
-        </w:rPr>
-        <w:t xml:space="preserve">.js, </w:t>
-      </w:r>
-      <w:r>
-        <w:rPr>
-          <w:rFonts w:ascii="Times New Roman" w:eastAsia="Times New Roman" w:hAnsi="Times New Roman" w:cs="Times New Roman"/>
-          <w:i/>
-          <w:iCs/>
-          <w:color w:val="000000"/>
-          <w:kern w:val="0"/>
-          <w:sz w:val="21"/>
-          <w:szCs w:val="21"/>
-          <w14:ligatures w14:val="none"/>
-        </w:rPr>
-        <w:t xml:space="preserve">React, </w:t>
-      </w:r>
-      <w:r>
-        <w:rPr>
-          <w:rFonts w:ascii="Times New Roman" w:eastAsia="Times New Roman" w:hAnsi="Times New Roman" w:cs="Times New Roman"/>
-          <w:i/>
-          <w:iCs/>
-          <w:color w:val="000000"/>
-          <w:kern w:val="0"/>
-          <w:sz w:val="21"/>
-          <w:szCs w:val="21"/>
-          <w14:ligatures w14:val="none"/>
-        </w:rPr>
-        <w:t>Git, Firebase, OpenAI, Stripe, Clerk</w:t>
-      </w:r>
-      <w:r>
-        <w:rPr>
-          <w:rFonts w:ascii="Times New Roman" w:eastAsia="Times New Roman" w:hAnsi="Times New Roman" w:cs="Times New Roman"/>
-          <w:i/>
-          <w:iCs/>
-          <w:color w:val="000000"/>
-          <w:kern w:val="0"/>
-          <w:sz w:val="21"/>
-          <w:szCs w:val="21"/>
-          <w14:ligatures w14:val="none"/>
-        </w:rPr>
-        <w:t xml:space="preserve"> </w:t>
-      </w:r>
-      <w:r>
-        <w:rPr>
-          <w:rFonts w:ascii="Times New Roman" w:eastAsia="Times New Roman" w:hAnsi="Times New Roman" w:cs="Times New Roman"/>
-          <w:color w:val="000000"/>
-          <w:kern w:val="0"/>
-          <w:sz w:val="21"/>
-          <w:szCs w:val="21"/>
-          <w14:ligatures w14:val="none"/>
-        </w:rPr>
-        <w:t xml:space="preserve">| </w:t>
+      <w:r>
+        <w:rPr>
+          <w:rFonts w:ascii="Times New Roman" w:eastAsia="Times New Roman" w:hAnsi="Times New Roman" w:cs="Times New Roman"/>
+          <w:color w:val="000000"/>
+          <w:kern w:val="0"/>
+          <w:sz w:val="21"/>
+          <w:szCs w:val="21"/>
+          <w14:ligatures w14:val="none"/>
+        </w:rPr>
+        <w:t xml:space="preserve">, </w:t>
       </w:r>
       <w:hyperlink r:id="rId12" w:history="1">
         <w:r>
@@ -1892,6 +1675,279 @@
           <w:szCs w:val="21"/>
           <w14:ligatures w14:val="none"/>
         </w:rPr>
+        <w:t xml:space="preserve">Web database application for </w:t>
+      </w:r>
+      <w:r>
+        <w:rPr>
+          <w:rFonts w:ascii="Times New Roman" w:eastAsia="Times New Roman" w:hAnsi="Times New Roman" w:cs="Times New Roman"/>
+          <w:color w:val="000000"/>
+          <w:kern w:val="0"/>
+          <w:sz w:val="21"/>
+          <w:szCs w:val="21"/>
+          <w14:ligatures w14:val="none"/>
+        </w:rPr>
+        <w:t>the</w:t>
+      </w:r>
+      <w:r>
+        <w:rPr>
+          <w:rFonts w:ascii="Times New Roman" w:eastAsia="Times New Roman" w:hAnsi="Times New Roman" w:cs="Times New Roman"/>
+          <w:color w:val="000000"/>
+          <w:kern w:val="0"/>
+          <w:sz w:val="21"/>
+          <w:szCs w:val="21"/>
+          <w14:ligatures w14:val="none"/>
+        </w:rPr>
+        <w:t xml:space="preserve"> university that manages information related to professors, departments, courses, sections, students, and enrollments</w:t>
+      </w:r>
+      <w:r>
+        <w:rPr>
+          <w:rFonts w:ascii="Times New Roman" w:eastAsia="Times New Roman" w:hAnsi="Times New Roman" w:cs="Times New Roman"/>
+          <w:color w:val="000000"/>
+          <w:kern w:val="0"/>
+          <w:sz w:val="21"/>
+          <w:szCs w:val="21"/>
+          <w14:ligatures w14:val="none"/>
+        </w:rPr>
+        <w:t>,</w:t>
+      </w:r>
+      <w:r>
+        <w:rPr>
+          <w:rFonts w:ascii="Times New Roman" w:eastAsia="Times New Roman" w:hAnsi="Times New Roman" w:cs="Times New Roman"/>
+          <w:color w:val="000000"/>
+          <w:kern w:val="0"/>
+          <w:sz w:val="21"/>
+          <w:szCs w:val="21"/>
+          <w14:ligatures w14:val="none"/>
+        </w:rPr>
+        <w:t xml:space="preserve"> </w:t>
+      </w:r>
+      <w:r>
+        <w:rPr>
+          <w:rFonts w:ascii="Times New Roman" w:eastAsia="Times New Roman" w:hAnsi="Times New Roman" w:cs="Times New Roman"/>
+          <w:color w:val="000000"/>
+          <w:kern w:val="0"/>
+          <w:sz w:val="21"/>
+          <w:szCs w:val="21"/>
+          <w14:ligatures w14:val="none"/>
+        </w:rPr>
+        <w:t>integrating</w:t>
+      </w:r>
+      <w:r>
+        <w:rPr>
+          <w:rFonts w:ascii="Times New Roman" w:eastAsia="Times New Roman" w:hAnsi="Times New Roman" w:cs="Times New Roman"/>
+          <w:color w:val="000000"/>
+          <w:kern w:val="0"/>
+          <w:sz w:val="21"/>
+          <w:szCs w:val="21"/>
+          <w14:ligatures w14:val="none"/>
+        </w:rPr>
+        <w:t xml:space="preserve"> REST APIs</w:t>
+      </w:r>
+      <w:r>
+        <w:rPr>
+          <w:rFonts w:ascii="Times New Roman" w:eastAsia="Times New Roman" w:hAnsi="Times New Roman" w:cs="Times New Roman"/>
+          <w:color w:val="000000"/>
+          <w:kern w:val="0"/>
+          <w:sz w:val="21"/>
+          <w:szCs w:val="21"/>
+          <w14:ligatures w14:val="none"/>
+        </w:rPr>
+        <w:t xml:space="preserve"> for data retrieval and manipulation.</w:t>
+      </w:r>
+    </w:p>
+    <w:p>
+      <w:pPr>
+        <w:shd w:val="clear" w:color="auto" w:fill="FFFFFF"/>
+        <w:spacing w:before="240" w:after="0" w:line="240" w:lineRule="atLeast"/>
+        <w:rPr>
+          <w:rFonts w:ascii="Times New Roman" w:eastAsia="Times New Roman" w:hAnsi="Times New Roman" w:cs="Times New Roman"/>
+          <w:color w:val="000000"/>
+          <w:kern w:val="0"/>
+          <w:sz w:val="21"/>
+          <w:szCs w:val="21"/>
+          <w14:ligatures w14:val="none"/>
+        </w:rPr>
+      </w:pPr>
+      <w:r>
+        <w:rPr>
+          <w:rFonts w:ascii="Times New Roman" w:eastAsia="Times New Roman" w:hAnsi="Times New Roman" w:cs="Times New Roman"/>
+          <w:b/>
+          <w:bCs/>
+          <w:color w:val="000000"/>
+          <w:kern w:val="0"/>
+          <w:sz w:val="21"/>
+          <w:szCs w:val="21"/>
+          <w14:ligatures w14:val="none"/>
+        </w:rPr>
+        <w:t>AI Flashcards</w:t>
+      </w:r>
+      <w:r>
+        <w:rPr>
+          <w:rFonts w:ascii="Times New Roman" w:eastAsia="Times New Roman" w:hAnsi="Times New Roman" w:cs="Times New Roman"/>
+          <w:color w:val="000000"/>
+          <w:kern w:val="0"/>
+          <w:sz w:val="21"/>
+          <w:szCs w:val="21"/>
+          <w14:ligatures w14:val="none"/>
+        </w:rPr>
+        <w:t xml:space="preserve"> | </w:t>
+      </w:r>
+      <w:r>
+        <w:rPr>
+          <w:rFonts w:ascii="Times New Roman" w:eastAsia="Times New Roman" w:hAnsi="Times New Roman" w:cs="Times New Roman"/>
+          <w:i/>
+          <w:iCs/>
+          <w:color w:val="000000"/>
+          <w:kern w:val="0"/>
+          <w:sz w:val="21"/>
+          <w:szCs w:val="21"/>
+          <w14:ligatures w14:val="none"/>
+        </w:rPr>
+        <w:t>JavaScript</w:t>
+      </w:r>
+      <w:r>
+        <w:rPr>
+          <w:rFonts w:ascii="Times New Roman" w:eastAsia="Times New Roman" w:hAnsi="Times New Roman" w:cs="Times New Roman"/>
+          <w:i/>
+          <w:iCs/>
+          <w:color w:val="000000"/>
+          <w:kern w:val="0"/>
+          <w:sz w:val="21"/>
+          <w:szCs w:val="21"/>
+          <w14:ligatures w14:val="none"/>
+        </w:rPr>
+        <w:t>, HTML/CSS,</w:t>
+      </w:r>
+      <w:r>
+        <w:rPr>
+          <w:rFonts w:ascii="Times New Roman" w:eastAsia="Times New Roman" w:hAnsi="Times New Roman" w:cs="Times New Roman"/>
+          <w:i/>
+          <w:iCs/>
+          <w:color w:val="000000"/>
+          <w:kern w:val="0"/>
+          <w:sz w:val="21"/>
+          <w:szCs w:val="21"/>
+          <w14:ligatures w14:val="none"/>
+        </w:rPr>
+        <w:t xml:space="preserve"> </w:t>
+      </w:r>
+      <w:r>
+        <w:rPr>
+          <w:rFonts w:ascii="Times New Roman" w:eastAsia="Times New Roman" w:hAnsi="Times New Roman" w:cs="Times New Roman"/>
+          <w:i/>
+          <w:iCs/>
+          <w:color w:val="000000"/>
+          <w:kern w:val="0"/>
+          <w:sz w:val="21"/>
+          <w:szCs w:val="21"/>
+          <w14:ligatures w14:val="none"/>
+        </w:rPr>
+        <w:t>Next</w:t>
+      </w:r>
+      <w:r>
+        <w:rPr>
+          <w:rFonts w:ascii="Times New Roman" w:eastAsia="Times New Roman" w:hAnsi="Times New Roman" w:cs="Times New Roman"/>
+          <w:i/>
+          <w:iCs/>
+          <w:color w:val="000000"/>
+          <w:kern w:val="0"/>
+          <w:sz w:val="21"/>
+          <w:szCs w:val="21"/>
+          <w14:ligatures w14:val="none"/>
+        </w:rPr>
+        <w:t xml:space="preserve">.js, </w:t>
+      </w:r>
+      <w:r>
+        <w:rPr>
+          <w:rFonts w:ascii="Times New Roman" w:eastAsia="Times New Roman" w:hAnsi="Times New Roman" w:cs="Times New Roman"/>
+          <w:i/>
+          <w:iCs/>
+          <w:color w:val="000000"/>
+          <w:kern w:val="0"/>
+          <w:sz w:val="21"/>
+          <w:szCs w:val="21"/>
+          <w14:ligatures w14:val="none"/>
+        </w:rPr>
+        <w:t xml:space="preserve">React, </w:t>
+      </w:r>
+      <w:r>
+        <w:rPr>
+          <w:rFonts w:ascii="Times New Roman" w:eastAsia="Times New Roman" w:hAnsi="Times New Roman" w:cs="Times New Roman"/>
+          <w:i/>
+          <w:iCs/>
+          <w:color w:val="000000"/>
+          <w:kern w:val="0"/>
+          <w:sz w:val="21"/>
+          <w:szCs w:val="21"/>
+          <w14:ligatures w14:val="none"/>
+        </w:rPr>
+        <w:t>Git, Firebase, OpenAI, Stripe, Clerk</w:t>
+      </w:r>
+      <w:r>
+        <w:rPr>
+          <w:rFonts w:ascii="Times New Roman" w:eastAsia="Times New Roman" w:hAnsi="Times New Roman" w:cs="Times New Roman"/>
+          <w:i/>
+          <w:iCs/>
+          <w:color w:val="000000"/>
+          <w:kern w:val="0"/>
+          <w:sz w:val="21"/>
+          <w:szCs w:val="21"/>
+          <w14:ligatures w14:val="none"/>
+        </w:rPr>
+        <w:t xml:space="preserve"> </w:t>
+      </w:r>
+      <w:r>
+        <w:rPr>
+          <w:rFonts w:ascii="Times New Roman" w:eastAsia="Times New Roman" w:hAnsi="Times New Roman" w:cs="Times New Roman"/>
+          <w:color w:val="000000"/>
+          <w:kern w:val="0"/>
+          <w:sz w:val="21"/>
+          <w:szCs w:val="21"/>
+          <w14:ligatures w14:val="none"/>
+        </w:rPr>
+        <w:t xml:space="preserve">| </w:t>
+      </w:r>
+      <w:hyperlink r:id="rId13" w:history="1">
+        <w:r>
+          <w:rPr>
+            <w:rStyle w:val="Hyperlink"/>
+            <w:rFonts w:ascii="Times New Roman" w:eastAsia="Times New Roman" w:hAnsi="Times New Roman" w:cs="Times New Roman"/>
+            <w:kern w:val="0"/>
+            <w:sz w:val="21"/>
+            <w:szCs w:val="21"/>
+            <w14:ligatures w14:val="none"/>
+          </w:rPr>
+          <w:t>View Code</w:t>
+        </w:r>
+      </w:hyperlink>
+    </w:p>
+    <w:p>
+      <w:pPr>
+        <w:pStyle w:val="ListParagraph"/>
+        <w:numPr>
+          <w:ilvl w:val="0"/>
+          <w:numId w:val="3"/>
+        </w:numPr>
+        <w:shd w:val="clear" w:color="auto" w:fill="FFFFFF"/>
+        <w:spacing w:after="0" w:line="240" w:lineRule="atLeast"/>
+        <w:rPr>
+          <w:rFonts w:ascii="Times New Roman" w:eastAsia="Times New Roman" w:hAnsi="Times New Roman" w:cs="Times New Roman"/>
+          <w:color w:val="000000"/>
+          <w:kern w:val="0"/>
+          <w:sz w:val="21"/>
+          <w:szCs w:val="21"/>
+          <w14:ligatures w14:val="none"/>
+        </w:rPr>
+      </w:pPr>
+      <w:r>
+        <w:rPr>
+          <w:rFonts w:ascii="Times New Roman" w:eastAsia="Times New Roman" w:hAnsi="Times New Roman" w:cs="Times New Roman"/>
+          <w:color w:val="000000"/>
+          <w:kern w:val="0"/>
+          <w:sz w:val="21"/>
+          <w:szCs w:val="21"/>
+          <w14:ligatures w14:val="none"/>
+        </w:rPr>
         <w:t>Website which can generate a series of flashcards based on user input using OpenA</w:t>
       </w:r>
       <w:r>
@@ -2257,16 +2313,29 @@
         </w:rPr>
         <w:t xml:space="preserve">GCP, </w:t>
       </w:r>
-      <w:r>
-        <w:rPr>
-          <w:rFonts w:ascii="Times New Roman" w:eastAsia="Times New Roman" w:hAnsi="Times New Roman" w:cs="Times New Roman"/>
-          <w:color w:val="000000"/>
-          <w:kern w:val="0"/>
-          <w:sz w:val="21"/>
-          <w:szCs w:val="21"/>
-          <w14:ligatures w14:val="none"/>
-        </w:rPr>
-        <w:t xml:space="preserve">Vercel, </w:t>
+      <w:proofErr w:type="spellStart"/>
+      <w:r>
+        <w:rPr>
+          <w:rFonts w:ascii="Times New Roman" w:eastAsia="Times New Roman" w:hAnsi="Times New Roman" w:cs="Times New Roman"/>
+          <w:color w:val="000000"/>
+          <w:kern w:val="0"/>
+          <w:sz w:val="21"/>
+          <w:szCs w:val="21"/>
+          <w14:ligatures w14:val="none"/>
+        </w:rPr>
+        <w:t>Vercel</w:t>
+      </w:r>
+      <w:proofErr w:type="spellEnd"/>
+      <w:r>
+        <w:rPr>
+          <w:rFonts w:ascii="Times New Roman" w:eastAsia="Times New Roman" w:hAnsi="Times New Roman" w:cs="Times New Roman"/>
+          <w:color w:val="000000"/>
+          <w:kern w:val="0"/>
+          <w:sz w:val="21"/>
+          <w:szCs w:val="21"/>
+          <w14:ligatures w14:val="none"/>
+        </w:rPr>
+        <w:t xml:space="preserve">, </w:t>
       </w:r>
       <w:r>
         <w:rPr>

</xml_diff>

<commit_message>
Fixing presentation pdf tab issue
</commit_message>
<xml_diff>
--- a/misc/Resume.docx
+++ b/misc/Resume.docx
@@ -117,6 +117,7 @@
           </w:rPr>
           <w:t>github.com/</w:t>
         </w:r>
+        <w:proofErr w:type="spellStart"/>
       </w:hyperlink>
       <w:r>
         <w:rPr>
@@ -129,6 +130,7 @@
         </w:rPr>
         <w:t>Zaldaas</w:t>
       </w:r>
+      <w:proofErr w:type="spellEnd"/>
     </w:p>
     <w:p>
       <w:pPr>
@@ -824,6 +826,7 @@
           <w14:ligatures w14:val="none"/>
         </w:rPr>
       </w:pPr>
+      <w:proofErr w:type="spellStart"/>
       <w:r>
         <w:rPr>
           <w:rFonts w:ascii="Times New Roman" w:eastAsia="Times New Roman" w:hAnsi="Times New Roman" w:cs="Times New Roman"/>
@@ -835,7 +838,21 @@
           <w:szCs w:val="21"/>
           <w14:ligatures w14:val="none"/>
         </w:rPr>
-        <w:t>Headstarter AI</w:t>
+        <w:t>Headstarter</w:t>
+      </w:r>
+      <w:proofErr w:type="spellEnd"/>
+      <w:r>
+        <w:rPr>
+          <w:rFonts w:ascii="Times New Roman" w:eastAsia="Times New Roman" w:hAnsi="Times New Roman" w:cs="Times New Roman"/>
+          <w:i/>
+          <w:iCs/>
+          <w:color w:val="000000"/>
+          <w:kern w:val="0"/>
+          <w:sz w:val="21"/>
+          <w:szCs w:val="21"/>
+          <w14:ligatures w14:val="none"/>
+        </w:rPr>
+        <w:t xml:space="preserve"> AI</w:t>
       </w:r>
       <w:r>
         <w:rPr>
@@ -944,16 +961,29 @@
         </w:rPr>
         <w:t xml:space="preserve"> </w:t>
       </w:r>
-      <w:r>
-        <w:rPr>
-          <w:rFonts w:ascii="Times New Roman" w:eastAsia="Times New Roman" w:hAnsi="Times New Roman" w:cs="Times New Roman"/>
-          <w:color w:val="000000"/>
-          <w:kern w:val="0"/>
-          <w:sz w:val="21"/>
-          <w:szCs w:val="21"/>
-          <w14:ligatures w14:val="none"/>
-        </w:rPr>
-        <w:t xml:space="preserve">Vercel, </w:t>
+      <w:proofErr w:type="spellStart"/>
+      <w:r>
+        <w:rPr>
+          <w:rFonts w:ascii="Times New Roman" w:eastAsia="Times New Roman" w:hAnsi="Times New Roman" w:cs="Times New Roman"/>
+          <w:color w:val="000000"/>
+          <w:kern w:val="0"/>
+          <w:sz w:val="21"/>
+          <w:szCs w:val="21"/>
+          <w14:ligatures w14:val="none"/>
+        </w:rPr>
+        <w:t>Vercel</w:t>
+      </w:r>
+      <w:proofErr w:type="spellEnd"/>
+      <w:r>
+        <w:rPr>
+          <w:rFonts w:ascii="Times New Roman" w:eastAsia="Times New Roman" w:hAnsi="Times New Roman" w:cs="Times New Roman"/>
+          <w:color w:val="000000"/>
+          <w:kern w:val="0"/>
+          <w:sz w:val="21"/>
+          <w:szCs w:val="21"/>
+          <w14:ligatures w14:val="none"/>
+        </w:rPr>
+        <w:t xml:space="preserve">, </w:t>
       </w:r>
       <w:r>
         <w:rPr>
@@ -1243,6 +1273,7 @@
           <w14:ligatures w14:val="none"/>
         </w:rPr>
       </w:pPr>
+      <w:proofErr w:type="spellStart"/>
       <w:r>
         <w:rPr>
           <w:rFonts w:ascii="Times New Roman" w:eastAsia="Times New Roman" w:hAnsi="Times New Roman" w:cs="Times New Roman"/>
@@ -1256,6 +1287,7 @@
         </w:rPr>
         <w:t>SportSpot</w:t>
       </w:r>
+      <w:proofErr w:type="spellEnd"/>
       <w:r>
         <w:rPr>
           <w:rFonts w:ascii="Times New Roman" w:eastAsia="Times New Roman" w:hAnsi="Times New Roman" w:cs="Times New Roman"/>
@@ -2397,16 +2429,29 @@
         </w:rPr>
         <w:t xml:space="preserve">GCP, </w:t>
       </w:r>
-      <w:r>
-        <w:rPr>
-          <w:rFonts w:ascii="Times New Roman" w:eastAsia="Times New Roman" w:hAnsi="Times New Roman" w:cs="Times New Roman"/>
-          <w:color w:val="000000"/>
-          <w:kern w:val="0"/>
-          <w:sz w:val="21"/>
-          <w:szCs w:val="21"/>
-          <w14:ligatures w14:val="none"/>
-        </w:rPr>
-        <w:t xml:space="preserve">Vercel, </w:t>
+      <w:proofErr w:type="spellStart"/>
+      <w:r>
+        <w:rPr>
+          <w:rFonts w:ascii="Times New Roman" w:eastAsia="Times New Roman" w:hAnsi="Times New Roman" w:cs="Times New Roman"/>
+          <w:color w:val="000000"/>
+          <w:kern w:val="0"/>
+          <w:sz w:val="21"/>
+          <w:szCs w:val="21"/>
+          <w14:ligatures w14:val="none"/>
+        </w:rPr>
+        <w:t>Vercel</w:t>
+      </w:r>
+      <w:proofErr w:type="spellEnd"/>
+      <w:r>
+        <w:rPr>
+          <w:rFonts w:ascii="Times New Roman" w:eastAsia="Times New Roman" w:hAnsi="Times New Roman" w:cs="Times New Roman"/>
+          <w:color w:val="000000"/>
+          <w:kern w:val="0"/>
+          <w:sz w:val="21"/>
+          <w:szCs w:val="21"/>
+          <w14:ligatures w14:val="none"/>
+        </w:rPr>
+        <w:t xml:space="preserve">, </w:t>
       </w:r>
       <w:r>
         <w:rPr>

</xml_diff>

<commit_message>
Added AI Customer Support project and edited resume
</commit_message>
<xml_diff>
--- a/misc/Resume.docx
+++ b/misc/Resume.docx
@@ -658,7 +658,18 @@
           <w:szCs w:val="21"/>
           <w14:ligatures w14:val="none"/>
         </w:rPr>
-        <w:t xml:space="preserve"> - Present</w:t>
+        <w:t xml:space="preserve"> </w:t>
+      </w:r>
+      <w:r>
+        <w:rPr>
+          <w:rFonts w:ascii="Times New Roman" w:eastAsia="Times New Roman" w:hAnsi="Times New Roman" w:cs="Times New Roman"/>
+          <w:color w:val="000000"/>
+          <w:kern w:val="0"/>
+          <w:sz w:val="21"/>
+          <w:szCs w:val="21"/>
+          <w14:ligatures w14:val="none"/>
+        </w:rPr>
+        <w:t>- March 2025</w:t>
       </w:r>
     </w:p>
     <w:p>
@@ -1803,7 +1814,7 @@
           <w:szCs w:val="21"/>
           <w14:ligatures w14:val="none"/>
         </w:rPr>
-        <w:t>AI Flashcards</w:t>
+        <w:t xml:space="preserve">AI </w:t>
       </w:r>
       <w:r>
         <w:rPr>
@@ -1816,7 +1827,7 @@
           <w:szCs w:val="21"/>
           <w14:ligatures w14:val="none"/>
         </w:rPr>
-        <w:t xml:space="preserve"> SaaS</w:t>
+        <w:t>Customer Support</w:t>
       </w:r>
       <w:r>
         <w:rPr>
@@ -1905,7 +1916,7 @@
           <w:szCs w:val="21"/>
           <w14:ligatures w14:val="none"/>
         </w:rPr>
-        <w:t xml:space="preserve">React, </w:t>
+        <w:t xml:space="preserve">AWS, </w:t>
       </w:r>
       <w:r>
         <w:rPr>
@@ -1918,7 +1929,7 @@
           <w:szCs w:val="21"/>
           <w14:ligatures w14:val="none"/>
         </w:rPr>
-        <w:t>Git, Firebase, OpenAI, Stripe, Clerk</w:t>
+        <w:t>Git, OpenAI</w:t>
       </w:r>
       <w:r>
         <w:rPr>
@@ -2009,28 +2020,6 @@
           <w:szCs w:val="21"/>
           <w14:ligatures w14:val="none"/>
         </w:rPr>
-        <w:t>Web app</w:t>
-      </w:r>
-      <w:r>
-        <w:rPr>
-          <w:rFonts w:ascii="Times New Roman" w:eastAsia="Times New Roman" w:hAnsi="Times New Roman" w:cs="Times New Roman"/>
-          <w:color w:val="000000"/>
-          <w:kern w:val="0"/>
-          <w:sz w:val="21"/>
-          <w:szCs w:val="21"/>
-          <w14:ligatures w14:val="none"/>
-        </w:rPr>
-        <w:t xml:space="preserve"> which can generate a series of flashcards based on user input using OpenA</w:t>
-      </w:r>
-      <w:r>
-        <w:rPr>
-          <w:rFonts w:ascii="Times New Roman" w:eastAsia="Times New Roman" w:hAnsi="Times New Roman" w:cs="Times New Roman"/>
-          <w:color w:val="000000"/>
-          <w:kern w:val="0"/>
-          <w:sz w:val="21"/>
-          <w:szCs w:val="21"/>
-          <w14:ligatures w14:val="none"/>
-        </w:rPr>
         <w:t>I</w:t>
       </w:r>
       <w:r>
@@ -2042,18 +2031,163 @@
           <w:szCs w:val="21"/>
           <w14:ligatures w14:val="none"/>
         </w:rPr>
-        <w:t>, with subscription tiers available for more advanced features managed by Stripe and Clerk</w:t>
-      </w:r>
-      <w:r>
-        <w:rPr>
-          <w:rFonts w:ascii="Times New Roman" w:eastAsia="Times New Roman" w:hAnsi="Times New Roman" w:cs="Times New Roman"/>
-          <w:color w:val="000000"/>
-          <w:kern w:val="0"/>
-          <w:sz w:val="21"/>
-          <w:szCs w:val="21"/>
-          <w14:ligatures w14:val="none"/>
-        </w:rPr>
-        <w:t>.</w:t>
+        <w:t xml:space="preserve">nteractive AI </w:t>
+      </w:r>
+      <w:r>
+        <w:rPr>
+          <w:rFonts w:ascii="Times New Roman" w:eastAsia="Times New Roman" w:hAnsi="Times New Roman" w:cs="Times New Roman"/>
+          <w:color w:val="000000"/>
+          <w:kern w:val="0"/>
+          <w:sz w:val="21"/>
+          <w:szCs w:val="21"/>
+          <w14:ligatures w14:val="none"/>
+        </w:rPr>
+        <w:t>c</w:t>
+      </w:r>
+      <w:r>
+        <w:rPr>
+          <w:rFonts w:ascii="Times New Roman" w:eastAsia="Times New Roman" w:hAnsi="Times New Roman" w:cs="Times New Roman"/>
+          <w:color w:val="000000"/>
+          <w:kern w:val="0"/>
+          <w:sz w:val="21"/>
+          <w:szCs w:val="21"/>
+          <w14:ligatures w14:val="none"/>
+        </w:rPr>
+        <w:t xml:space="preserve">ustomer </w:t>
+      </w:r>
+      <w:r>
+        <w:rPr>
+          <w:rFonts w:ascii="Times New Roman" w:eastAsia="Times New Roman" w:hAnsi="Times New Roman" w:cs="Times New Roman"/>
+          <w:color w:val="000000"/>
+          <w:kern w:val="0"/>
+          <w:sz w:val="21"/>
+          <w:szCs w:val="21"/>
+          <w14:ligatures w14:val="none"/>
+        </w:rPr>
+        <w:t>s</w:t>
+      </w:r>
+      <w:r>
+        <w:rPr>
+          <w:rFonts w:ascii="Times New Roman" w:eastAsia="Times New Roman" w:hAnsi="Times New Roman" w:cs="Times New Roman"/>
+          <w:color w:val="000000"/>
+          <w:kern w:val="0"/>
+          <w:sz w:val="21"/>
+          <w:szCs w:val="21"/>
+          <w14:ligatures w14:val="none"/>
+        </w:rPr>
+        <w:t xml:space="preserve">upport </w:t>
+      </w:r>
+      <w:r>
+        <w:rPr>
+          <w:rFonts w:ascii="Times New Roman" w:eastAsia="Times New Roman" w:hAnsi="Times New Roman" w:cs="Times New Roman"/>
+          <w:color w:val="000000"/>
+          <w:kern w:val="0"/>
+          <w:sz w:val="21"/>
+          <w:szCs w:val="21"/>
+          <w14:ligatures w14:val="none"/>
+        </w:rPr>
+        <w:t>c</w:t>
+      </w:r>
+      <w:r>
+        <w:rPr>
+          <w:rFonts w:ascii="Times New Roman" w:eastAsia="Times New Roman" w:hAnsi="Times New Roman" w:cs="Times New Roman"/>
+          <w:color w:val="000000"/>
+          <w:kern w:val="0"/>
+          <w:sz w:val="21"/>
+          <w:szCs w:val="21"/>
+          <w14:ligatures w14:val="none"/>
+        </w:rPr>
+        <w:t>hatbot</w:t>
+      </w:r>
+      <w:r>
+        <w:rPr>
+          <w:rFonts w:ascii="Times New Roman" w:eastAsia="Times New Roman" w:hAnsi="Times New Roman" w:cs="Times New Roman"/>
+          <w:color w:val="000000"/>
+          <w:kern w:val="0"/>
+          <w:sz w:val="21"/>
+          <w:szCs w:val="21"/>
+          <w14:ligatures w14:val="none"/>
+        </w:rPr>
+        <w:t xml:space="preserve"> </w:t>
+      </w:r>
+      <w:r>
+        <w:rPr>
+          <w:rFonts w:ascii="Times New Roman" w:eastAsia="Times New Roman" w:hAnsi="Times New Roman" w:cs="Times New Roman"/>
+          <w:color w:val="000000"/>
+          <w:kern w:val="0"/>
+          <w:sz w:val="21"/>
+          <w:szCs w:val="21"/>
+          <w14:ligatures w14:val="none"/>
+        </w:rPr>
+        <w:t xml:space="preserve">deployed on AWS EC2 </w:t>
+      </w:r>
+      <w:r>
+        <w:rPr>
+          <w:rFonts w:ascii="Times New Roman" w:eastAsia="Times New Roman" w:hAnsi="Times New Roman" w:cs="Times New Roman"/>
+          <w:color w:val="000000"/>
+          <w:kern w:val="0"/>
+          <w:sz w:val="21"/>
+          <w:szCs w:val="21"/>
+          <w14:ligatures w14:val="none"/>
+        </w:rPr>
+        <w:t xml:space="preserve">that </w:t>
+      </w:r>
+      <w:r>
+        <w:rPr>
+          <w:rFonts w:ascii="Times New Roman" w:eastAsia="Times New Roman" w:hAnsi="Times New Roman" w:cs="Times New Roman"/>
+          <w:color w:val="000000"/>
+          <w:kern w:val="0"/>
+          <w:sz w:val="21"/>
+          <w:szCs w:val="21"/>
+          <w14:ligatures w14:val="none"/>
+        </w:rPr>
+        <w:t>can converse with users on various topics</w:t>
+      </w:r>
+      <w:r>
+        <w:rPr>
+          <w:rFonts w:ascii="Times New Roman" w:eastAsia="Times New Roman" w:hAnsi="Times New Roman" w:cs="Times New Roman"/>
+          <w:color w:val="000000"/>
+          <w:kern w:val="0"/>
+          <w:sz w:val="21"/>
+          <w:szCs w:val="21"/>
+          <w14:ligatures w14:val="none"/>
+        </w:rPr>
+        <w:t>,</w:t>
+      </w:r>
+      <w:r>
+        <w:rPr>
+          <w:rFonts w:ascii="Times New Roman" w:eastAsia="Times New Roman" w:hAnsi="Times New Roman" w:cs="Times New Roman"/>
+          <w:color w:val="000000"/>
+          <w:kern w:val="0"/>
+          <w:sz w:val="21"/>
+          <w:szCs w:val="21"/>
+          <w14:ligatures w14:val="none"/>
+        </w:rPr>
+        <w:t xml:space="preserve"> primarily focused on providing information about </w:t>
+      </w:r>
+      <w:proofErr w:type="spellStart"/>
+      <w:r>
+        <w:rPr>
+          <w:rFonts w:ascii="Times New Roman" w:eastAsia="Times New Roman" w:hAnsi="Times New Roman" w:cs="Times New Roman"/>
+          <w:color w:val="000000"/>
+          <w:kern w:val="0"/>
+          <w:sz w:val="21"/>
+          <w:szCs w:val="21"/>
+          <w14:ligatures w14:val="none"/>
+        </w:rPr>
+        <w:t>Headstarter</w:t>
+      </w:r>
+      <w:proofErr w:type="spellEnd"/>
+      <w:r>
+        <w:rPr>
+          <w:rFonts w:ascii="Times New Roman" w:eastAsia="Times New Roman" w:hAnsi="Times New Roman" w:cs="Times New Roman"/>
+          <w:color w:val="000000"/>
+          <w:kern w:val="0"/>
+          <w:sz w:val="21"/>
+          <w:szCs w:val="21"/>
+          <w14:ligatures w14:val="none"/>
+        </w:rPr>
+        <w:t xml:space="preserve"> AI's services and assisting potential candidates.</w:t>
       </w:r>
     </w:p>
     <w:p>

</xml_diff>

<commit_message>
Resume and project edit
</commit_message>
<xml_diff>
--- a/misc/Resume.docx
+++ b/misc/Resume.docx
@@ -1498,7 +1498,7 @@
           <w:szCs w:val="21"/>
           <w14:ligatures w14:val="none"/>
         </w:rPr>
-        <w:t>C</w:t>
+        <w:t xml:space="preserve">AI </w:t>
       </w:r>
       <w:r>
         <w:rPr>
@@ -1511,20 +1511,7 @@
           <w:szCs w:val="21"/>
           <w14:ligatures w14:val="none"/>
         </w:rPr>
-        <w:t>SUF C</w:t>
-      </w:r>
-      <w:r>
-        <w:rPr>
-          <w:rFonts w:ascii="Times New Roman" w:eastAsia="Times New Roman" w:hAnsi="Times New Roman" w:cs="Times New Roman"/>
-          <w:b/>
-          <w:bCs/>
-          <w:color w:val="000000"/>
-          <w:kern w:val="0"/>
-          <w:sz w:val="21"/>
-          <w:szCs w:val="21"/>
-          <w14:ligatures w14:val="none"/>
-        </w:rPr>
-        <w:t>ollege Database</w:t>
+        <w:t>Rate My Professor</w:t>
       </w:r>
       <w:r>
         <w:rPr>
@@ -1548,7 +1535,7 @@
           <w:szCs w:val="21"/>
           <w14:ligatures w14:val="none"/>
         </w:rPr>
-        <w:t xml:space="preserve">TypeScript, HTML/CSS, SQL, PHP, </w:t>
+        <w:t>JavaScript</w:t>
       </w:r>
       <w:r>
         <w:rPr>
@@ -1561,7 +1548,7 @@
           <w:szCs w:val="21"/>
           <w14:ligatures w14:val="none"/>
         </w:rPr>
-        <w:t>React/Vite</w:t>
+        <w:t>, HTML/CSS,</w:t>
       </w:r>
       <w:r>
         <w:rPr>
@@ -1574,7 +1561,7 @@
           <w:szCs w:val="21"/>
           <w14:ligatures w14:val="none"/>
         </w:rPr>
-        <w:t>, Bootstrap, Laravel</w:t>
+        <w:t xml:space="preserve"> </w:t>
       </w:r>
       <w:r>
         <w:rPr>
@@ -1587,7 +1574,7 @@
           <w:szCs w:val="21"/>
           <w14:ligatures w14:val="none"/>
         </w:rPr>
-        <w:t>, CORS</w:t>
+        <w:t>Next.js, React, AWS, OpenAI, Pinecone, RAG</w:t>
       </w:r>
       <w:r>
         <w:rPr>
@@ -1678,84 +1665,51 @@
           <w:szCs w:val="21"/>
           <w14:ligatures w14:val="none"/>
         </w:rPr>
-        <w:t xml:space="preserve">Web database application for </w:t>
-      </w:r>
-      <w:r>
-        <w:rPr>
-          <w:rFonts w:ascii="Times New Roman" w:eastAsia="Times New Roman" w:hAnsi="Times New Roman" w:cs="Times New Roman"/>
-          <w:color w:val="000000"/>
-          <w:kern w:val="0"/>
-          <w:sz w:val="21"/>
-          <w:szCs w:val="21"/>
-          <w14:ligatures w14:val="none"/>
-        </w:rPr>
-        <w:t>the</w:t>
-      </w:r>
-      <w:r>
-        <w:rPr>
-          <w:rFonts w:ascii="Times New Roman" w:eastAsia="Times New Roman" w:hAnsi="Times New Roman" w:cs="Times New Roman"/>
-          <w:color w:val="000000"/>
-          <w:kern w:val="0"/>
-          <w:sz w:val="21"/>
-          <w:szCs w:val="21"/>
-          <w14:ligatures w14:val="none"/>
-        </w:rPr>
-        <w:t xml:space="preserve"> university that manages information related to professors, departments, courses, sections, students, and enrollments</w:t>
-      </w:r>
-      <w:r>
-        <w:rPr>
-          <w:rFonts w:ascii="Times New Roman" w:eastAsia="Times New Roman" w:hAnsi="Times New Roman" w:cs="Times New Roman"/>
-          <w:color w:val="000000"/>
-          <w:kern w:val="0"/>
-          <w:sz w:val="21"/>
-          <w:szCs w:val="21"/>
-          <w14:ligatures w14:val="none"/>
-        </w:rPr>
-        <w:t>,</w:t>
-      </w:r>
-      <w:r>
-        <w:rPr>
-          <w:rFonts w:ascii="Times New Roman" w:eastAsia="Times New Roman" w:hAnsi="Times New Roman" w:cs="Times New Roman"/>
-          <w:color w:val="000000"/>
-          <w:kern w:val="0"/>
-          <w:sz w:val="21"/>
-          <w:szCs w:val="21"/>
-          <w14:ligatures w14:val="none"/>
-        </w:rPr>
-        <w:t xml:space="preserve"> </w:t>
-      </w:r>
-      <w:r>
-        <w:rPr>
-          <w:rFonts w:ascii="Times New Roman" w:eastAsia="Times New Roman" w:hAnsi="Times New Roman" w:cs="Times New Roman"/>
-          <w:color w:val="000000"/>
-          <w:kern w:val="0"/>
-          <w:sz w:val="21"/>
-          <w:szCs w:val="21"/>
-          <w14:ligatures w14:val="none"/>
-        </w:rPr>
-        <w:t>integrating</w:t>
-      </w:r>
-      <w:r>
-        <w:rPr>
-          <w:rFonts w:ascii="Times New Roman" w:eastAsia="Times New Roman" w:hAnsi="Times New Roman" w:cs="Times New Roman"/>
-          <w:color w:val="000000"/>
-          <w:kern w:val="0"/>
-          <w:sz w:val="21"/>
-          <w:szCs w:val="21"/>
-          <w14:ligatures w14:val="none"/>
-        </w:rPr>
-        <w:t xml:space="preserve"> REST APIs</w:t>
-      </w:r>
-      <w:r>
-        <w:rPr>
-          <w:rFonts w:ascii="Times New Roman" w:eastAsia="Times New Roman" w:hAnsi="Times New Roman" w:cs="Times New Roman"/>
-          <w:color w:val="000000"/>
-          <w:kern w:val="0"/>
-          <w:sz w:val="21"/>
-          <w:szCs w:val="21"/>
-          <w14:ligatures w14:val="none"/>
-        </w:rPr>
-        <w:t xml:space="preserve"> for data retrieval and manipulation.</w:t>
+        <w:t>I</w:t>
+      </w:r>
+      <w:r>
+        <w:rPr>
+          <w:rFonts w:ascii="Times New Roman" w:eastAsia="Times New Roman" w:hAnsi="Times New Roman" w:cs="Times New Roman"/>
+          <w:color w:val="000000"/>
+          <w:kern w:val="0"/>
+          <w:sz w:val="21"/>
+          <w:szCs w:val="21"/>
+          <w14:ligatures w14:val="none"/>
+        </w:rPr>
+        <w:t xml:space="preserve">ntelligent AI-powered chatbot that helps students find detailed information about professors, their teaching styles, and ratings using </w:t>
+      </w:r>
+      <w:r>
+        <w:rPr>
+          <w:rFonts w:ascii="Times New Roman" w:eastAsia="Times New Roman" w:hAnsi="Times New Roman" w:cs="Times New Roman"/>
+          <w:color w:val="000000"/>
+          <w:kern w:val="0"/>
+          <w:sz w:val="21"/>
+          <w:szCs w:val="21"/>
+          <w14:ligatures w14:val="none"/>
+        </w:rPr>
+        <w:t>OpenAI API and Pinecone for RAG</w:t>
+      </w:r>
+      <w:r>
+        <w:rPr>
+          <w:rFonts w:ascii="Times New Roman" w:eastAsia="Times New Roman" w:hAnsi="Times New Roman" w:cs="Times New Roman"/>
+          <w:color w:val="000000"/>
+          <w:kern w:val="0"/>
+          <w:sz w:val="21"/>
+          <w:szCs w:val="21"/>
+          <w14:ligatures w14:val="none"/>
+        </w:rPr>
+        <w:t>, d</w:t>
+      </w:r>
+      <w:r>
+        <w:rPr>
+          <w:rFonts w:ascii="Times New Roman" w:eastAsia="Times New Roman" w:hAnsi="Times New Roman" w:cs="Times New Roman"/>
+          <w:color w:val="000000"/>
+          <w:kern w:val="0"/>
+          <w:sz w:val="21"/>
+          <w:szCs w:val="21"/>
+          <w14:ligatures w14:val="none"/>
+        </w:rPr>
+        <w:t>eployed on AWS EC2 instance.</w:t>
       </w:r>
     </w:p>
     <w:p>
@@ -1782,7 +1736,7 @@
           <w:szCs w:val="21"/>
           <w14:ligatures w14:val="none"/>
         </w:rPr>
-        <w:t xml:space="preserve">AI </w:t>
+        <w:t>C</w:t>
       </w:r>
       <w:r>
         <w:rPr>
@@ -1795,7 +1749,20 @@
           <w:szCs w:val="21"/>
           <w14:ligatures w14:val="none"/>
         </w:rPr>
-        <w:t>Customer Support</w:t>
+        <w:t>SUF C</w:t>
+      </w:r>
+      <w:r>
+        <w:rPr>
+          <w:rFonts w:ascii="Times New Roman" w:eastAsia="Times New Roman" w:hAnsi="Times New Roman" w:cs="Times New Roman"/>
+          <w:b/>
+          <w:bCs/>
+          <w:color w:val="000000"/>
+          <w:kern w:val="0"/>
+          <w:sz w:val="21"/>
+          <w:szCs w:val="21"/>
+          <w14:ligatures w14:val="none"/>
+        </w:rPr>
+        <w:t>ollege Database</w:t>
       </w:r>
       <w:r>
         <w:rPr>
@@ -1819,7 +1786,7 @@
           <w:szCs w:val="21"/>
           <w14:ligatures w14:val="none"/>
         </w:rPr>
-        <w:t>JavaScript</w:t>
+        <w:t xml:space="preserve">TypeScript, HTML/CSS, SQL, PHP, </w:t>
       </w:r>
       <w:r>
         <w:rPr>
@@ -1832,7 +1799,7 @@
           <w:szCs w:val="21"/>
           <w14:ligatures w14:val="none"/>
         </w:rPr>
-        <w:t>, HTML/CSS,</w:t>
+        <w:t>React/Vite</w:t>
       </w:r>
       <w:r>
         <w:rPr>
@@ -1845,7 +1812,7 @@
           <w:szCs w:val="21"/>
           <w14:ligatures w14:val="none"/>
         </w:rPr>
-        <w:t xml:space="preserve"> </w:t>
+        <w:t>, Bootstrap, Laravel</w:t>
       </w:r>
       <w:r>
         <w:rPr>
@@ -1858,72 +1825,7 @@
           <w:szCs w:val="21"/>
           <w14:ligatures w14:val="none"/>
         </w:rPr>
-        <w:t>Next</w:t>
-      </w:r>
-      <w:r>
-        <w:rPr>
-          <w:rFonts w:ascii="Times New Roman" w:eastAsia="Times New Roman" w:hAnsi="Times New Roman" w:cs="Times New Roman"/>
-          <w:i/>
-          <w:iCs/>
-          <w:color w:val="000000"/>
-          <w:kern w:val="0"/>
-          <w:sz w:val="21"/>
-          <w:szCs w:val="21"/>
-          <w14:ligatures w14:val="none"/>
-        </w:rPr>
-        <w:t>.js,</w:t>
-      </w:r>
-      <w:r>
-        <w:rPr>
-          <w:rFonts w:ascii="Times New Roman" w:eastAsia="Times New Roman" w:hAnsi="Times New Roman" w:cs="Times New Roman"/>
-          <w:i/>
-          <w:iCs/>
-          <w:color w:val="000000"/>
-          <w:kern w:val="0"/>
-          <w:sz w:val="21"/>
-          <w:szCs w:val="21"/>
-          <w14:ligatures w14:val="none"/>
-        </w:rPr>
-        <w:t xml:space="preserve"> React,</w:t>
-      </w:r>
-      <w:r>
-        <w:rPr>
-          <w:rFonts w:ascii="Times New Roman" w:eastAsia="Times New Roman" w:hAnsi="Times New Roman" w:cs="Times New Roman"/>
-          <w:i/>
-          <w:iCs/>
-          <w:color w:val="000000"/>
-          <w:kern w:val="0"/>
-          <w:sz w:val="21"/>
-          <w:szCs w:val="21"/>
-          <w14:ligatures w14:val="none"/>
-        </w:rPr>
-        <w:t xml:space="preserve"> </w:t>
-      </w:r>
-      <w:r>
-        <w:rPr>
-          <w:rFonts w:ascii="Times New Roman" w:eastAsia="Times New Roman" w:hAnsi="Times New Roman" w:cs="Times New Roman"/>
-          <w:i/>
-          <w:iCs/>
-          <w:color w:val="000000"/>
-          <w:kern w:val="0"/>
-          <w:sz w:val="21"/>
-          <w:szCs w:val="21"/>
-          <w14:ligatures w14:val="none"/>
-        </w:rPr>
-        <w:t xml:space="preserve">AWS, </w:t>
-      </w:r>
-      <w:r>
-        <w:rPr>
-          <w:rFonts w:ascii="Times New Roman" w:eastAsia="Times New Roman" w:hAnsi="Times New Roman" w:cs="Times New Roman"/>
-          <w:i/>
-          <w:iCs/>
-          <w:color w:val="000000"/>
-          <w:kern w:val="0"/>
-          <w:sz w:val="21"/>
-          <w:szCs w:val="21"/>
-          <w14:ligatures w14:val="none"/>
-        </w:rPr>
-        <w:t>Git, OpenAI</w:t>
+        <w:t>, CORS</w:t>
       </w:r>
       <w:r>
         <w:rPr>
@@ -2014,84 +1916,40 @@
           <w:szCs w:val="21"/>
           <w14:ligatures w14:val="none"/>
         </w:rPr>
-        <w:t>I</w:t>
-      </w:r>
-      <w:r>
-        <w:rPr>
-          <w:rFonts w:ascii="Times New Roman" w:eastAsia="Times New Roman" w:hAnsi="Times New Roman" w:cs="Times New Roman"/>
-          <w:color w:val="000000"/>
-          <w:kern w:val="0"/>
-          <w:sz w:val="21"/>
-          <w:szCs w:val="21"/>
-          <w14:ligatures w14:val="none"/>
-        </w:rPr>
-        <w:t xml:space="preserve">nteractive AI </w:t>
-      </w:r>
-      <w:r>
-        <w:rPr>
-          <w:rFonts w:ascii="Times New Roman" w:eastAsia="Times New Roman" w:hAnsi="Times New Roman" w:cs="Times New Roman"/>
-          <w:color w:val="000000"/>
-          <w:kern w:val="0"/>
-          <w:sz w:val="21"/>
-          <w:szCs w:val="21"/>
-          <w14:ligatures w14:val="none"/>
-        </w:rPr>
-        <w:t>c</w:t>
-      </w:r>
-      <w:r>
-        <w:rPr>
-          <w:rFonts w:ascii="Times New Roman" w:eastAsia="Times New Roman" w:hAnsi="Times New Roman" w:cs="Times New Roman"/>
-          <w:color w:val="000000"/>
-          <w:kern w:val="0"/>
-          <w:sz w:val="21"/>
-          <w:szCs w:val="21"/>
-          <w14:ligatures w14:val="none"/>
-        </w:rPr>
-        <w:t xml:space="preserve">ustomer </w:t>
-      </w:r>
-      <w:r>
-        <w:rPr>
-          <w:rFonts w:ascii="Times New Roman" w:eastAsia="Times New Roman" w:hAnsi="Times New Roman" w:cs="Times New Roman"/>
-          <w:color w:val="000000"/>
-          <w:kern w:val="0"/>
-          <w:sz w:val="21"/>
-          <w:szCs w:val="21"/>
-          <w14:ligatures w14:val="none"/>
-        </w:rPr>
-        <w:t>s</w:t>
-      </w:r>
-      <w:r>
-        <w:rPr>
-          <w:rFonts w:ascii="Times New Roman" w:eastAsia="Times New Roman" w:hAnsi="Times New Roman" w:cs="Times New Roman"/>
-          <w:color w:val="000000"/>
-          <w:kern w:val="0"/>
-          <w:sz w:val="21"/>
-          <w:szCs w:val="21"/>
-          <w14:ligatures w14:val="none"/>
-        </w:rPr>
-        <w:t xml:space="preserve">upport </w:t>
-      </w:r>
-      <w:r>
-        <w:rPr>
-          <w:rFonts w:ascii="Times New Roman" w:eastAsia="Times New Roman" w:hAnsi="Times New Roman" w:cs="Times New Roman"/>
-          <w:color w:val="000000"/>
-          <w:kern w:val="0"/>
-          <w:sz w:val="21"/>
-          <w:szCs w:val="21"/>
-          <w14:ligatures w14:val="none"/>
-        </w:rPr>
-        <w:t>c</w:t>
-      </w:r>
-      <w:r>
-        <w:rPr>
-          <w:rFonts w:ascii="Times New Roman" w:eastAsia="Times New Roman" w:hAnsi="Times New Roman" w:cs="Times New Roman"/>
-          <w:color w:val="000000"/>
-          <w:kern w:val="0"/>
-          <w:sz w:val="21"/>
-          <w:szCs w:val="21"/>
-          <w14:ligatures w14:val="none"/>
-        </w:rPr>
-        <w:t>hatbot</w:t>
+        <w:t xml:space="preserve">Web database application for </w:t>
+      </w:r>
+      <w:r>
+        <w:rPr>
+          <w:rFonts w:ascii="Times New Roman" w:eastAsia="Times New Roman" w:hAnsi="Times New Roman" w:cs="Times New Roman"/>
+          <w:color w:val="000000"/>
+          <w:kern w:val="0"/>
+          <w:sz w:val="21"/>
+          <w:szCs w:val="21"/>
+          <w14:ligatures w14:val="none"/>
+        </w:rPr>
+        <w:t>the</w:t>
+      </w:r>
+      <w:r>
+        <w:rPr>
+          <w:rFonts w:ascii="Times New Roman" w:eastAsia="Times New Roman" w:hAnsi="Times New Roman" w:cs="Times New Roman"/>
+          <w:color w:val="000000"/>
+          <w:kern w:val="0"/>
+          <w:sz w:val="21"/>
+          <w:szCs w:val="21"/>
+          <w14:ligatures w14:val="none"/>
+        </w:rPr>
+        <w:t xml:space="preserve"> university that manages information related to professors, departments, courses, sections, students, and enrollments</w:t>
+      </w:r>
+      <w:r>
+        <w:rPr>
+          <w:rFonts w:ascii="Times New Roman" w:eastAsia="Times New Roman" w:hAnsi="Times New Roman" w:cs="Times New Roman"/>
+          <w:color w:val="000000"/>
+          <w:kern w:val="0"/>
+          <w:sz w:val="21"/>
+          <w:szCs w:val="21"/>
+          <w14:ligatures w14:val="none"/>
+        </w:rPr>
+        <w:t>,</w:t>
       </w:r>
       <w:r>
         <w:rPr>
@@ -2113,51 +1971,29 @@
           <w:szCs w:val="21"/>
           <w14:ligatures w14:val="none"/>
         </w:rPr>
-        <w:t xml:space="preserve">deployed on AWS EC2 </w:t>
-      </w:r>
-      <w:r>
-        <w:rPr>
-          <w:rFonts w:ascii="Times New Roman" w:eastAsia="Times New Roman" w:hAnsi="Times New Roman" w:cs="Times New Roman"/>
-          <w:color w:val="000000"/>
-          <w:kern w:val="0"/>
-          <w:sz w:val="21"/>
-          <w:szCs w:val="21"/>
-          <w14:ligatures w14:val="none"/>
-        </w:rPr>
-        <w:t xml:space="preserve">that </w:t>
-      </w:r>
-      <w:r>
-        <w:rPr>
-          <w:rFonts w:ascii="Times New Roman" w:eastAsia="Times New Roman" w:hAnsi="Times New Roman" w:cs="Times New Roman"/>
-          <w:color w:val="000000"/>
-          <w:kern w:val="0"/>
-          <w:sz w:val="21"/>
-          <w:szCs w:val="21"/>
-          <w14:ligatures w14:val="none"/>
-        </w:rPr>
-        <w:t>can converse with users on various topics</w:t>
-      </w:r>
-      <w:r>
-        <w:rPr>
-          <w:rFonts w:ascii="Times New Roman" w:eastAsia="Times New Roman" w:hAnsi="Times New Roman" w:cs="Times New Roman"/>
-          <w:color w:val="000000"/>
-          <w:kern w:val="0"/>
-          <w:sz w:val="21"/>
-          <w:szCs w:val="21"/>
-          <w14:ligatures w14:val="none"/>
-        </w:rPr>
-        <w:t>,</w:t>
-      </w:r>
-      <w:r>
-        <w:rPr>
-          <w:rFonts w:ascii="Times New Roman" w:eastAsia="Times New Roman" w:hAnsi="Times New Roman" w:cs="Times New Roman"/>
-          <w:color w:val="000000"/>
-          <w:kern w:val="0"/>
-          <w:sz w:val="21"/>
-          <w:szCs w:val="21"/>
-          <w14:ligatures w14:val="none"/>
-        </w:rPr>
-        <w:t xml:space="preserve"> primarily focused on providing information about Headstarter AI's services and assisting potential candidates.</w:t>
+        <w:t>integrating</w:t>
+      </w:r>
+      <w:r>
+        <w:rPr>
+          <w:rFonts w:ascii="Times New Roman" w:eastAsia="Times New Roman" w:hAnsi="Times New Roman" w:cs="Times New Roman"/>
+          <w:color w:val="000000"/>
+          <w:kern w:val="0"/>
+          <w:sz w:val="21"/>
+          <w:szCs w:val="21"/>
+          <w14:ligatures w14:val="none"/>
+        </w:rPr>
+        <w:t xml:space="preserve"> REST APIs</w:t>
+      </w:r>
+      <w:r>
+        <w:rPr>
+          <w:rFonts w:ascii="Times New Roman" w:eastAsia="Times New Roman" w:hAnsi="Times New Roman" w:cs="Times New Roman"/>
+          <w:color w:val="000000"/>
+          <w:kern w:val="0"/>
+          <w:sz w:val="21"/>
+          <w:szCs w:val="21"/>
+          <w14:ligatures w14:val="none"/>
+        </w:rPr>
+        <w:t xml:space="preserve"> for data retrieval and manipulation.</w:t>
       </w:r>
     </w:p>
     <w:p>
@@ -2697,6 +2533,17 @@
           <w14:ligatures w14:val="none"/>
         </w:rPr>
         <w:t xml:space="preserve"> </w:t>
+      </w:r>
+      <w:r>
+        <w:rPr>
+          <w:rFonts w:ascii="Times New Roman" w:eastAsia="Times New Roman" w:hAnsi="Times New Roman" w:cs="Times New Roman"/>
+          <w:color w:val="000000"/>
+          <w:kern w:val="0"/>
+          <w:sz w:val="21"/>
+          <w:szCs w:val="21"/>
+          <w14:ligatures w14:val="none"/>
+        </w:rPr>
+        <w:t xml:space="preserve">RAG, </w:t>
       </w:r>
       <w:r>
         <w:rPr>

</xml_diff>

<commit_message>
Resume, job, and format updates
</commit_message>
<xml_diff>
--- a/misc/Resume.docx
+++ b/misc/Resume.docx
@@ -13,8 +13,8 @@
           <w:bCs/>
           <w:color w:val="000000"/>
           <w:kern w:val="0"/>
-          <w:sz w:val="40"/>
-          <w:szCs w:val="40"/>
+          <w:sz w:val="44"/>
+          <w:szCs w:val="44"/>
           <w14:ligatures w14:val="none"/>
         </w:rPr>
       </w:pPr>
@@ -25,8 +25,8 @@
           <w:bCs/>
           <w:color w:val="000000"/>
           <w:kern w:val="0"/>
-          <w:sz w:val="44"/>
-          <w:szCs w:val="44"/>
+          <w:sz w:val="48"/>
+          <w:szCs w:val="48"/>
           <w14:ligatures w14:val="none"/>
         </w:rPr>
         <w:t>Zeid Aldaas</w:t>
@@ -67,7 +67,7 @@
             <w:szCs w:val="21"/>
             <w14:ligatures w14:val="none"/>
           </w:rPr>
-          <w:t>zaldaas.com</w:t>
+          <w:t>My Portfolio Website</w:t>
         </w:r>
       </w:hyperlink>
       <w:r>
@@ -91,7 +91,7 @@
             <w:szCs w:val="21"/>
             <w14:ligatures w14:val="none"/>
           </w:rPr>
-          <w:t>linkedin.com/in/zeid-aldaas1111</w:t>
+          <w:t>My LinkedIn</w:t>
         </w:r>
       </w:hyperlink>
       <w:r>
@@ -115,22 +115,9 @@
             <w:szCs w:val="21"/>
             <w14:ligatures w14:val="none"/>
           </w:rPr>
-          <w:t>github.com/</w:t>
+          <w:t>My GitHub</w:t>
         </w:r>
-        <w:proofErr w:type="spellStart"/>
       </w:hyperlink>
-      <w:r>
-        <w:rPr>
-          <w:rStyle w:val="Hyperlink"/>
-          <w:rFonts w:ascii="Times New Roman" w:eastAsia="Times New Roman" w:hAnsi="Times New Roman" w:cs="Times New Roman"/>
-          <w:kern w:val="0"/>
-          <w:sz w:val="21"/>
-          <w:szCs w:val="21"/>
-          <w14:ligatures w14:val="none"/>
-        </w:rPr>
-        <w:t>Zaldaas</w:t>
-      </w:r>
-      <w:proofErr w:type="spellEnd"/>
     </w:p>
     <w:p>
       <w:pPr>
@@ -174,7 +161,15 @@
     <w:p>
       <w:pPr>
         <w:shd w:val="clear" w:color="auto" w:fill="FFFFFF"/>
-        <w:spacing w:after="0" w:line="240" w:lineRule="atLeast"/>
+        <w:spacing w:line="240" w:lineRule="atLeast"/>
+        <w:rPr>
+          <w:rFonts w:ascii="Times New Roman" w:eastAsia="Times New Roman" w:hAnsi="Times New Roman" w:cs="Times New Roman"/>
+          <w:color w:val="000000"/>
+          <w:kern w:val="0"/>
+          <w14:ligatures w14:val="none"/>
+        </w:rPr>
+      </w:pPr>
+      <w:r>
         <w:rPr>
           <w:rFonts w:ascii="Times New Roman" w:eastAsia="Times New Roman" w:hAnsi="Times New Roman" w:cs="Times New Roman"/>
           <w:b/>
@@ -183,7 +178,8 @@
           <w:kern w:val="0"/>
           <w14:ligatures w14:val="none"/>
         </w:rPr>
-      </w:pPr>
+        <w:t>California State University, Fullerton</w:t>
+      </w:r>
       <w:r>
         <w:rPr>
           <w:rFonts w:ascii="Times New Roman" w:eastAsia="Times New Roman" w:hAnsi="Times New Roman" w:cs="Times New Roman"/>
@@ -193,8 +189,40 @@
           <w:kern w:val="0"/>
           <w14:ligatures w14:val="none"/>
         </w:rPr>
-        <w:t>California State University, Fullerton</w:t>
-      </w:r>
+        <w:br/>
+      </w:r>
+      <w:r>
+        <w:rPr>
+          <w:rFonts w:ascii="Times New Roman" w:eastAsia="Times New Roman" w:hAnsi="Times New Roman" w:cs="Times New Roman"/>
+          <w:i/>
+          <w:iCs/>
+          <w:color w:val="000000"/>
+          <w:kern w:val="0"/>
+          <w14:ligatures w14:val="none"/>
+        </w:rPr>
+        <w:t>B.S. Computer Science</w:t>
+      </w:r>
+      <w:r>
+        <w:rPr>
+          <w:rFonts w:ascii="Times New Roman" w:eastAsia="Times New Roman" w:hAnsi="Times New Roman" w:cs="Times New Roman"/>
+          <w:color w:val="000000"/>
+          <w:kern w:val="0"/>
+          <w14:ligatures w14:val="none"/>
+        </w:rPr>
+        <w:t> | Current GPA: 3.76 | Expected Graduation: May 2025</w:t>
+      </w:r>
+    </w:p>
+    <w:p>
+      <w:pPr>
+        <w:shd w:val="clear" w:color="auto" w:fill="FFFFFF"/>
+        <w:spacing w:after="0" w:line="240" w:lineRule="atLeast"/>
+        <w:rPr>
+          <w:rFonts w:ascii="Times New Roman" w:eastAsia="Times New Roman" w:hAnsi="Times New Roman" w:cs="Times New Roman"/>
+          <w:color w:val="000000"/>
+          <w:kern w:val="0"/>
+          <w14:ligatures w14:val="none"/>
+        </w:rPr>
+      </w:pPr>
       <w:r>
         <w:rPr>
           <w:rFonts w:ascii="Times New Roman" w:eastAsia="Times New Roman" w:hAnsi="Times New Roman" w:cs="Times New Roman"/>
@@ -204,27 +232,151 @@
           <w:kern w:val="0"/>
           <w14:ligatures w14:val="none"/>
         </w:rPr>
-        <w:br/>
-      </w:r>
-      <w:r>
-        <w:rPr>
-          <w:rFonts w:ascii="Times New Roman" w:eastAsia="Times New Roman" w:hAnsi="Times New Roman" w:cs="Times New Roman"/>
-          <w:i/>
-          <w:iCs/>
-          <w:color w:val="000000"/>
-          <w:kern w:val="0"/>
-          <w14:ligatures w14:val="none"/>
-        </w:rPr>
-        <w:t>B.S. Computer Science</w:t>
-      </w:r>
-      <w:r>
-        <w:rPr>
-          <w:rFonts w:ascii="Times New Roman" w:eastAsia="Times New Roman" w:hAnsi="Times New Roman" w:cs="Times New Roman"/>
-          <w:color w:val="000000"/>
-          <w:kern w:val="0"/>
-          <w14:ligatures w14:val="none"/>
-        </w:rPr>
-        <w:t> | Current GPA: 3.76 | Expected Graduation: May 2025</w:t>
+        <w:t xml:space="preserve">Relevant Coursework: </w:t>
+      </w:r>
+      <w:r>
+        <w:rPr>
+          <w:rFonts w:ascii="Times New Roman" w:eastAsia="Times New Roman" w:hAnsi="Times New Roman" w:cs="Times New Roman"/>
+          <w:color w:val="000000"/>
+          <w:kern w:val="0"/>
+          <w14:ligatures w14:val="none"/>
+        </w:rPr>
+        <w:t xml:space="preserve">Data Structures, </w:t>
+      </w:r>
+      <w:r>
+        <w:rPr>
+          <w:rFonts w:ascii="Times New Roman" w:eastAsia="Times New Roman" w:hAnsi="Times New Roman" w:cs="Times New Roman"/>
+          <w:color w:val="000000"/>
+          <w:kern w:val="0"/>
+          <w14:ligatures w14:val="none"/>
+        </w:rPr>
+        <w:t>Algorithm</w:t>
+      </w:r>
+      <w:r>
+        <w:rPr>
+          <w:rFonts w:ascii="Times New Roman" w:eastAsia="Times New Roman" w:hAnsi="Times New Roman" w:cs="Times New Roman"/>
+          <w:color w:val="000000"/>
+          <w:kern w:val="0"/>
+          <w14:ligatures w14:val="none"/>
+        </w:rPr>
+        <w:t>s,</w:t>
+      </w:r>
+      <w:r>
+        <w:rPr>
+          <w:rFonts w:ascii="Times New Roman" w:eastAsia="Times New Roman" w:hAnsi="Times New Roman" w:cs="Times New Roman"/>
+          <w:color w:val="000000"/>
+          <w:kern w:val="0"/>
+          <w14:ligatures w14:val="none"/>
+        </w:rPr>
+        <w:t xml:space="preserve"> Software Engineering,</w:t>
+      </w:r>
+      <w:r>
+        <w:rPr>
+          <w:rFonts w:ascii="Times New Roman" w:eastAsia="Times New Roman" w:hAnsi="Times New Roman" w:cs="Times New Roman"/>
+          <w:color w:val="000000"/>
+          <w:kern w:val="0"/>
+          <w14:ligatures w14:val="none"/>
+        </w:rPr>
+        <w:t xml:space="preserve"> </w:t>
+      </w:r>
+      <w:r>
+        <w:rPr>
+          <w:rFonts w:ascii="Times New Roman" w:eastAsia="Times New Roman" w:hAnsi="Times New Roman" w:cs="Times New Roman"/>
+          <w:color w:val="000000"/>
+          <w:kern w:val="0"/>
+          <w14:ligatures w14:val="none"/>
+        </w:rPr>
+        <w:t>Artificial Intelligenc</w:t>
+      </w:r>
+      <w:r>
+        <w:rPr>
+          <w:rFonts w:ascii="Times New Roman" w:eastAsia="Times New Roman" w:hAnsi="Times New Roman" w:cs="Times New Roman"/>
+          <w:color w:val="000000"/>
+          <w:kern w:val="0"/>
+          <w14:ligatures w14:val="none"/>
+        </w:rPr>
+        <w:t>e</w:t>
+      </w:r>
+      <w:r>
+        <w:rPr>
+          <w:rFonts w:ascii="Times New Roman" w:eastAsia="Times New Roman" w:hAnsi="Times New Roman" w:cs="Times New Roman"/>
+          <w:color w:val="000000"/>
+          <w:kern w:val="0"/>
+          <w14:ligatures w14:val="none"/>
+        </w:rPr>
+        <w:t xml:space="preserve">, Machine Learning, </w:t>
+      </w:r>
+      <w:r>
+        <w:rPr>
+          <w:rFonts w:ascii="Times New Roman" w:eastAsia="Times New Roman" w:hAnsi="Times New Roman" w:cs="Times New Roman"/>
+          <w:color w:val="000000"/>
+          <w:kern w:val="0"/>
+          <w14:ligatures w14:val="none"/>
+        </w:rPr>
+        <w:t>Data Science, Cloud Computing,</w:t>
+      </w:r>
+      <w:r>
+        <w:rPr>
+          <w:rFonts w:ascii="Times New Roman" w:eastAsia="Times New Roman" w:hAnsi="Times New Roman" w:cs="Times New Roman"/>
+          <w:color w:val="000000"/>
+          <w:kern w:val="0"/>
+          <w14:ligatures w14:val="none"/>
+        </w:rPr>
+        <w:t xml:space="preserve"> </w:t>
+      </w:r>
+      <w:r>
+        <w:rPr>
+          <w:rFonts w:ascii="Times New Roman" w:eastAsia="Times New Roman" w:hAnsi="Times New Roman" w:cs="Times New Roman"/>
+          <w:color w:val="000000"/>
+          <w:kern w:val="0"/>
+          <w14:ligatures w14:val="none"/>
+        </w:rPr>
+        <w:t>OOP</w:t>
+      </w:r>
+      <w:r>
+        <w:rPr>
+          <w:rFonts w:ascii="Times New Roman" w:eastAsia="Times New Roman" w:hAnsi="Times New Roman" w:cs="Times New Roman"/>
+          <w:color w:val="000000"/>
+          <w:kern w:val="0"/>
+          <w14:ligatures w14:val="none"/>
+        </w:rPr>
+        <w:t>, O</w:t>
+      </w:r>
+      <w:r>
+        <w:rPr>
+          <w:rFonts w:ascii="Times New Roman" w:eastAsia="Times New Roman" w:hAnsi="Times New Roman" w:cs="Times New Roman"/>
+          <w:color w:val="000000"/>
+          <w:kern w:val="0"/>
+          <w14:ligatures w14:val="none"/>
+        </w:rPr>
+        <w:t>perating Systems</w:t>
+      </w:r>
+      <w:r>
+        <w:rPr>
+          <w:rFonts w:ascii="Times New Roman" w:eastAsia="Times New Roman" w:hAnsi="Times New Roman" w:cs="Times New Roman"/>
+          <w:color w:val="000000"/>
+          <w:kern w:val="0"/>
+          <w14:ligatures w14:val="none"/>
+        </w:rPr>
+        <w:t xml:space="preserve">, </w:t>
+      </w:r>
+      <w:r>
+        <w:rPr>
+          <w:rFonts w:ascii="Times New Roman" w:eastAsia="Times New Roman" w:hAnsi="Times New Roman" w:cs="Times New Roman"/>
+          <w:color w:val="000000"/>
+          <w:kern w:val="0"/>
+          <w14:ligatures w14:val="none"/>
+        </w:rPr>
+        <w:t xml:space="preserve">Databases, </w:t>
+      </w:r>
+      <w:r>
+        <w:rPr>
+          <w:rFonts w:ascii="Times New Roman" w:eastAsia="Times New Roman" w:hAnsi="Times New Roman" w:cs="Times New Roman"/>
+          <w:color w:val="000000"/>
+          <w:kern w:val="0"/>
+          <w14:ligatures w14:val="none"/>
+        </w:rPr>
+        <w:t>Computer Communications, Network Security</w:t>
       </w:r>
     </w:p>
     <w:p>
@@ -292,20 +444,7 @@
           <w:szCs w:val="21"/>
           <w14:ligatures w14:val="none"/>
         </w:rPr>
-        <w:t xml:space="preserve">Data Automation </w:t>
-      </w:r>
-      <w:r>
-        <w:rPr>
-          <w:rFonts w:ascii="Times New Roman" w:eastAsia="Times New Roman" w:hAnsi="Times New Roman" w:cs="Times New Roman"/>
-          <w:b/>
-          <w:bCs/>
-          <w:color w:val="000000"/>
-          <w:kern w:val="0"/>
-          <w:sz w:val="21"/>
-          <w:szCs w:val="21"/>
-          <w14:ligatures w14:val="none"/>
-        </w:rPr>
-        <w:t>Developer</w:t>
+        <w:t>Software Developer</w:t>
       </w:r>
     </w:p>
     <w:p>
@@ -332,18 +471,84 @@
           <w:szCs w:val="21"/>
           <w14:ligatures w14:val="none"/>
         </w:rPr>
-        <w:t>Edwards Lifesciences</w:t>
-      </w:r>
-      <w:r>
-        <w:rPr>
-          <w:rFonts w:ascii="Times New Roman" w:eastAsia="Times New Roman" w:hAnsi="Times New Roman" w:cs="Times New Roman"/>
-          <w:color w:val="000000"/>
-          <w:kern w:val="0"/>
-          <w:sz w:val="21"/>
-          <w:szCs w:val="21"/>
-          <w14:ligatures w14:val="none"/>
-        </w:rPr>
-        <w:t> | Irvine, CA | September 2024 - Present</w:t>
+        <w:t>QIQ</w:t>
+      </w:r>
+      <w:r>
+        <w:rPr>
+          <w:rFonts w:ascii="Times New Roman" w:eastAsia="Times New Roman" w:hAnsi="Times New Roman" w:cs="Times New Roman"/>
+          <w:color w:val="000000"/>
+          <w:kern w:val="0"/>
+          <w:sz w:val="21"/>
+          <w:szCs w:val="21"/>
+          <w14:ligatures w14:val="none"/>
+        </w:rPr>
+        <w:t xml:space="preserve"> | </w:t>
+      </w:r>
+      <w:r>
+        <w:rPr>
+          <w:rFonts w:ascii="Times New Roman" w:eastAsia="Times New Roman" w:hAnsi="Times New Roman" w:cs="Times New Roman"/>
+          <w:color w:val="000000"/>
+          <w:kern w:val="0"/>
+          <w:sz w:val="21"/>
+          <w:szCs w:val="21"/>
+          <w14:ligatures w14:val="none"/>
+        </w:rPr>
+        <w:t>Remote</w:t>
+      </w:r>
+      <w:r>
+        <w:rPr>
+          <w:rFonts w:ascii="Times New Roman" w:eastAsia="Times New Roman" w:hAnsi="Times New Roman" w:cs="Times New Roman"/>
+          <w:color w:val="000000"/>
+          <w:kern w:val="0"/>
+          <w:sz w:val="21"/>
+          <w:szCs w:val="21"/>
+          <w14:ligatures w14:val="none"/>
+        </w:rPr>
+        <w:t xml:space="preserve"> | </w:t>
+      </w:r>
+      <w:r>
+        <w:rPr>
+          <w:rFonts w:ascii="Times New Roman" w:eastAsia="Times New Roman" w:hAnsi="Times New Roman" w:cs="Times New Roman"/>
+          <w:color w:val="000000"/>
+          <w:kern w:val="0"/>
+          <w:sz w:val="21"/>
+          <w:szCs w:val="21"/>
+          <w14:ligatures w14:val="none"/>
+        </w:rPr>
+        <w:t>March</w:t>
+      </w:r>
+      <w:r>
+        <w:rPr>
+          <w:rFonts w:ascii="Times New Roman" w:eastAsia="Times New Roman" w:hAnsi="Times New Roman" w:cs="Times New Roman"/>
+          <w:color w:val="000000"/>
+          <w:kern w:val="0"/>
+          <w:sz w:val="21"/>
+          <w:szCs w:val="21"/>
+          <w14:ligatures w14:val="none"/>
+        </w:rPr>
+        <w:t xml:space="preserve"> 202</w:t>
+      </w:r>
+      <w:r>
+        <w:rPr>
+          <w:rFonts w:ascii="Times New Roman" w:eastAsia="Times New Roman" w:hAnsi="Times New Roman" w:cs="Times New Roman"/>
+          <w:color w:val="000000"/>
+          <w:kern w:val="0"/>
+          <w:sz w:val="21"/>
+          <w:szCs w:val="21"/>
+          <w14:ligatures w14:val="none"/>
+        </w:rPr>
+        <w:t>5</w:t>
+      </w:r>
+      <w:r>
+        <w:rPr>
+          <w:rFonts w:ascii="Times New Roman" w:eastAsia="Times New Roman" w:hAnsi="Times New Roman" w:cs="Times New Roman"/>
+          <w:color w:val="000000"/>
+          <w:kern w:val="0"/>
+          <w:sz w:val="21"/>
+          <w:szCs w:val="21"/>
+          <w14:ligatures w14:val="none"/>
+        </w:rPr>
+        <w:t xml:space="preserve"> - Present</w:t>
       </w:r>
     </w:p>
     <w:p>
@@ -373,73 +578,7 @@
           <w:szCs w:val="21"/>
           <w14:ligatures w14:val="none"/>
         </w:rPr>
-        <w:t>Leading</w:t>
-      </w:r>
-      <w:r>
-        <w:rPr>
-          <w:rFonts w:ascii="Times New Roman" w:eastAsia="Times New Roman" w:hAnsi="Times New Roman" w:cs="Times New Roman"/>
-          <w:color w:val="000000"/>
-          <w:kern w:val="0"/>
-          <w:sz w:val="21"/>
-          <w:szCs w:val="21"/>
-          <w14:ligatures w14:val="none"/>
-        </w:rPr>
-        <w:t xml:space="preserve"> a team </w:t>
-      </w:r>
-      <w:r>
-        <w:rPr>
-          <w:rFonts w:ascii="Times New Roman" w:eastAsia="Times New Roman" w:hAnsi="Times New Roman" w:cs="Times New Roman"/>
-          <w:color w:val="000000"/>
-          <w:kern w:val="0"/>
-          <w:sz w:val="21"/>
-          <w:szCs w:val="21"/>
-          <w14:ligatures w14:val="none"/>
-        </w:rPr>
-        <w:t>in</w:t>
-      </w:r>
-      <w:r>
-        <w:rPr>
-          <w:rFonts w:ascii="Times New Roman" w:eastAsia="Times New Roman" w:hAnsi="Times New Roman" w:cs="Times New Roman"/>
-          <w:color w:val="000000"/>
-          <w:kern w:val="0"/>
-          <w:sz w:val="21"/>
-          <w:szCs w:val="21"/>
-          <w14:ligatures w14:val="none"/>
-        </w:rPr>
-        <w:t xml:space="preserve"> d</w:t>
-      </w:r>
-      <w:r>
-        <w:rPr>
-          <w:rFonts w:ascii="Times New Roman" w:eastAsia="Times New Roman" w:hAnsi="Times New Roman" w:cs="Times New Roman"/>
-          <w:color w:val="000000"/>
-          <w:kern w:val="0"/>
-          <w:sz w:val="21"/>
-          <w:szCs w:val="21"/>
-          <w14:ligatures w14:val="none"/>
-        </w:rPr>
-        <w:t>evelop</w:t>
-      </w:r>
-      <w:r>
-        <w:rPr>
-          <w:rFonts w:ascii="Times New Roman" w:eastAsia="Times New Roman" w:hAnsi="Times New Roman" w:cs="Times New Roman"/>
-          <w:color w:val="000000"/>
-          <w:kern w:val="0"/>
-          <w:sz w:val="21"/>
-          <w:szCs w:val="21"/>
-          <w14:ligatures w14:val="none"/>
-        </w:rPr>
-        <w:t>ing</w:t>
-      </w:r>
-      <w:r>
-        <w:rPr>
-          <w:rFonts w:ascii="Times New Roman" w:eastAsia="Times New Roman" w:hAnsi="Times New Roman" w:cs="Times New Roman"/>
-          <w:color w:val="000000"/>
-          <w:kern w:val="0"/>
-          <w:sz w:val="21"/>
-          <w:szCs w:val="21"/>
-          <w14:ligatures w14:val="none"/>
-        </w:rPr>
-        <w:t xml:space="preserve"> a Python-based automation tool to streamline complex data analysis workflows, reducing analysis time by over 50% and minimizing human error.</w:t>
+        <w:t>Collaborating with startup team to architect and develop a cutting-edge software solution</w:t>
       </w:r>
     </w:p>
     <w:p>
@@ -469,7 +608,167 @@
           <w:szCs w:val="21"/>
           <w14:ligatures w14:val="none"/>
         </w:rPr>
-        <w:t>Implementing advanced algorithms to accurately extract critical metrics, ensuring high precision and reproducibility.</w:t>
+        <w:t>Driving innovation and problem-solving in a fast-paced, iterative development environment</w:t>
+      </w:r>
+    </w:p>
+    <w:p>
+      <w:pPr>
+        <w:pStyle w:val="ListParagraph"/>
+        <w:numPr>
+          <w:ilvl w:val="0"/>
+          <w:numId w:val="6"/>
+        </w:numPr>
+        <w:shd w:val="clear" w:color="auto" w:fill="FFFFFF"/>
+        <w:spacing w:line="240" w:lineRule="atLeast"/>
+        <w:rPr>
+          <w:rFonts w:ascii="Times New Roman" w:eastAsia="Times New Roman" w:hAnsi="Times New Roman" w:cs="Times New Roman"/>
+          <w:color w:val="000000"/>
+          <w:kern w:val="0"/>
+          <w:sz w:val="21"/>
+          <w:szCs w:val="21"/>
+          <w14:ligatures w14:val="none"/>
+        </w:rPr>
+      </w:pPr>
+      <w:r>
+        <w:rPr>
+          <w:rFonts w:ascii="Times New Roman" w:eastAsia="Times New Roman" w:hAnsi="Times New Roman" w:cs="Times New Roman"/>
+          <w:color w:val="000000"/>
+          <w:kern w:val="0"/>
+          <w:sz w:val="21"/>
+          <w:szCs w:val="21"/>
+          <w14:ligatures w14:val="none"/>
+        </w:rPr>
+        <w:t>Ensuring code quality</w:t>
+      </w:r>
+      <w:r>
+        <w:rPr>
+          <w:rFonts w:ascii="Times New Roman" w:eastAsia="Times New Roman" w:hAnsi="Times New Roman" w:cs="Times New Roman"/>
+          <w:color w:val="000000"/>
+          <w:kern w:val="0"/>
+          <w:sz w:val="21"/>
+          <w:szCs w:val="21"/>
+          <w14:ligatures w14:val="none"/>
+        </w:rPr>
+        <w:t>, maintainability, and robustness through best coding practices</w:t>
+      </w:r>
+    </w:p>
+    <w:p>
+      <w:pPr>
+        <w:pStyle w:val="ListParagraph"/>
+        <w:numPr>
+          <w:ilvl w:val="0"/>
+          <w:numId w:val="6"/>
+        </w:numPr>
+        <w:shd w:val="clear" w:color="auto" w:fill="FFFFFF"/>
+        <w:spacing w:line="240" w:lineRule="atLeast"/>
+        <w:rPr>
+          <w:rFonts w:ascii="Times New Roman" w:eastAsia="Times New Roman" w:hAnsi="Times New Roman" w:cs="Times New Roman"/>
+          <w:color w:val="000000"/>
+          <w:kern w:val="0"/>
+          <w:sz w:val="21"/>
+          <w:szCs w:val="21"/>
+          <w14:ligatures w14:val="none"/>
+        </w:rPr>
+      </w:pPr>
+      <w:r>
+        <w:rPr>
+          <w:rFonts w:ascii="Times New Roman" w:eastAsia="Times New Roman" w:hAnsi="Times New Roman" w:cs="Times New Roman"/>
+          <w:color w:val="000000"/>
+          <w:kern w:val="0"/>
+          <w:sz w:val="21"/>
+          <w:szCs w:val="21"/>
+          <w14:ligatures w14:val="none"/>
+        </w:rPr>
+        <w:t xml:space="preserve">Details about the </w:t>
+      </w:r>
+      <w:r>
+        <w:rPr>
+          <w:rFonts w:ascii="Times New Roman" w:eastAsia="Times New Roman" w:hAnsi="Times New Roman" w:cs="Times New Roman"/>
+          <w:color w:val="000000"/>
+          <w:kern w:val="0"/>
+          <w:sz w:val="21"/>
+          <w:szCs w:val="21"/>
+          <w14:ligatures w14:val="none"/>
+        </w:rPr>
+        <w:t>startup</w:t>
+      </w:r>
+      <w:r>
+        <w:rPr>
+          <w:rFonts w:ascii="Times New Roman" w:eastAsia="Times New Roman" w:hAnsi="Times New Roman" w:cs="Times New Roman"/>
+          <w:color w:val="000000"/>
+          <w:kern w:val="0"/>
+          <w:sz w:val="21"/>
+          <w:szCs w:val="21"/>
+          <w14:ligatures w14:val="none"/>
+        </w:rPr>
+        <w:t xml:space="preserve"> restricted due to confidentiality</w:t>
+      </w:r>
+    </w:p>
+    <w:p>
+      <w:pPr>
+        <w:shd w:val="clear" w:color="auto" w:fill="FFFFFF"/>
+        <w:spacing w:after="0" w:line="240" w:lineRule="atLeast"/>
+        <w:rPr>
+          <w:rFonts w:ascii="Times New Roman" w:eastAsia="Times New Roman" w:hAnsi="Times New Roman" w:cs="Times New Roman"/>
+          <w:b/>
+          <w:bCs/>
+          <w:color w:val="000000"/>
+          <w:kern w:val="0"/>
+          <w:sz w:val="21"/>
+          <w:szCs w:val="21"/>
+          <w14:ligatures w14:val="none"/>
+        </w:rPr>
+      </w:pPr>
+      <w:r>
+        <w:rPr>
+          <w:rFonts w:ascii="Times New Roman" w:eastAsia="Times New Roman" w:hAnsi="Times New Roman" w:cs="Times New Roman"/>
+          <w:b/>
+          <w:bCs/>
+          <w:color w:val="000000"/>
+          <w:kern w:val="0"/>
+          <w:sz w:val="21"/>
+          <w:szCs w:val="21"/>
+          <w14:ligatures w14:val="none"/>
+        </w:rPr>
+        <w:t>Data Automation Developer</w:t>
+      </w:r>
+    </w:p>
+    <w:p>
+      <w:pPr>
+        <w:shd w:val="clear" w:color="auto" w:fill="FFFFFF"/>
+        <w:spacing w:after="0" w:line="240" w:lineRule="atLeast"/>
+        <w:rPr>
+          <w:rFonts w:ascii="Times New Roman" w:eastAsia="Times New Roman" w:hAnsi="Times New Roman" w:cs="Times New Roman"/>
+          <w:color w:val="000000"/>
+          <w:kern w:val="0"/>
+          <w:sz w:val="21"/>
+          <w:szCs w:val="21"/>
+          <w14:ligatures w14:val="none"/>
+        </w:rPr>
+      </w:pPr>
+      <w:r>
+        <w:rPr>
+          <w:rFonts w:ascii="Times New Roman" w:eastAsia="Times New Roman" w:hAnsi="Times New Roman" w:cs="Times New Roman"/>
+          <w:i/>
+          <w:iCs/>
+          <w:color w:val="000000"/>
+          <w:kern w:val="0"/>
+          <w:sz w:val="21"/>
+          <w:szCs w:val="21"/>
+          <w14:ligatures w14:val="none"/>
+        </w:rPr>
+        <w:t>Edwards Lifesciences</w:t>
+      </w:r>
+      <w:r>
+        <w:rPr>
+          <w:rFonts w:ascii="Times New Roman" w:eastAsia="Times New Roman" w:hAnsi="Times New Roman" w:cs="Times New Roman"/>
+          <w:color w:val="000000"/>
+          <w:kern w:val="0"/>
+          <w:sz w:val="21"/>
+          <w:szCs w:val="21"/>
+          <w14:ligatures w14:val="none"/>
+        </w:rPr>
+        <w:t> | Irvine, CA | September 2024 - Present</w:t>
       </w:r>
     </w:p>
     <w:p>
@@ -499,177 +798,7 @@
           <w:szCs w:val="21"/>
           <w14:ligatures w14:val="none"/>
         </w:rPr>
-        <w:t>Designing a user-friendly interface, enabling seamless integration into existing workflows and facilitating ease of use for diverse technical teams.</w:t>
-      </w:r>
-    </w:p>
-    <w:p>
-      <w:pPr>
-        <w:shd w:val="clear" w:color="auto" w:fill="FFFFFF"/>
-        <w:spacing w:before="240" w:after="0" w:line="240" w:lineRule="atLeast"/>
-        <w:rPr>
-          <w:rFonts w:ascii="Times New Roman" w:eastAsia="Times New Roman" w:hAnsi="Times New Roman" w:cs="Times New Roman"/>
-          <w:b/>
-          <w:bCs/>
-          <w:color w:val="000000"/>
-          <w:kern w:val="0"/>
-          <w:sz w:val="21"/>
-          <w:szCs w:val="21"/>
-          <w14:ligatures w14:val="none"/>
-        </w:rPr>
-      </w:pPr>
-      <w:r>
-        <w:rPr>
-          <w:rFonts w:ascii="Times New Roman" w:eastAsia="Times New Roman" w:hAnsi="Times New Roman" w:cs="Times New Roman"/>
-          <w:b/>
-          <w:bCs/>
-          <w:color w:val="000000"/>
-          <w:kern w:val="0"/>
-          <w:sz w:val="21"/>
-          <w:szCs w:val="21"/>
-          <w14:ligatures w14:val="none"/>
-        </w:rPr>
-        <w:t>Software Develop</w:t>
-      </w:r>
-      <w:r>
-        <w:rPr>
-          <w:rFonts w:ascii="Times New Roman" w:eastAsia="Times New Roman" w:hAnsi="Times New Roman" w:cs="Times New Roman"/>
-          <w:b/>
-          <w:bCs/>
-          <w:color w:val="000000"/>
-          <w:kern w:val="0"/>
-          <w:sz w:val="21"/>
-          <w:szCs w:val="21"/>
-          <w14:ligatures w14:val="none"/>
-        </w:rPr>
-        <w:t>ment</w:t>
-      </w:r>
-      <w:r>
-        <w:rPr>
-          <w:rFonts w:ascii="Times New Roman" w:eastAsia="Times New Roman" w:hAnsi="Times New Roman" w:cs="Times New Roman"/>
-          <w:b/>
-          <w:bCs/>
-          <w:color w:val="000000"/>
-          <w:kern w:val="0"/>
-          <w:sz w:val="21"/>
-          <w:szCs w:val="21"/>
-          <w14:ligatures w14:val="none"/>
-        </w:rPr>
-        <w:t xml:space="preserve"> Intern</w:t>
-      </w:r>
-    </w:p>
-    <w:p>
-      <w:pPr>
-        <w:shd w:val="clear" w:color="auto" w:fill="FFFFFF"/>
-        <w:spacing w:after="0" w:line="240" w:lineRule="atLeast"/>
-        <w:rPr>
-          <w:rFonts w:ascii="Times New Roman" w:eastAsia="Times New Roman" w:hAnsi="Times New Roman" w:cs="Times New Roman"/>
-          <w:color w:val="000000"/>
-          <w:kern w:val="0"/>
-          <w:sz w:val="21"/>
-          <w:szCs w:val="21"/>
-          <w14:ligatures w14:val="none"/>
-        </w:rPr>
-      </w:pPr>
-      <w:r>
-        <w:rPr>
-          <w:rFonts w:ascii="Times New Roman" w:eastAsia="Times New Roman" w:hAnsi="Times New Roman" w:cs="Times New Roman"/>
-          <w:i/>
-          <w:iCs/>
-          <w:color w:val="000000"/>
-          <w:kern w:val="0"/>
-          <w:sz w:val="21"/>
-          <w:szCs w:val="21"/>
-          <w14:ligatures w14:val="none"/>
-        </w:rPr>
-        <w:t>Solid Innovation Studio</w:t>
-      </w:r>
-      <w:r>
-        <w:rPr>
-          <w:rFonts w:ascii="Times New Roman" w:eastAsia="Times New Roman" w:hAnsi="Times New Roman" w:cs="Times New Roman"/>
-          <w:color w:val="000000"/>
-          <w:kern w:val="0"/>
-          <w:sz w:val="21"/>
-          <w:szCs w:val="21"/>
-          <w14:ligatures w14:val="none"/>
-        </w:rPr>
-        <w:t xml:space="preserve"> | </w:t>
-      </w:r>
-      <w:r>
-        <w:rPr>
-          <w:rFonts w:ascii="Times New Roman" w:eastAsia="Times New Roman" w:hAnsi="Times New Roman" w:cs="Times New Roman"/>
-          <w:color w:val="000000"/>
-          <w:kern w:val="0"/>
-          <w:sz w:val="21"/>
-          <w:szCs w:val="21"/>
-          <w14:ligatures w14:val="none"/>
-        </w:rPr>
-        <w:t>Remote</w:t>
-      </w:r>
-      <w:r>
-        <w:rPr>
-          <w:rFonts w:ascii="Times New Roman" w:eastAsia="Times New Roman" w:hAnsi="Times New Roman" w:cs="Times New Roman"/>
-          <w:color w:val="000000"/>
-          <w:kern w:val="0"/>
-          <w:sz w:val="21"/>
-          <w:szCs w:val="21"/>
-          <w14:ligatures w14:val="none"/>
-        </w:rPr>
-        <w:t xml:space="preserve"> | </w:t>
-      </w:r>
-      <w:r>
-        <w:rPr>
-          <w:rFonts w:ascii="Times New Roman" w:eastAsia="Times New Roman" w:hAnsi="Times New Roman" w:cs="Times New Roman"/>
-          <w:color w:val="000000"/>
-          <w:kern w:val="0"/>
-          <w:sz w:val="21"/>
-          <w:szCs w:val="21"/>
-          <w14:ligatures w14:val="none"/>
-        </w:rPr>
-        <w:t>January</w:t>
-      </w:r>
-      <w:r>
-        <w:rPr>
-          <w:rFonts w:ascii="Times New Roman" w:eastAsia="Times New Roman" w:hAnsi="Times New Roman" w:cs="Times New Roman"/>
-          <w:color w:val="000000"/>
-          <w:kern w:val="0"/>
-          <w:sz w:val="21"/>
-          <w:szCs w:val="21"/>
-          <w14:ligatures w14:val="none"/>
-        </w:rPr>
-        <w:t xml:space="preserve"> 202</w:t>
-      </w:r>
-      <w:r>
-        <w:rPr>
-          <w:rFonts w:ascii="Times New Roman" w:eastAsia="Times New Roman" w:hAnsi="Times New Roman" w:cs="Times New Roman"/>
-          <w:color w:val="000000"/>
-          <w:kern w:val="0"/>
-          <w:sz w:val="21"/>
-          <w:szCs w:val="21"/>
-          <w14:ligatures w14:val="none"/>
-        </w:rPr>
-        <w:t>5</w:t>
-      </w:r>
-      <w:r>
-        <w:rPr>
-          <w:rFonts w:ascii="Times New Roman" w:eastAsia="Times New Roman" w:hAnsi="Times New Roman" w:cs="Times New Roman"/>
-          <w:color w:val="000000"/>
-          <w:kern w:val="0"/>
-          <w:sz w:val="21"/>
-          <w:szCs w:val="21"/>
-          <w14:ligatures w14:val="none"/>
-        </w:rPr>
-        <w:t xml:space="preserve"> </w:t>
-      </w:r>
-      <w:r>
-        <w:rPr>
-          <w:rFonts w:ascii="Times New Roman" w:eastAsia="Times New Roman" w:hAnsi="Times New Roman" w:cs="Times New Roman"/>
-          <w:color w:val="000000"/>
-          <w:kern w:val="0"/>
-          <w:sz w:val="21"/>
-          <w:szCs w:val="21"/>
-          <w14:ligatures w14:val="none"/>
-        </w:rPr>
-        <w:t>- March 2025</w:t>
+        <w:t>Leading a team in developing a Python-based automation tool to streamline complex data analysis workflows, reducing analysis time by over 50% and minimizing human error</w:t>
       </w:r>
     </w:p>
     <w:p>
@@ -699,18 +828,7 @@
           <w:szCs w:val="21"/>
           <w14:ligatures w14:val="none"/>
         </w:rPr>
-        <w:t>Migrating Titan Routes app from iOS to Android, adapting platform-specific design principles and optimizing the codebase for cross-platform compatibility</w:t>
-      </w:r>
-      <w:r>
-        <w:rPr>
-          <w:rFonts w:ascii="Times New Roman" w:eastAsia="Times New Roman" w:hAnsi="Times New Roman" w:cs="Times New Roman"/>
-          <w:color w:val="000000"/>
-          <w:kern w:val="0"/>
-          <w:sz w:val="21"/>
-          <w:szCs w:val="21"/>
-          <w14:ligatures w14:val="none"/>
-        </w:rPr>
-        <w:t>.</w:t>
+        <w:t>Implementing advanced algorithms to accurately extract critical metrics, ensuring high precision and reproducibility</w:t>
       </w:r>
     </w:p>
     <w:p>
@@ -740,27 +858,40 @@
           <w:szCs w:val="21"/>
           <w14:ligatures w14:val="none"/>
         </w:rPr>
-        <w:t>Enhancing app functionality and performance by implementing new features and streamlining processes to improve responsiveness and scalability</w:t>
-      </w:r>
-      <w:r>
-        <w:rPr>
-          <w:rFonts w:ascii="Times New Roman" w:eastAsia="Times New Roman" w:hAnsi="Times New Roman" w:cs="Times New Roman"/>
-          <w:color w:val="000000"/>
-          <w:kern w:val="0"/>
-          <w:sz w:val="21"/>
-          <w:szCs w:val="21"/>
-          <w14:ligatures w14:val="none"/>
-        </w:rPr>
-        <w:t>.</w:t>
+        <w:t>Designing a user-friendly interface, enabling seamless integration into existing workflows and facilitating ease of use for diverse technical teams</w:t>
       </w:r>
     </w:p>
     <w:p>
       <w:pPr>
-        <w:pStyle w:val="ListParagraph"/>
-        <w:numPr>
-          <w:ilvl w:val="0"/>
-          <w:numId w:val="6"/>
-        </w:numPr>
+        <w:shd w:val="clear" w:color="auto" w:fill="FFFFFF"/>
+        <w:spacing w:before="240" w:after="0" w:line="240" w:lineRule="atLeast"/>
+        <w:rPr>
+          <w:rFonts w:ascii="Times New Roman" w:eastAsia="Times New Roman" w:hAnsi="Times New Roman" w:cs="Times New Roman"/>
+          <w:b/>
+          <w:bCs/>
+          <w:color w:val="000000"/>
+          <w:kern w:val="0"/>
+          <w:sz w:val="21"/>
+          <w:szCs w:val="21"/>
+          <w14:ligatures w14:val="none"/>
+        </w:rPr>
+      </w:pPr>
+      <w:r>
+        <w:rPr>
+          <w:rFonts w:ascii="Times New Roman" w:eastAsia="Times New Roman" w:hAnsi="Times New Roman" w:cs="Times New Roman"/>
+          <w:b/>
+          <w:bCs/>
+          <w:color w:val="000000"/>
+          <w:kern w:val="0"/>
+          <w:sz w:val="21"/>
+          <w:szCs w:val="21"/>
+          <w14:ligatures w14:val="none"/>
+        </w:rPr>
+        <w:t>Software Engineering Fellow</w:t>
+      </w:r>
+    </w:p>
+    <w:p>
+      <w:pPr>
         <w:shd w:val="clear" w:color="auto" w:fill="FFFFFF"/>
         <w:spacing w:after="0" w:line="240" w:lineRule="atLeast"/>
         <w:rPr>
@@ -775,72 +906,6 @@
       <w:r>
         <w:rPr>
           <w:rFonts w:ascii="Times New Roman" w:eastAsia="Times New Roman" w:hAnsi="Times New Roman" w:cs="Times New Roman"/>
-          <w:color w:val="000000"/>
-          <w:kern w:val="0"/>
-          <w:sz w:val="21"/>
-          <w:szCs w:val="21"/>
-          <w14:ligatures w14:val="none"/>
-        </w:rPr>
-        <w:t>Conducting rigorous testing and quality assurance to ensure a seamless and reliable user experience across platforms post-migration</w:t>
-      </w:r>
-      <w:r>
-        <w:rPr>
-          <w:rFonts w:ascii="Times New Roman" w:eastAsia="Times New Roman" w:hAnsi="Times New Roman" w:cs="Times New Roman"/>
-          <w:color w:val="000000"/>
-          <w:kern w:val="0"/>
-          <w:sz w:val="21"/>
-          <w:szCs w:val="21"/>
-          <w14:ligatures w14:val="none"/>
-        </w:rPr>
-        <w:t>.</w:t>
-      </w:r>
-    </w:p>
-    <w:p>
-      <w:pPr>
-        <w:shd w:val="clear" w:color="auto" w:fill="FFFFFF"/>
-        <w:spacing w:before="240" w:after="0" w:line="240" w:lineRule="atLeast"/>
-        <w:rPr>
-          <w:rFonts w:ascii="Times New Roman" w:eastAsia="Times New Roman" w:hAnsi="Times New Roman" w:cs="Times New Roman"/>
-          <w:b/>
-          <w:bCs/>
-          <w:color w:val="000000"/>
-          <w:kern w:val="0"/>
-          <w:sz w:val="21"/>
-          <w:szCs w:val="21"/>
-          <w14:ligatures w14:val="none"/>
-        </w:rPr>
-      </w:pPr>
-      <w:r>
-        <w:rPr>
-          <w:rFonts w:ascii="Times New Roman" w:eastAsia="Times New Roman" w:hAnsi="Times New Roman" w:cs="Times New Roman"/>
-          <w:b/>
-          <w:bCs/>
-          <w:color w:val="000000"/>
-          <w:kern w:val="0"/>
-          <w:sz w:val="21"/>
-          <w:szCs w:val="21"/>
-          <w14:ligatures w14:val="none"/>
-        </w:rPr>
-        <w:t>Software Engineering Fellow</w:t>
-      </w:r>
-    </w:p>
-    <w:p>
-      <w:pPr>
-        <w:shd w:val="clear" w:color="auto" w:fill="FFFFFF"/>
-        <w:spacing w:after="0" w:line="240" w:lineRule="atLeast"/>
-        <w:rPr>
-          <w:rFonts w:ascii="Times New Roman" w:eastAsia="Times New Roman" w:hAnsi="Times New Roman" w:cs="Times New Roman"/>
-          <w:color w:val="000000"/>
-          <w:kern w:val="0"/>
-          <w:sz w:val="21"/>
-          <w:szCs w:val="21"/>
-          <w14:ligatures w14:val="none"/>
-        </w:rPr>
-      </w:pPr>
-      <w:proofErr w:type="spellStart"/>
-      <w:r>
-        <w:rPr>
-          <w:rFonts w:ascii="Times New Roman" w:eastAsia="Times New Roman" w:hAnsi="Times New Roman" w:cs="Times New Roman"/>
           <w:i/>
           <w:iCs/>
           <w:color w:val="000000"/>
@@ -849,21 +914,7 @@
           <w:szCs w:val="21"/>
           <w14:ligatures w14:val="none"/>
         </w:rPr>
-        <w:t>Headstarter</w:t>
-      </w:r>
-      <w:proofErr w:type="spellEnd"/>
-      <w:r>
-        <w:rPr>
-          <w:rFonts w:ascii="Times New Roman" w:eastAsia="Times New Roman" w:hAnsi="Times New Roman" w:cs="Times New Roman"/>
-          <w:i/>
-          <w:iCs/>
-          <w:color w:val="000000"/>
-          <w:kern w:val="0"/>
-          <w:sz w:val="21"/>
-          <w:szCs w:val="21"/>
-          <w14:ligatures w14:val="none"/>
-        </w:rPr>
-        <w:t xml:space="preserve"> AI</w:t>
+        <w:t>Headstarter AI</w:t>
       </w:r>
       <w:r>
         <w:rPr>
@@ -959,75 +1010,40 @@
           <w:szCs w:val="21"/>
           <w14:ligatures w14:val="none"/>
         </w:rPr>
-        <w:t xml:space="preserve"> GCP,</w:t>
-      </w:r>
-      <w:r>
-        <w:rPr>
-          <w:rFonts w:ascii="Times New Roman" w:eastAsia="Times New Roman" w:hAnsi="Times New Roman" w:cs="Times New Roman"/>
-          <w:color w:val="000000"/>
-          <w:kern w:val="0"/>
-          <w:sz w:val="21"/>
-          <w:szCs w:val="21"/>
-          <w14:ligatures w14:val="none"/>
-        </w:rPr>
         <w:t xml:space="preserve"> </w:t>
       </w:r>
-      <w:proofErr w:type="spellStart"/>
-      <w:r>
-        <w:rPr>
-          <w:rFonts w:ascii="Times New Roman" w:eastAsia="Times New Roman" w:hAnsi="Times New Roman" w:cs="Times New Roman"/>
-          <w:color w:val="000000"/>
-          <w:kern w:val="0"/>
-          <w:sz w:val="21"/>
-          <w:szCs w:val="21"/>
-          <w14:ligatures w14:val="none"/>
-        </w:rPr>
-        <w:t>Vercel</w:t>
-      </w:r>
-      <w:proofErr w:type="spellEnd"/>
-      <w:r>
-        <w:rPr>
-          <w:rFonts w:ascii="Times New Roman" w:eastAsia="Times New Roman" w:hAnsi="Times New Roman" w:cs="Times New Roman"/>
-          <w:color w:val="000000"/>
-          <w:kern w:val="0"/>
-          <w:sz w:val="21"/>
-          <w:szCs w:val="21"/>
-          <w14:ligatures w14:val="none"/>
-        </w:rPr>
-        <w:t xml:space="preserve">, </w:t>
-      </w:r>
-      <w:r>
-        <w:rPr>
-          <w:rFonts w:ascii="Times New Roman" w:eastAsia="Times New Roman" w:hAnsi="Times New Roman" w:cs="Times New Roman"/>
-          <w:color w:val="000000"/>
-          <w:kern w:val="0"/>
-          <w:sz w:val="21"/>
-          <w:szCs w:val="21"/>
-          <w14:ligatures w14:val="none"/>
-        </w:rPr>
-        <w:t xml:space="preserve">OpenAI, Stripe, and </w:t>
-      </w:r>
-      <w:r>
-        <w:rPr>
-          <w:rFonts w:ascii="Times New Roman" w:eastAsia="Times New Roman" w:hAnsi="Times New Roman" w:cs="Times New Roman"/>
-          <w:color w:val="000000"/>
-          <w:kern w:val="0"/>
-          <w:sz w:val="21"/>
-          <w:szCs w:val="21"/>
-          <w14:ligatures w14:val="none"/>
-        </w:rPr>
-        <w:t>Pinecone</w:t>
-      </w:r>
-      <w:r>
-        <w:rPr>
-          <w:rFonts w:ascii="Times New Roman" w:eastAsia="Times New Roman" w:hAnsi="Times New Roman" w:cs="Times New Roman"/>
-          <w:color w:val="000000"/>
-          <w:kern w:val="0"/>
-          <w:sz w:val="21"/>
-          <w:szCs w:val="21"/>
-          <w14:ligatures w14:val="none"/>
-        </w:rPr>
-        <w:t>.</w:t>
+      <w:r>
+        <w:rPr>
+          <w:rFonts w:ascii="Times New Roman" w:eastAsia="Times New Roman" w:hAnsi="Times New Roman" w:cs="Times New Roman"/>
+          <w:color w:val="000000"/>
+          <w:kern w:val="0"/>
+          <w:sz w:val="21"/>
+          <w:szCs w:val="21"/>
+          <w14:ligatures w14:val="none"/>
+        </w:rPr>
+        <w:t xml:space="preserve">Vercel, </w:t>
+      </w:r>
+      <w:r>
+        <w:rPr>
+          <w:rFonts w:ascii="Times New Roman" w:eastAsia="Times New Roman" w:hAnsi="Times New Roman" w:cs="Times New Roman"/>
+          <w:color w:val="000000"/>
+          <w:kern w:val="0"/>
+          <w:sz w:val="21"/>
+          <w:szCs w:val="21"/>
+          <w14:ligatures w14:val="none"/>
+        </w:rPr>
+        <w:t xml:space="preserve">Stripe, and </w:t>
+      </w:r>
+      <w:r>
+        <w:rPr>
+          <w:rFonts w:ascii="Times New Roman" w:eastAsia="Times New Roman" w:hAnsi="Times New Roman" w:cs="Times New Roman"/>
+          <w:color w:val="000000"/>
+          <w:kern w:val="0"/>
+          <w:sz w:val="21"/>
+          <w:szCs w:val="21"/>
+          <w14:ligatures w14:val="none"/>
+        </w:rPr>
+        <w:t>Clerk</w:t>
       </w:r>
     </w:p>
     <w:p>
@@ -1041,25 +1057,56 @@
         <w:spacing w:after="0" w:line="240" w:lineRule="atLeast"/>
         <w:rPr>
           <w:rFonts w:ascii="Times New Roman" w:eastAsia="Times New Roman" w:hAnsi="Times New Roman" w:cs="Times New Roman"/>
-          <w:b/>
-          <w:bCs/>
-          <w:color w:val="000000"/>
-          <w:kern w:val="0"/>
-          <w:sz w:val="21"/>
-          <w:szCs w:val="21"/>
-          <w14:ligatures w14:val="none"/>
-        </w:rPr>
-      </w:pPr>
-      <w:r>
-        <w:rPr>
-          <w:rFonts w:ascii="Times New Roman" w:eastAsia="Times New Roman" w:hAnsi="Times New Roman" w:cs="Times New Roman"/>
-          <w:color w:val="000000"/>
-          <w:kern w:val="0"/>
-          <w:sz w:val="21"/>
-          <w:szCs w:val="21"/>
-          <w14:ligatures w14:val="none"/>
-        </w:rPr>
-        <w:t>Acquired practical experience in AI-driven solutions, web development, and the integration of cutting-edge technologies.</w:t>
+          <w:color w:val="000000"/>
+          <w:kern w:val="0"/>
+          <w:sz w:val="21"/>
+          <w:szCs w:val="21"/>
+          <w14:ligatures w14:val="none"/>
+        </w:rPr>
+      </w:pPr>
+      <w:r>
+        <w:rPr>
+          <w:rFonts w:ascii="Times New Roman" w:eastAsia="Times New Roman" w:hAnsi="Times New Roman" w:cs="Times New Roman"/>
+          <w:color w:val="000000"/>
+          <w:kern w:val="0"/>
+          <w:sz w:val="21"/>
+          <w:szCs w:val="21"/>
+          <w14:ligatures w14:val="none"/>
+        </w:rPr>
+        <w:t>Created AI-powered web applications leveraging RAG</w:t>
+      </w:r>
+      <w:r>
+        <w:rPr>
+          <w:rFonts w:ascii="Times New Roman" w:eastAsia="Times New Roman" w:hAnsi="Times New Roman" w:cs="Times New Roman"/>
+          <w:color w:val="000000"/>
+          <w:kern w:val="0"/>
+          <w:sz w:val="21"/>
+          <w:szCs w:val="21"/>
+          <w14:ligatures w14:val="none"/>
+        </w:rPr>
+        <w:t xml:space="preserve"> with Pinecone</w:t>
+      </w:r>
+      <w:r>
+        <w:rPr>
+          <w:rFonts w:ascii="Times New Roman" w:eastAsia="Times New Roman" w:hAnsi="Times New Roman" w:cs="Times New Roman"/>
+          <w:color w:val="000000"/>
+          <w:kern w:val="0"/>
+          <w:sz w:val="21"/>
+          <w:szCs w:val="21"/>
+          <w14:ligatures w14:val="none"/>
+        </w:rPr>
+        <w:t xml:space="preserve">, utilizing API integrations with </w:t>
+      </w:r>
+      <w:r>
+        <w:rPr>
+          <w:rFonts w:ascii="Times New Roman" w:eastAsia="Times New Roman" w:hAnsi="Times New Roman" w:cs="Times New Roman"/>
+          <w:color w:val="000000"/>
+          <w:kern w:val="0"/>
+          <w:sz w:val="21"/>
+          <w:szCs w:val="21"/>
+          <w14:ligatures w14:val="none"/>
+        </w:rPr>
+        <w:t>OpenAI and Llama models</w:t>
       </w:r>
     </w:p>
     <w:p>
@@ -1073,23 +1120,69 @@
         <w:spacing w:after="0" w:line="240" w:lineRule="atLeast"/>
         <w:rPr>
           <w:rFonts w:ascii="Times New Roman" w:eastAsia="Times New Roman" w:hAnsi="Times New Roman" w:cs="Times New Roman"/>
-          <w:color w:val="000000"/>
-          <w:kern w:val="0"/>
-          <w:sz w:val="21"/>
-          <w:szCs w:val="21"/>
-          <w14:ligatures w14:val="none"/>
-        </w:rPr>
-      </w:pPr>
-      <w:r>
-        <w:rPr>
-          <w:rFonts w:ascii="Times New Roman" w:eastAsia="Times New Roman" w:hAnsi="Times New Roman" w:cs="Times New Roman"/>
-          <w:color w:val="000000"/>
-          <w:kern w:val="0"/>
-          <w:sz w:val="21"/>
-          <w:szCs w:val="21"/>
-          <w14:ligatures w14:val="none"/>
-        </w:rPr>
-        <w:t>Created AI-powered web applications leveraging RAG, utilizing API integrations with Llama, OpenAI, and Gemini models.</w:t>
+          <w:b/>
+          <w:bCs/>
+          <w:color w:val="000000"/>
+          <w:kern w:val="0"/>
+          <w:sz w:val="21"/>
+          <w:szCs w:val="21"/>
+          <w14:ligatures w14:val="none"/>
+        </w:rPr>
+      </w:pPr>
+      <w:r>
+        <w:rPr>
+          <w:rFonts w:ascii="Times New Roman" w:eastAsia="Times New Roman" w:hAnsi="Times New Roman" w:cs="Times New Roman"/>
+          <w:color w:val="000000"/>
+          <w:kern w:val="0"/>
+          <w:sz w:val="21"/>
+          <w:szCs w:val="21"/>
+          <w14:ligatures w14:val="none"/>
+        </w:rPr>
+        <w:t>Acquired practical experience in AI-driven solutions, web development, and the integration of</w:t>
+      </w:r>
+      <w:r>
+        <w:rPr>
+          <w:rFonts w:ascii="Times New Roman" w:eastAsia="Times New Roman" w:hAnsi="Times New Roman" w:cs="Times New Roman"/>
+          <w:color w:val="000000"/>
+          <w:kern w:val="0"/>
+          <w:sz w:val="21"/>
+          <w:szCs w:val="21"/>
+          <w14:ligatures w14:val="none"/>
+        </w:rPr>
+        <w:t xml:space="preserve"> </w:t>
+      </w:r>
+      <w:r>
+        <w:rPr>
+          <w:rFonts w:ascii="Times New Roman" w:eastAsia="Times New Roman" w:hAnsi="Times New Roman" w:cs="Times New Roman"/>
+          <w:color w:val="000000"/>
+          <w:kern w:val="0"/>
+          <w:sz w:val="21"/>
+          <w:szCs w:val="21"/>
+          <w14:ligatures w14:val="none"/>
+        </w:rPr>
+        <w:t>advanced</w:t>
+      </w:r>
+      <w:r>
+        <w:rPr>
+          <w:rFonts w:ascii="Times New Roman" w:eastAsia="Times New Roman" w:hAnsi="Times New Roman" w:cs="Times New Roman"/>
+          <w:color w:val="000000"/>
+          <w:kern w:val="0"/>
+          <w:sz w:val="21"/>
+          <w:szCs w:val="21"/>
+          <w14:ligatures w14:val="none"/>
+        </w:rPr>
+        <w:t xml:space="preserve"> </w:t>
+      </w:r>
+      <w:r>
+        <w:rPr>
+          <w:rFonts w:ascii="Times New Roman" w:eastAsia="Times New Roman" w:hAnsi="Times New Roman" w:cs="Times New Roman"/>
+          <w:color w:val="000000"/>
+          <w:kern w:val="0"/>
+          <w:sz w:val="21"/>
+          <w:szCs w:val="21"/>
+          <w14:ligatures w14:val="none"/>
+        </w:rPr>
+        <w:t>methods</w:t>
       </w:r>
     </w:p>
     <w:p>
@@ -1269,7 +1362,7 @@
           <w:szCs w:val="21"/>
           <w14:ligatures w14:val="none"/>
         </w:rPr>
-        <w:t>2D platformer video game project developed in Unity containing 3 levels with varying mechanics, from platform jumping, to hazard dodging, to combat with a final boss intelligently trained with a neural network.</w:t>
+        <w:t>2D platformer video game project developed in Unity containing 3 levels with varying mechanics, from platform jumping, to hazard dodging, to combat with a final boss intelligently trained with a neural network</w:t>
       </w:r>
     </w:p>
     <w:p>
@@ -1284,7 +1377,6 @@
           <w14:ligatures w14:val="none"/>
         </w:rPr>
       </w:pPr>
-      <w:proofErr w:type="spellStart"/>
       <w:r>
         <w:rPr>
           <w:rFonts w:ascii="Times New Roman" w:eastAsia="Times New Roman" w:hAnsi="Times New Roman" w:cs="Times New Roman"/>
@@ -1298,7 +1390,6 @@
         </w:rPr>
         <w:t>SportSpot</w:t>
       </w:r>
-      <w:proofErr w:type="spellEnd"/>
       <w:r>
         <w:rPr>
           <w:rFonts w:ascii="Times New Roman" w:eastAsia="Times New Roman" w:hAnsi="Times New Roman" w:cs="Times New Roman"/>
@@ -1503,7 +1594,7 @@
           <w:szCs w:val="21"/>
           <w14:ligatures w14:val="none"/>
         </w:rPr>
-        <w:t xml:space="preserve"> other users to connect with, alongside the ability to create and view other posts.</w:t>
+        <w:t xml:space="preserve"> other users to connect with, alongside the ability to create and view other posts</w:t>
       </w:r>
     </w:p>
     <w:p>
@@ -1741,7 +1832,29 @@
           <w:szCs w:val="21"/>
           <w14:ligatures w14:val="none"/>
         </w:rPr>
-        <w:t>eployed on AWS EC2 instance.</w:t>
+        <w:t xml:space="preserve">eployed on </w:t>
+      </w:r>
+      <w:r>
+        <w:rPr>
+          <w:rFonts w:ascii="Times New Roman" w:eastAsia="Times New Roman" w:hAnsi="Times New Roman" w:cs="Times New Roman"/>
+          <w:color w:val="000000"/>
+          <w:kern w:val="0"/>
+          <w:sz w:val="21"/>
+          <w:szCs w:val="21"/>
+          <w14:ligatures w14:val="none"/>
+        </w:rPr>
+        <w:t xml:space="preserve">an </w:t>
+      </w:r>
+      <w:r>
+        <w:rPr>
+          <w:rFonts w:ascii="Times New Roman" w:eastAsia="Times New Roman" w:hAnsi="Times New Roman" w:cs="Times New Roman"/>
+          <w:color w:val="000000"/>
+          <w:kern w:val="0"/>
+          <w:sz w:val="21"/>
+          <w:szCs w:val="21"/>
+          <w14:ligatures w14:val="none"/>
+        </w:rPr>
+        <w:t>AWS EC2 instance</w:t>
       </w:r>
     </w:p>
     <w:p>
@@ -2025,7 +2138,7 @@
           <w:szCs w:val="21"/>
           <w14:ligatures w14:val="none"/>
         </w:rPr>
-        <w:t xml:space="preserve"> for data retrieval and manipulation.</w:t>
+        <w:t xml:space="preserve"> for data retrieval and manipulation</w:t>
       </w:r>
     </w:p>
     <w:p>
@@ -2194,7 +2307,7 @@
           <w:szCs w:val="21"/>
           <w14:ligatures w14:val="none"/>
         </w:rPr>
-        <w:t xml:space="preserve"> Language.</w:t>
+        <w:t xml:space="preserve"> Language</w:t>
       </w:r>
     </w:p>
     <w:p>
@@ -2326,17 +2439,6 @@
         </w:rPr>
         <w:t>, CORS</w:t>
       </w:r>
-      <w:r>
-        <w:rPr>
-          <w:rFonts w:ascii="Times New Roman" w:eastAsia="Times New Roman" w:hAnsi="Times New Roman" w:cs="Times New Roman"/>
-          <w:color w:val="000000"/>
-          <w:kern w:val="0"/>
-          <w:sz w:val="21"/>
-          <w:szCs w:val="21"/>
-          <w14:ligatures w14:val="none"/>
-        </w:rPr>
-        <w:t>.</w:t>
-      </w:r>
     </w:p>
     <w:p>
       <w:pPr>
@@ -2399,42 +2501,62 @@
           <w:szCs w:val="21"/>
           <w14:ligatures w14:val="none"/>
         </w:rPr>
-        <w:t xml:space="preserve">GCP, </w:t>
-      </w:r>
-      <w:proofErr w:type="spellStart"/>
-      <w:r>
-        <w:rPr>
-          <w:rFonts w:ascii="Times New Roman" w:eastAsia="Times New Roman" w:hAnsi="Times New Roman" w:cs="Times New Roman"/>
-          <w:color w:val="000000"/>
-          <w:kern w:val="0"/>
-          <w:sz w:val="21"/>
-          <w:szCs w:val="21"/>
-          <w14:ligatures w14:val="none"/>
-        </w:rPr>
-        <w:t>Vercel</w:t>
-      </w:r>
-      <w:proofErr w:type="spellEnd"/>
-      <w:r>
-        <w:rPr>
-          <w:rFonts w:ascii="Times New Roman" w:eastAsia="Times New Roman" w:hAnsi="Times New Roman" w:cs="Times New Roman"/>
-          <w:color w:val="000000"/>
-          <w:kern w:val="0"/>
-          <w:sz w:val="21"/>
-          <w:szCs w:val="21"/>
-          <w14:ligatures w14:val="none"/>
-        </w:rPr>
-        <w:t xml:space="preserve">, </w:t>
-      </w:r>
-      <w:r>
-        <w:rPr>
-          <w:rFonts w:ascii="Times New Roman" w:eastAsia="Times New Roman" w:hAnsi="Times New Roman" w:cs="Times New Roman"/>
-          <w:color w:val="000000"/>
-          <w:kern w:val="0"/>
-          <w:sz w:val="21"/>
-          <w:szCs w:val="21"/>
-          <w14:ligatures w14:val="none"/>
-        </w:rPr>
-        <w:t xml:space="preserve">Android Studio, </w:t>
+        <w:t xml:space="preserve">Vercel, </w:t>
+      </w:r>
+      <w:r>
+        <w:rPr>
+          <w:rFonts w:ascii="Times New Roman" w:eastAsia="Times New Roman" w:hAnsi="Times New Roman" w:cs="Times New Roman"/>
+          <w:color w:val="000000"/>
+          <w:kern w:val="0"/>
+          <w:sz w:val="21"/>
+          <w:szCs w:val="21"/>
+          <w14:ligatures w14:val="none"/>
+        </w:rPr>
+        <w:t>Android Studio,</w:t>
+      </w:r>
+      <w:r>
+        <w:rPr>
+          <w:rFonts w:ascii="Times New Roman" w:eastAsia="Times New Roman" w:hAnsi="Times New Roman" w:cs="Times New Roman"/>
+          <w:color w:val="000000"/>
+          <w:kern w:val="0"/>
+          <w:sz w:val="21"/>
+          <w:szCs w:val="21"/>
+          <w14:ligatures w14:val="none"/>
+        </w:rPr>
+        <w:t xml:space="preserve"> Jupyter N</w:t>
+      </w:r>
+      <w:r>
+        <w:rPr>
+          <w:rFonts w:ascii="Times New Roman" w:eastAsia="Times New Roman" w:hAnsi="Times New Roman" w:cs="Times New Roman"/>
+          <w:color w:val="000000"/>
+          <w:kern w:val="0"/>
+          <w:sz w:val="21"/>
+          <w:szCs w:val="21"/>
+          <w14:ligatures w14:val="none"/>
+        </w:rPr>
+        <w:t>B</w:t>
+      </w:r>
+      <w:r>
+        <w:rPr>
+          <w:rFonts w:ascii="Times New Roman" w:eastAsia="Times New Roman" w:hAnsi="Times New Roman" w:cs="Times New Roman"/>
+          <w:color w:val="000000"/>
+          <w:kern w:val="0"/>
+          <w:sz w:val="21"/>
+          <w:szCs w:val="21"/>
+          <w14:ligatures w14:val="none"/>
+        </w:rPr>
+        <w:t>,</w:t>
+      </w:r>
+      <w:r>
+        <w:rPr>
+          <w:rFonts w:ascii="Times New Roman" w:eastAsia="Times New Roman" w:hAnsi="Times New Roman" w:cs="Times New Roman"/>
+          <w:color w:val="000000"/>
+          <w:kern w:val="0"/>
+          <w:sz w:val="21"/>
+          <w:szCs w:val="21"/>
+          <w14:ligatures w14:val="none"/>
+        </w:rPr>
+        <w:t xml:space="preserve"> </w:t>
       </w:r>
       <w:r>
         <w:rPr>
@@ -2468,17 +2590,6 @@
           <w14:ligatures w14:val="none"/>
         </w:rPr>
         <w:t>Unity</w:t>
-      </w:r>
-      <w:r>
-        <w:rPr>
-          <w:rFonts w:ascii="Times New Roman" w:eastAsia="Times New Roman" w:hAnsi="Times New Roman" w:cs="Times New Roman"/>
-          <w:color w:val="000000"/>
-          <w:kern w:val="0"/>
-          <w:sz w:val="21"/>
-          <w:szCs w:val="21"/>
-          <w14:ligatures w14:val="none"/>
-        </w:rPr>
-        <w:t>.</w:t>
       </w:r>
     </w:p>
     <w:p>
@@ -2588,7 +2699,29 @@
           <w:szCs w:val="21"/>
           <w14:ligatures w14:val="none"/>
         </w:rPr>
-        <w:t xml:space="preserve">RAG, </w:t>
+        <w:t>RAG,</w:t>
+      </w:r>
+      <w:r>
+        <w:rPr>
+          <w:rFonts w:ascii="Times New Roman" w:eastAsia="Times New Roman" w:hAnsi="Times New Roman" w:cs="Times New Roman"/>
+          <w:color w:val="000000"/>
+          <w:kern w:val="0"/>
+          <w:sz w:val="21"/>
+          <w:szCs w:val="21"/>
+          <w14:ligatures w14:val="none"/>
+        </w:rPr>
+        <w:t xml:space="preserve"> Cybersecurity,</w:t>
+      </w:r>
+      <w:r>
+        <w:rPr>
+          <w:rFonts w:ascii="Times New Roman" w:eastAsia="Times New Roman" w:hAnsi="Times New Roman" w:cs="Times New Roman"/>
+          <w:color w:val="000000"/>
+          <w:kern w:val="0"/>
+          <w:sz w:val="21"/>
+          <w:szCs w:val="21"/>
+          <w14:ligatures w14:val="none"/>
+        </w:rPr>
+        <w:t xml:space="preserve"> </w:t>
       </w:r>
       <w:r>
         <w:rPr>
@@ -2632,7 +2765,7 @@
           <w:szCs w:val="21"/>
           <w14:ligatures w14:val="none"/>
         </w:rPr>
-        <w:t>ies.</w:t>
+        <w:t>ies</w:t>
       </w:r>
     </w:p>
     <w:sectPr>

</xml_diff>